<commit_message>
Check point for assignment.
</commit_message>
<xml_diff>
--- a/Unit1/Activities/what-resource-would-you-use.docx
+++ b/Unit1/Activities/what-resource-would-you-use.docx
@@ -15,13 +15,7 @@
         <w:pStyle w:val="Subtitle"/>
       </w:pPr>
       <w:r>
-        <w:t xml:space="preserve">For each of the following situations / elements, indicate which resource is the most suitable to </w:t>
-      </w:r>
-      <w:r>
-        <w:t>represent</w:t>
-      </w:r>
-      <w:r>
-        <w:t xml:space="preserve"> it.</w:t>
+        <w:t>For each of the following situations / elements, indicate which resource is the most suitable to represent it.</w:t>
       </w:r>
     </w:p>
     <w:p>
@@ -34,13 +28,7 @@
         <w:rPr>
           <w:rStyle w:val="Emphasis"/>
         </w:rPr>
-        <w:t>You need to indicate the name of the resource and why you have chosen it</w:t>
-      </w:r>
-      <w:r>
-        <w:rPr>
-          <w:rStyle w:val="Emphasis"/>
-        </w:rPr>
-        <w:t>.</w:t>
+        <w:t>You need to indicate the name of the resource and why you have chosen it.</w:t>
       </w:r>
     </w:p>
     <w:p/>
@@ -51,23 +39,132 @@
           <w:ilvl w:val="0"/>
           <w:numId w:val="1"/>
         </w:numPr>
-      </w:pPr>
-      <w:r>
+        <w:rPr>
+          <w:i/>
+          <w:iCs/>
+        </w:rPr>
+      </w:pPr>
+      <w:r>
+        <w:rPr>
+          <w:rStyle w:val="SubtleReference"/>
+        </w:rPr>
         <w:t>An oral diet order</w:t>
       </w:r>
       <w:r>
-        <w:br/>
-      </w:r>
-      <w:r>
-        <w:t xml:space="preserve">A request for oral diets (including general diets such as General Healthy diet, or therapeutic diets such as Consistent Carbohydrate, </w:t>
-      </w:r>
-      <w:proofErr w:type="gramStart"/>
-      <w:r>
-        <w:t>2 gram</w:t>
-      </w:r>
-      <w:proofErr w:type="gramEnd"/>
-      <w:r>
-        <w:t xml:space="preserve"> Sodium, or Fluid Restricted)</w:t>
+        <w:rPr>
+          <w:rStyle w:val="SubtleReference"/>
+        </w:rPr>
+        <w:br/>
+      </w:r>
+      <w:r>
+        <w:rPr>
+          <w:rStyle w:val="SubtleReference"/>
+        </w:rPr>
+        <w:t xml:space="preserve">HINT: </w:t>
+      </w:r>
+      <w:r>
+        <w:rPr>
+          <w:rStyle w:val="SubtleReference"/>
+        </w:rPr>
+        <w:t>A request for oral diets (including general diets such as General Healthy diet, or therapeutic diets such as Consistent Carbohydrate, 2 gram Sodium, or Fluid Restricted)</w:t>
+      </w:r>
+      <w:r>
+        <w:br/>
+      </w:r>
+      <w:r>
+        <w:br/>
+      </w:r>
+      <w:r>
+        <w:rPr>
+          <w:b/>
+          <w:bCs/>
+        </w:rPr>
+        <w:t>Resource:</w:t>
+      </w:r>
+      <w:r>
+        <w:t xml:space="preserve"> NutritionOrder</w:t>
+      </w:r>
+      <w:r>
+        <w:br/>
+      </w:r>
+      <w:r>
+        <w:rPr>
+          <w:b/>
+          <w:bCs/>
+        </w:rPr>
+        <w:t>Document:</w:t>
+      </w:r>
+      <w:r>
+        <w:t xml:space="preserve"> </w:t>
+      </w:r>
+      <w:hyperlink r:id="rId5" w:history="1">
+        <w:r>
+          <w:rPr>
+            <w:rStyle w:val="Hyperlink"/>
+          </w:rPr>
+          <w:t>https://www.hl7.org/fhir/nutritionorder.html</w:t>
+        </w:r>
+      </w:hyperlink>
+      <w:r>
+        <w:br/>
+      </w:r>
+      <w:r>
+        <w:rPr>
+          <w:b/>
+          <w:bCs/>
+        </w:rPr>
+        <w:t>Choice Reason:</w:t>
+      </w:r>
+      <w:r>
+        <w:t xml:space="preserve"> </w:t>
+      </w:r>
+      <w:r>
+        <w:br/>
+      </w:r>
+      <w:r>
+        <w:rPr>
+          <w:u w:val="single"/>
+        </w:rPr>
+        <w:t>Scope and usage states:</w:t>
+      </w:r>
+      <w:r>
+        <w:t xml:space="preserve"> </w:t>
+      </w:r>
+      <w:r>
+        <w:rPr>
+          <w:rFonts w:ascii="Verdana" w:hAnsi="Verdana"/>
+          <w:i/>
+          <w:iCs/>
+          <w:color w:val="333333"/>
+          <w:sz w:val="18"/>
+          <w:szCs w:val="18"/>
+          <w:shd w:val="clear" w:color="auto" w:fill="FFFFFF"/>
+        </w:rPr>
+        <w:t>“</w:t>
+      </w:r>
+      <w:r>
+        <w:rPr>
+          <w:rFonts w:ascii="Verdana" w:hAnsi="Verdana"/>
+          <w:i/>
+          <w:iCs/>
+          <w:color w:val="333333"/>
+          <w:sz w:val="18"/>
+          <w:szCs w:val="18"/>
+          <w:shd w:val="clear" w:color="auto" w:fill="FFFFFF"/>
+        </w:rPr>
+        <w:t>The NutritionOrder resource describes a request for oral diets (including general diets such as General Healthy diet, or therapeutic diets such as Consistent Carbohydrate, 2 gram Sodium, or Fluid Restricted)</w:t>
+      </w:r>
+      <w:r>
+        <w:rPr>
+          <w:rFonts w:ascii="Verdana" w:hAnsi="Verdana"/>
+          <w:i/>
+          <w:iCs/>
+          <w:color w:val="333333"/>
+          <w:sz w:val="18"/>
+          <w:szCs w:val="18"/>
+          <w:shd w:val="clear" w:color="auto" w:fill="FFFFFF"/>
+        </w:rPr>
+        <w:t>”</w:t>
       </w:r>
     </w:p>
     <w:p/>
@@ -80,26 +177,151 @@
         </w:numPr>
       </w:pPr>
       <w:r>
-        <w:t xml:space="preserve">Radiology </w:t>
-      </w:r>
-      <w:proofErr w:type="gramStart"/>
-      <w:r>
-        <w:t>report</w:t>
-      </w:r>
-      <w:proofErr w:type="gramEnd"/>
-      <w:r>
-        <w:br/>
-      </w:r>
-      <w:r>
-        <w:t xml:space="preserve">It is the report. It is not the DICOM </w:t>
-      </w:r>
-      <w:proofErr w:type="gramStart"/>
-      <w:r>
-        <w:t>images</w:t>
-      </w:r>
-      <w:proofErr w:type="gramEnd"/>
+        <w:rPr>
+          <w:rStyle w:val="SubtleReference"/>
+        </w:rPr>
+        <w:t>Radiology report</w:t>
+      </w:r>
+      <w:r>
+        <w:rPr>
+          <w:rStyle w:val="SubtleReference"/>
+        </w:rPr>
+        <w:br/>
+      </w:r>
+      <w:r>
+        <w:rPr>
+          <w:rStyle w:val="SubtleReference"/>
+        </w:rPr>
+        <w:t xml:space="preserve">HINT: </w:t>
+      </w:r>
+      <w:r>
+        <w:rPr>
+          <w:rStyle w:val="SubtleReference"/>
+        </w:rPr>
+        <w:t>It is the report. It is not the DICOM images</w:t>
+      </w:r>
+      <w:r>
+        <w:br/>
+      </w:r>
+      <w:r>
+        <w:br/>
+      </w:r>
+      <w:r>
+        <w:rPr>
+          <w:b/>
+          <w:bCs/>
+        </w:rPr>
+        <w:t>Resource:</w:t>
+      </w:r>
+      <w:r>
+        <w:t xml:space="preserve"> </w:t>
+      </w:r>
+      <w:r>
+        <w:t>DiagnosticReport</w:t>
+      </w:r>
+      <w:r>
+        <w:br/>
+      </w:r>
+      <w:r>
+        <w:rPr>
+          <w:b/>
+          <w:bCs/>
+        </w:rPr>
+        <w:t>Document:</w:t>
+      </w:r>
+      <w:r>
+        <w:t xml:space="preserve"> </w:t>
+      </w:r>
+      <w:hyperlink r:id="rId6" w:history="1">
+        <w:r>
+          <w:rPr>
+            <w:rStyle w:val="Hyperlink"/>
+          </w:rPr>
+          <w:t>https://www.hl7.org/fhir/diagnosticreport.html</w:t>
+        </w:r>
+      </w:hyperlink>
+      <w:r>
+        <w:br/>
+      </w:r>
+      <w:r>
+        <w:rPr>
+          <w:b/>
+          <w:bCs/>
+        </w:rPr>
+        <w:t>Choice Reason:</w:t>
+      </w:r>
+      <w:r>
+        <w:t xml:space="preserve"> </w:t>
+      </w:r>
+      <w:r>
+        <w:br/>
+      </w:r>
+      <w:r>
+        <w:rPr>
+          <w:u w:val="single"/>
+        </w:rPr>
+        <w:t>Scope and usage states:</w:t>
+      </w:r>
+      <w:r>
+        <w:t xml:space="preserve"> </w:t>
+      </w:r>
+      <w:r>
+        <w:t>“</w:t>
+      </w:r>
+      <w:r>
+        <w:rPr>
+          <w:rFonts w:ascii="Verdana" w:hAnsi="Verdana"/>
+          <w:i/>
+          <w:iCs/>
+          <w:color w:val="333333"/>
+          <w:sz w:val="18"/>
+          <w:szCs w:val="18"/>
+          <w:shd w:val="clear" w:color="auto" w:fill="FFFFFF"/>
+        </w:rPr>
+        <w:t>The findings and interpretation of diagnostic tests performed on patients, groups of patients, products, substances, devices, and locations, and/or specimens derived from these. The report includes clinical context such as requesting provider information, and some mix of atomic results, images, textual and coded interpretations, and formatted representation of diagnostic reports. The report also includes non-clinical context such as batch analysis and stability reporting of products and substances.</w:t>
+      </w:r>
+      <w:r>
+        <w:rPr>
+          <w:rFonts w:ascii="Verdana" w:hAnsi="Verdana"/>
+          <w:color w:val="333333"/>
+          <w:sz w:val="18"/>
+          <w:szCs w:val="18"/>
+          <w:shd w:val="clear" w:color="auto" w:fill="FFFFFF"/>
+        </w:rPr>
+        <w:t>”</w:t>
+      </w:r>
+      <w:r>
+        <w:rPr>
+          <w:rFonts w:ascii="Verdana" w:hAnsi="Verdana"/>
+          <w:color w:val="333333"/>
+          <w:sz w:val="18"/>
+          <w:szCs w:val="18"/>
+          <w:shd w:val="clear" w:color="auto" w:fill="FFFFFF"/>
+        </w:rPr>
+        <w:br/>
+      </w:r>
+      <w:r>
+        <w:rPr>
+          <w:rFonts w:ascii="Verdana" w:hAnsi="Verdana"/>
+          <w:color w:val="333333"/>
+          <w:sz w:val="18"/>
+          <w:szCs w:val="18"/>
+          <w:shd w:val="clear" w:color="auto" w:fill="FFFFFF"/>
+        </w:rPr>
+        <w:br/>
+        <w:t>There are multiple resources that are reports but diagnostic report is one that would be used by a radiologist and include their images, context and findings of the patient or group of patients.</w:t>
+      </w:r>
+      <w:r>
+        <w:rPr>
+          <w:rFonts w:ascii="Verdana" w:hAnsi="Verdana"/>
+          <w:color w:val="333333"/>
+          <w:sz w:val="18"/>
+          <w:szCs w:val="18"/>
+          <w:shd w:val="clear" w:color="auto" w:fill="FFFFFF"/>
+        </w:rPr>
+        <w:br/>
+      </w:r>
     </w:p>
-    <w:p/>
     <w:p>
       <w:pPr>
         <w:pStyle w:val="ListParagraph"/>
@@ -109,16 +331,181 @@
         </w:numPr>
       </w:pPr>
       <w:r>
+        <w:rPr>
+          <w:rStyle w:val="SubtleReference"/>
+        </w:rPr>
         <w:t>Fetal and Maternal Monitor</w:t>
       </w:r>
       <w:r>
-        <w:br/>
-      </w:r>
-      <w:r>
+        <w:rPr>
+          <w:rStyle w:val="SubtleReference"/>
+        </w:rPr>
+        <w:br/>
+      </w:r>
+      <w:r>
+        <w:rPr>
+          <w:rStyle w:val="SubtleReference"/>
+        </w:rPr>
+        <w:t xml:space="preserve">HINT: </w:t>
+      </w:r>
+      <w:r>
+        <w:rPr>
+          <w:rStyle w:val="SubtleReference"/>
+        </w:rPr>
         <w:t>It is the medical equipment.</w:t>
       </w:r>
+      <w:r>
+        <w:br/>
+      </w:r>
+      <w:r>
+        <w:br/>
+      </w:r>
+      <w:r>
+        <w:rPr>
+          <w:b/>
+          <w:bCs/>
+        </w:rPr>
+        <w:t>Resource:</w:t>
+      </w:r>
+      <w:r>
+        <w:t xml:space="preserve"> </w:t>
+      </w:r>
+      <w:r>
+        <w:t>Device</w:t>
+      </w:r>
+      <w:r>
+        <w:br/>
+      </w:r>
+      <w:r>
+        <w:rPr>
+          <w:b/>
+          <w:bCs/>
+        </w:rPr>
+        <w:t>Document:</w:t>
+      </w:r>
+      <w:r>
+        <w:t xml:space="preserve"> </w:t>
+      </w:r>
+      <w:hyperlink r:id="rId7" w:history="1">
+        <w:r>
+          <w:rPr>
+            <w:rStyle w:val="Hyperlink"/>
+          </w:rPr>
+          <w:t>https://www.hl7.org/fhir/device.html</w:t>
+        </w:r>
+      </w:hyperlink>
+      <w:r>
+        <w:br/>
+      </w:r>
+      <w:r>
+        <w:rPr>
+          <w:b/>
+          <w:bCs/>
+        </w:rPr>
+        <w:t>Choice Reason:</w:t>
+      </w:r>
+      <w:r>
+        <w:t xml:space="preserve"> </w:t>
+      </w:r>
+      <w:r>
+        <w:br/>
+      </w:r>
+      <w:r>
+        <w:rPr>
+          <w:u w:val="single"/>
+        </w:rPr>
+        <w:t>Scope and usage states:</w:t>
+      </w:r>
+      <w:r>
+        <w:t xml:space="preserve"> </w:t>
+      </w:r>
+      <w:r>
+        <w:t>“</w:t>
+      </w:r>
+      <w:r>
+        <w:rPr>
+          <w:rFonts w:ascii="Verdana" w:hAnsi="Verdana"/>
+          <w:color w:val="333333"/>
+          <w:sz w:val="18"/>
+          <w:szCs w:val="18"/>
+          <w:shd w:val="clear" w:color="auto" w:fill="FFFFFF"/>
+        </w:rPr>
+        <w:t xml:space="preserve">This is a base resource that tracks individual </w:t>
+      </w:r>
+      <w:r>
+        <w:rPr>
+          <w:rFonts w:ascii="Verdana" w:hAnsi="Verdana"/>
+          <w:b/>
+          <w:bCs/>
+          <w:color w:val="333333"/>
+          <w:sz w:val="18"/>
+          <w:szCs w:val="18"/>
+          <w:shd w:val="clear" w:color="auto" w:fill="FFFFFF"/>
+        </w:rPr>
+        <w:t>instances</w:t>
+      </w:r>
+      <w:r>
+        <w:rPr>
+          <w:rFonts w:ascii="Verdana" w:hAnsi="Verdana"/>
+          <w:color w:val="333333"/>
+          <w:sz w:val="18"/>
+          <w:szCs w:val="18"/>
+          <w:shd w:val="clear" w:color="auto" w:fill="FFFFFF"/>
+        </w:rPr>
+        <w:t xml:space="preserve"> of a device and their location.”</w:t>
+      </w:r>
+      <w:r>
+        <w:rPr>
+          <w:rFonts w:ascii="Verdana" w:hAnsi="Verdana"/>
+          <w:color w:val="333333"/>
+          <w:sz w:val="18"/>
+          <w:szCs w:val="18"/>
+          <w:shd w:val="clear" w:color="auto" w:fill="FFFFFF"/>
+        </w:rPr>
+        <w:br/>
+      </w:r>
+      <w:r>
+        <w:rPr>
+          <w:rFonts w:ascii="Verdana" w:hAnsi="Verdana"/>
+          <w:color w:val="333333"/>
+          <w:sz w:val="18"/>
+          <w:szCs w:val="18"/>
+          <w:shd w:val="clear" w:color="auto" w:fill="FFFFFF"/>
+        </w:rPr>
+        <w:br/>
+      </w:r>
+      <w:r>
+        <w:rPr>
+          <w:rFonts w:ascii="Verdana" w:hAnsi="Verdana"/>
+          <w:color w:val="333333"/>
+          <w:sz w:val="18"/>
+          <w:szCs w:val="18"/>
+          <w:shd w:val="clear" w:color="auto" w:fill="FFFFFF"/>
+        </w:rPr>
+        <w:t xml:space="preserve">The phrase "It is the medical equipment" aligns well with the `Device` resource, which </w:t>
+      </w:r>
+      <w:r>
+        <w:rPr>
+          <w:rFonts w:ascii="Verdana" w:hAnsi="Verdana"/>
+          <w:color w:val="333333"/>
+          <w:sz w:val="18"/>
+          <w:szCs w:val="18"/>
+          <w:shd w:val="clear" w:color="auto" w:fill="FFFFFF"/>
+        </w:rPr>
+        <w:lastRenderedPageBreak/>
+        <w:t>represents a physical piece of medical equipment. On the other hand, the `DeviceRequest` resource does not represent a physical device, but rather a request for a device to be used.</w:t>
+      </w:r>
+      <w:r>
+        <w:rPr>
+          <w:rFonts w:ascii="Verdana" w:hAnsi="Verdana"/>
+          <w:color w:val="333333"/>
+          <w:sz w:val="18"/>
+          <w:szCs w:val="18"/>
+          <w:shd w:val="clear" w:color="auto" w:fill="FFFFFF"/>
+        </w:rPr>
+        <w:br/>
+      </w:r>
     </w:p>
-    <w:p/>
     <w:p>
       <w:pPr>
         <w:pStyle w:val="ListParagraph"/>
@@ -128,19 +515,484 @@
         </w:numPr>
       </w:pPr>
       <w:r>
+        <w:rPr>
+          <w:rStyle w:val="SubtleReference"/>
+        </w:rPr>
         <w:t>An optometrist</w:t>
       </w:r>
       <w:r>
-        <w:br/>
-      </w:r>
-      <w:r>
-        <w:t xml:space="preserve">It is the </w:t>
-      </w:r>
-      <w:proofErr w:type="gramStart"/>
-      <w:r>
-        <w:t>physicians</w:t>
-      </w:r>
-      <w:proofErr w:type="gramEnd"/>
+        <w:rPr>
+          <w:rStyle w:val="SubtleReference"/>
+        </w:rPr>
+        <w:br/>
+      </w:r>
+      <w:r>
+        <w:rPr>
+          <w:rStyle w:val="SubtleReference"/>
+        </w:rPr>
+        <w:t xml:space="preserve">HINT: </w:t>
+      </w:r>
+      <w:r>
+        <w:rPr>
+          <w:rStyle w:val="SubtleReference"/>
+        </w:rPr>
+        <w:t>It is the physicians</w:t>
+      </w:r>
+      <w:r>
+        <w:br/>
+      </w:r>
+      <w:r>
+        <w:br/>
+      </w:r>
+      <w:r>
+        <w:rPr>
+          <w:b/>
+          <w:bCs/>
+        </w:rPr>
+        <w:t>Resource:</w:t>
+      </w:r>
+      <w:r>
+        <w:t xml:space="preserve"> </w:t>
+      </w:r>
+      <w:r>
+        <w:t>Practitioner</w:t>
+      </w:r>
+      <w:r>
+        <w:br/>
+      </w:r>
+      <w:r>
+        <w:rPr>
+          <w:b/>
+          <w:bCs/>
+        </w:rPr>
+        <w:t>Document:</w:t>
+      </w:r>
+      <w:r>
+        <w:t xml:space="preserve"> </w:t>
+      </w:r>
+      <w:hyperlink r:id="rId8" w:history="1">
+        <w:r>
+          <w:rPr>
+            <w:rStyle w:val="Hyperlink"/>
+          </w:rPr>
+          <w:t>https://hl7.org/fhir/practitioner.html</w:t>
+        </w:r>
+      </w:hyperlink>
+      <w:r>
+        <w:br/>
+      </w:r>
+      <w:r>
+        <w:rPr>
+          <w:b/>
+          <w:bCs/>
+        </w:rPr>
+        <w:t>Choice Reason:</w:t>
+      </w:r>
+      <w:r>
+        <w:t xml:space="preserve"> </w:t>
+      </w:r>
+      <w:r>
+        <w:br/>
+      </w:r>
+      <w:r>
+        <w:rPr>
+          <w:u w:val="single"/>
+        </w:rPr>
+        <w:t>Scope and usage states:</w:t>
+      </w:r>
+      <w:r>
+        <w:t xml:space="preserve"> </w:t>
+      </w:r>
+      <w:r>
+        <w:t>“</w:t>
+      </w:r>
+      <w:r>
+        <w:rPr>
+          <w:rFonts w:ascii="Verdana" w:hAnsi="Verdana"/>
+          <w:color w:val="333333"/>
+          <w:sz w:val="18"/>
+          <w:szCs w:val="18"/>
+        </w:rPr>
+        <w:t xml:space="preserve">Practitioner covers </w:t>
+      </w:r>
+      <w:r>
+        <w:rPr>
+          <w:rFonts w:ascii="Verdana" w:hAnsi="Verdana"/>
+          <w:color w:val="333333"/>
+          <w:sz w:val="18"/>
+          <w:szCs w:val="18"/>
+          <w:highlight w:val="yellow"/>
+        </w:rPr>
+        <w:t>all individuals who are engaged in the healthcare</w:t>
+      </w:r>
+      <w:r>
+        <w:rPr>
+          <w:rFonts w:ascii="Verdana" w:hAnsi="Verdana"/>
+          <w:color w:val="333333"/>
+          <w:sz w:val="18"/>
+          <w:szCs w:val="18"/>
+        </w:rPr>
+        <w:t xml:space="preserve"> process and healthcare-related services as part of their formal responsibilities and this Resource is used for attribution of activities and responsibilities to these individuals. Practitioners include (but are not limited to):</w:t>
+      </w:r>
+    </w:p>
+    <w:p>
+      <w:pPr>
+        <w:numPr>
+          <w:ilvl w:val="0"/>
+          <w:numId w:val="2"/>
+        </w:numPr>
+        <w:shd w:val="clear" w:color="auto" w:fill="FFFFFF"/>
+        <w:tabs>
+          <w:tab w:val="clear" w:pos="720"/>
+          <w:tab w:val="num" w:pos="1170"/>
+        </w:tabs>
+        <w:spacing w:after="75" w:line="336" w:lineRule="atLeast"/>
+        <w:ind w:left="1620"/>
+        <w:rPr>
+          <w:rFonts w:ascii="Verdana" w:eastAsia="Times New Roman" w:hAnsi="Verdana" w:cs="Helvetica"/>
+          <w:color w:val="333333"/>
+          <w:kern w:val="0"/>
+          <w:sz w:val="18"/>
+          <w:szCs w:val="18"/>
+          <w14:ligatures w14:val="none"/>
+        </w:rPr>
+      </w:pPr>
+      <w:r>
+        <w:rPr>
+          <w:rFonts w:ascii="Verdana" w:eastAsia="Times New Roman" w:hAnsi="Verdana" w:cs="Helvetica"/>
+          <w:color w:val="333333"/>
+          <w:kern w:val="0"/>
+          <w:sz w:val="18"/>
+          <w:szCs w:val="18"/>
+          <w14:ligatures w14:val="none"/>
+        </w:rPr>
+        <w:t>physicians, dentists, pharmacists</w:t>
+      </w:r>
+    </w:p>
+    <w:p>
+      <w:pPr>
+        <w:numPr>
+          <w:ilvl w:val="0"/>
+          <w:numId w:val="2"/>
+        </w:numPr>
+        <w:shd w:val="clear" w:color="auto" w:fill="FFFFFF"/>
+        <w:spacing w:after="75" w:line="336" w:lineRule="atLeast"/>
+        <w:ind w:left="1620"/>
+        <w:rPr>
+          <w:rFonts w:ascii="Verdana" w:eastAsia="Times New Roman" w:hAnsi="Verdana" w:cs="Helvetica"/>
+          <w:color w:val="333333"/>
+          <w:kern w:val="0"/>
+          <w:sz w:val="18"/>
+          <w:szCs w:val="18"/>
+          <w14:ligatures w14:val="none"/>
+        </w:rPr>
+      </w:pPr>
+      <w:r>
+        <w:rPr>
+          <w:rFonts w:ascii="Verdana" w:eastAsia="Times New Roman" w:hAnsi="Verdana" w:cs="Helvetica"/>
+          <w:color w:val="333333"/>
+          <w:kern w:val="0"/>
+          <w:sz w:val="18"/>
+          <w:szCs w:val="18"/>
+          <w14:ligatures w14:val="none"/>
+        </w:rPr>
+        <w:t>physician assistants, nurses, scribes</w:t>
+      </w:r>
+    </w:p>
+    <w:p>
+      <w:pPr>
+        <w:numPr>
+          <w:ilvl w:val="0"/>
+          <w:numId w:val="2"/>
+        </w:numPr>
+        <w:shd w:val="clear" w:color="auto" w:fill="FFFFFF"/>
+        <w:spacing w:after="75" w:line="336" w:lineRule="atLeast"/>
+        <w:ind w:left="1620"/>
+        <w:rPr>
+          <w:rFonts w:ascii="Verdana" w:eastAsia="Times New Roman" w:hAnsi="Verdana" w:cs="Helvetica"/>
+          <w:color w:val="333333"/>
+          <w:kern w:val="0"/>
+          <w:sz w:val="18"/>
+          <w:szCs w:val="18"/>
+          <w14:ligatures w14:val="none"/>
+        </w:rPr>
+      </w:pPr>
+      <w:r>
+        <w:rPr>
+          <w:rFonts w:ascii="Verdana" w:eastAsia="Times New Roman" w:hAnsi="Verdana" w:cs="Helvetica"/>
+          <w:color w:val="333333"/>
+          <w:kern w:val="0"/>
+          <w:sz w:val="18"/>
+          <w:szCs w:val="18"/>
+          <w14:ligatures w14:val="none"/>
+        </w:rPr>
+        <w:t>midwives, dietitians, therapists, </w:t>
+      </w:r>
+      <w:r>
+        <w:rPr>
+          <w:rFonts w:ascii="Verdana" w:eastAsia="Times New Roman" w:hAnsi="Verdana" w:cs="Helvetica"/>
+          <w:color w:val="333333"/>
+          <w:kern w:val="0"/>
+          <w:sz w:val="18"/>
+          <w:szCs w:val="18"/>
+          <w:highlight w:val="yellow"/>
+          <w14:ligatures w14:val="none"/>
+        </w:rPr>
+        <w:t>optometrists</w:t>
+      </w:r>
+      <w:r>
+        <w:rPr>
+          <w:rFonts w:ascii="Verdana" w:eastAsia="Times New Roman" w:hAnsi="Verdana" w:cs="Helvetica"/>
+          <w:color w:val="333333"/>
+          <w:kern w:val="0"/>
+          <w:sz w:val="18"/>
+          <w:szCs w:val="18"/>
+          <w14:ligatures w14:val="none"/>
+        </w:rPr>
+        <w:t>, paramedics</w:t>
+      </w:r>
+    </w:p>
+    <w:p>
+      <w:pPr>
+        <w:numPr>
+          <w:ilvl w:val="0"/>
+          <w:numId w:val="2"/>
+        </w:numPr>
+        <w:shd w:val="clear" w:color="auto" w:fill="FFFFFF"/>
+        <w:spacing w:after="75" w:line="336" w:lineRule="atLeast"/>
+        <w:ind w:left="1620"/>
+        <w:rPr>
+          <w:rFonts w:ascii="Verdana" w:eastAsia="Times New Roman" w:hAnsi="Verdana" w:cs="Helvetica"/>
+          <w:color w:val="333333"/>
+          <w:kern w:val="0"/>
+          <w:sz w:val="18"/>
+          <w:szCs w:val="18"/>
+          <w14:ligatures w14:val="none"/>
+        </w:rPr>
+      </w:pPr>
+      <w:r>
+        <w:rPr>
+          <w:rFonts w:ascii="Verdana" w:eastAsia="Times New Roman" w:hAnsi="Verdana" w:cs="Helvetica"/>
+          <w:color w:val="333333"/>
+          <w:kern w:val="0"/>
+          <w:sz w:val="18"/>
+          <w:szCs w:val="18"/>
+          <w14:ligatures w14:val="none"/>
+        </w:rPr>
+        <w:t>medical technicians, laboratory scientists, prosthetic technicians, radiographers</w:t>
+      </w:r>
+    </w:p>
+    <w:p>
+      <w:pPr>
+        <w:numPr>
+          <w:ilvl w:val="0"/>
+          <w:numId w:val="2"/>
+        </w:numPr>
+        <w:shd w:val="clear" w:color="auto" w:fill="FFFFFF"/>
+        <w:spacing w:after="75" w:line="336" w:lineRule="atLeast"/>
+        <w:ind w:left="1620"/>
+        <w:rPr>
+          <w:rFonts w:ascii="Verdana" w:eastAsia="Times New Roman" w:hAnsi="Verdana" w:cs="Helvetica"/>
+          <w:color w:val="333333"/>
+          <w:kern w:val="0"/>
+          <w:sz w:val="18"/>
+          <w:szCs w:val="18"/>
+          <w14:ligatures w14:val="none"/>
+        </w:rPr>
+      </w:pPr>
+      <w:r>
+        <w:rPr>
+          <w:rFonts w:ascii="Verdana" w:eastAsia="Times New Roman" w:hAnsi="Verdana" w:cs="Helvetica"/>
+          <w:color w:val="333333"/>
+          <w:kern w:val="0"/>
+          <w:sz w:val="18"/>
+          <w:szCs w:val="18"/>
+          <w14:ligatures w14:val="none"/>
+        </w:rPr>
+        <w:t>social workers, professional homecare providers, official volunteers</w:t>
+      </w:r>
+    </w:p>
+    <w:p>
+      <w:pPr>
+        <w:numPr>
+          <w:ilvl w:val="0"/>
+          <w:numId w:val="2"/>
+        </w:numPr>
+        <w:shd w:val="clear" w:color="auto" w:fill="FFFFFF"/>
+        <w:spacing w:after="75" w:line="336" w:lineRule="atLeast"/>
+        <w:ind w:left="1620"/>
+        <w:rPr>
+          <w:rFonts w:ascii="Verdana" w:eastAsia="Times New Roman" w:hAnsi="Verdana" w:cs="Helvetica"/>
+          <w:color w:val="333333"/>
+          <w:kern w:val="0"/>
+          <w:sz w:val="18"/>
+          <w:szCs w:val="18"/>
+          <w14:ligatures w14:val="none"/>
+        </w:rPr>
+      </w:pPr>
+      <w:r>
+        <w:rPr>
+          <w:rFonts w:ascii="Verdana" w:eastAsia="Times New Roman" w:hAnsi="Verdana" w:cs="Helvetica"/>
+          <w:color w:val="333333"/>
+          <w:kern w:val="0"/>
+          <w:sz w:val="18"/>
+          <w:szCs w:val="18"/>
+          <w14:ligatures w14:val="none"/>
+        </w:rPr>
+        <w:t>receptionists handling patient registration</w:t>
+      </w:r>
+    </w:p>
+    <w:p>
+      <w:pPr>
+        <w:numPr>
+          <w:ilvl w:val="0"/>
+          <w:numId w:val="2"/>
+        </w:numPr>
+        <w:shd w:val="clear" w:color="auto" w:fill="FFFFFF"/>
+        <w:spacing w:after="75" w:line="336" w:lineRule="atLeast"/>
+        <w:ind w:left="1620"/>
+        <w:rPr>
+          <w:rFonts w:ascii="Verdana" w:eastAsia="Times New Roman" w:hAnsi="Verdana" w:cs="Helvetica"/>
+          <w:color w:val="333333"/>
+          <w:kern w:val="0"/>
+          <w:sz w:val="18"/>
+          <w:szCs w:val="18"/>
+          <w14:ligatures w14:val="none"/>
+        </w:rPr>
+      </w:pPr>
+      <w:r>
+        <w:rPr>
+          <w:rFonts w:ascii="Verdana" w:eastAsia="Times New Roman" w:hAnsi="Verdana" w:cs="Helvetica"/>
+          <w:color w:val="333333"/>
+          <w:kern w:val="0"/>
+          <w:sz w:val="18"/>
+          <w:szCs w:val="18"/>
+          <w14:ligatures w14:val="none"/>
+        </w:rPr>
+        <w:t>IT personnel merging or unmerging patient records</w:t>
+      </w:r>
+    </w:p>
+    <w:p>
+      <w:pPr>
+        <w:numPr>
+          <w:ilvl w:val="0"/>
+          <w:numId w:val="2"/>
+        </w:numPr>
+        <w:shd w:val="clear" w:color="auto" w:fill="FFFFFF"/>
+        <w:spacing w:after="75" w:line="336" w:lineRule="atLeast"/>
+        <w:ind w:left="1620"/>
+        <w:rPr>
+          <w:rFonts w:ascii="Verdana" w:eastAsia="Times New Roman" w:hAnsi="Verdana" w:cs="Helvetica"/>
+          <w:color w:val="333333"/>
+          <w:kern w:val="0"/>
+          <w:sz w:val="18"/>
+          <w:szCs w:val="18"/>
+          <w14:ligatures w14:val="none"/>
+        </w:rPr>
+      </w:pPr>
+      <w:r>
+        <w:rPr>
+          <w:rFonts w:ascii="Verdana" w:eastAsia="Times New Roman" w:hAnsi="Verdana" w:cs="Helvetica"/>
+          <w:color w:val="333333"/>
+          <w:kern w:val="0"/>
+          <w:sz w:val="18"/>
+          <w:szCs w:val="18"/>
+          <w14:ligatures w14:val="none"/>
+        </w:rPr>
+        <w:t>service animal (e.g., ward assigned dog capable of detecting cancer in patients)</w:t>
+      </w:r>
+    </w:p>
+    <w:p>
+      <w:pPr>
+        <w:numPr>
+          <w:ilvl w:val="0"/>
+          <w:numId w:val="2"/>
+        </w:numPr>
+        <w:shd w:val="clear" w:color="auto" w:fill="FFFFFF"/>
+        <w:spacing w:after="75" w:line="336" w:lineRule="atLeast"/>
+        <w:ind w:left="1620"/>
+        <w:rPr>
+          <w:rFonts w:ascii="Verdana" w:eastAsia="Times New Roman" w:hAnsi="Verdana" w:cs="Helvetica"/>
+          <w:color w:val="333333"/>
+          <w:kern w:val="0"/>
+          <w:sz w:val="18"/>
+          <w:szCs w:val="18"/>
+          <w14:ligatures w14:val="none"/>
+        </w:rPr>
+      </w:pPr>
+      <w:r>
+        <w:rPr>
+          <w:rFonts w:ascii="Verdana" w:eastAsia="Times New Roman" w:hAnsi="Verdana" w:cs="Helvetica"/>
+          <w:color w:val="333333"/>
+          <w:kern w:val="0"/>
+          <w:sz w:val="18"/>
+          <w:szCs w:val="18"/>
+          <w14:ligatures w14:val="none"/>
+        </w:rPr>
+        <w:t>a bus driver for a community organization</w:t>
+      </w:r>
+    </w:p>
+    <w:p>
+      <w:pPr>
+        <w:numPr>
+          <w:ilvl w:val="0"/>
+          <w:numId w:val="2"/>
+        </w:numPr>
+        <w:shd w:val="clear" w:color="auto" w:fill="FFFFFF"/>
+        <w:spacing w:after="75" w:line="336" w:lineRule="atLeast"/>
+        <w:ind w:left="1620"/>
+        <w:rPr>
+          <w:rFonts w:ascii="Verdana" w:eastAsia="Times New Roman" w:hAnsi="Verdana" w:cs="Helvetica"/>
+          <w:color w:val="333333"/>
+          <w:kern w:val="0"/>
+          <w:sz w:val="18"/>
+          <w:szCs w:val="18"/>
+          <w14:ligatures w14:val="none"/>
+        </w:rPr>
+      </w:pPr>
+      <w:r>
+        <w:rPr>
+          <w:rFonts w:ascii="Verdana" w:eastAsia="Times New Roman" w:hAnsi="Verdana" w:cs="Helvetica"/>
+          <w:color w:val="333333"/>
+          <w:kern w:val="0"/>
+          <w:sz w:val="18"/>
+          <w:szCs w:val="18"/>
+          <w14:ligatures w14:val="none"/>
+        </w:rPr>
+        <w:t>a lawyer acting for a hospital or a patient</w:t>
+      </w:r>
+    </w:p>
+    <w:p>
+      <w:pPr>
+        <w:numPr>
+          <w:ilvl w:val="0"/>
+          <w:numId w:val="2"/>
+        </w:numPr>
+        <w:shd w:val="clear" w:color="auto" w:fill="FFFFFF"/>
+        <w:spacing w:after="75" w:line="336" w:lineRule="atLeast"/>
+        <w:ind w:left="1620"/>
+      </w:pPr>
+      <w:r>
+        <w:rPr>
+          <w:rFonts w:ascii="Verdana" w:eastAsia="Times New Roman" w:hAnsi="Verdana" w:cs="Helvetica"/>
+          <w:color w:val="333333"/>
+          <w:kern w:val="0"/>
+          <w:sz w:val="18"/>
+          <w:szCs w:val="18"/>
+          <w14:ligatures w14:val="none"/>
+        </w:rPr>
+        <w:t>a person working for a supplier of a healthcare organization</w:t>
+      </w:r>
+      <w:r>
+        <w:rPr>
+          <w:rFonts w:ascii="Verdana" w:hAnsi="Verdana"/>
+          <w:color w:val="333333"/>
+          <w:sz w:val="18"/>
+          <w:szCs w:val="18"/>
+          <w:shd w:val="clear" w:color="auto" w:fill="FFFFFF"/>
+        </w:rPr>
+        <w:t>”</w:t>
+      </w:r>
     </w:p>
     <w:p/>
     <w:p>
@@ -150,21 +1002,34 @@
           <w:ilvl w:val="0"/>
           <w:numId w:val="1"/>
         </w:numPr>
-      </w:pPr>
-      <w:r>
-        <w:t xml:space="preserve"> Dictated Sound Clip</w:t>
-      </w:r>
-      <w:r>
-        <w:br/>
-      </w:r>
-      <w:r>
-        <w:t xml:space="preserve">It is the audio </w:t>
-      </w:r>
-      <w:proofErr w:type="gramStart"/>
-      <w:r>
-        <w:t>recordings</w:t>
-      </w:r>
-      <w:proofErr w:type="gramEnd"/>
+        <w:rPr>
+          <w:rStyle w:val="SubtleReference"/>
+        </w:rPr>
+      </w:pPr>
+      <w:r>
+        <w:rPr>
+          <w:rStyle w:val="SubtleReference"/>
+        </w:rPr>
+        <w:t>Dictated Sound Clip</w:t>
+      </w:r>
+      <w:r>
+        <w:rPr>
+          <w:rStyle w:val="SubtleReference"/>
+        </w:rPr>
+        <w:br/>
+      </w:r>
+      <w:r>
+        <w:rPr>
+          <w:rStyle w:val="SubtleReference"/>
+        </w:rPr>
+        <w:t xml:space="preserve">HINT: </w:t>
+      </w:r>
+      <w:r>
+        <w:rPr>
+          <w:rStyle w:val="SubtleReference"/>
+        </w:rPr>
+        <w:t>It is the audio recordings</w:t>
+      </w:r>
     </w:p>
     <w:p/>
     <w:p>
@@ -174,21 +1039,34 @@
           <w:ilvl w:val="0"/>
           <w:numId w:val="1"/>
         </w:numPr>
-      </w:pPr>
-      <w:r>
+        <w:rPr>
+          <w:rStyle w:val="SubtleReference"/>
+        </w:rPr>
+      </w:pPr>
+      <w:r>
+        <w:rPr>
+          <w:rStyle w:val="SubtleReference"/>
+        </w:rPr>
         <w:t>Respiratory Rate</w:t>
       </w:r>
       <w:r>
-        <w:br/>
-      </w:r>
-      <w:r>
-        <w:t xml:space="preserve">It is the vital </w:t>
-      </w:r>
-      <w:proofErr w:type="gramStart"/>
-      <w:r>
-        <w:t>sign</w:t>
-      </w:r>
-      <w:proofErr w:type="gramEnd"/>
+        <w:rPr>
+          <w:rStyle w:val="SubtleReference"/>
+        </w:rPr>
+        <w:br/>
+      </w:r>
+      <w:r>
+        <w:rPr>
+          <w:rStyle w:val="SubtleReference"/>
+        </w:rPr>
+        <w:t xml:space="preserve">HINT: </w:t>
+      </w:r>
+      <w:r>
+        <w:rPr>
+          <w:rStyle w:val="SubtleReference"/>
+        </w:rPr>
+        <w:t>It is the vital sign</w:t>
+      </w:r>
     </w:p>
     <w:p/>
     <w:p>
@@ -198,26 +1076,34 @@
           <w:ilvl w:val="0"/>
           <w:numId w:val="1"/>
         </w:numPr>
-      </w:pPr>
-      <w:r>
+        <w:rPr>
+          <w:rStyle w:val="SubtleReference"/>
+        </w:rPr>
+      </w:pPr>
+      <w:r>
+        <w:rPr>
+          <w:rStyle w:val="SubtleReference"/>
+        </w:rPr>
         <w:t>Sputum</w:t>
       </w:r>
       <w:r>
-        <w:br/>
-      </w:r>
-      <w:proofErr w:type="spellStart"/>
-      <w:r>
-        <w:t>Sputum</w:t>
-      </w:r>
-      <w:proofErr w:type="spellEnd"/>
-      <w:r>
-        <w:t xml:space="preserve"> is the material that comes up from air passages when you cough deeply. It is the sample for lab </w:t>
-      </w:r>
-      <w:proofErr w:type="gramStart"/>
-      <w:r>
-        <w:t>test</w:t>
-      </w:r>
-      <w:proofErr w:type="gramEnd"/>
+        <w:rPr>
+          <w:rStyle w:val="SubtleReference"/>
+        </w:rPr>
+        <w:br/>
+      </w:r>
+      <w:r>
+        <w:rPr>
+          <w:rStyle w:val="SubtleReference"/>
+        </w:rPr>
+        <w:t xml:space="preserve">HINT: </w:t>
+      </w:r>
+      <w:r>
+        <w:rPr>
+          <w:rStyle w:val="SubtleReference"/>
+        </w:rPr>
+        <w:t>Sputum is the material that comes up from air passages when you cough deeply. It is the sample for lab test</w:t>
+      </w:r>
     </w:p>
     <w:p/>
     <w:p>
@@ -227,21 +1113,35 @@
           <w:ilvl w:val="0"/>
           <w:numId w:val="1"/>
         </w:numPr>
-      </w:pPr>
-      <w:r>
+        <w:rPr>
+          <w:rStyle w:val="SubtleReference"/>
+        </w:rPr>
+      </w:pPr>
+      <w:r>
+        <w:rPr>
+          <w:rStyle w:val="SubtleReference"/>
+        </w:rPr>
+        <w:lastRenderedPageBreak/>
         <w:t>Pharmacy</w:t>
       </w:r>
       <w:r>
-        <w:br/>
-      </w:r>
-      <w:r>
-        <w:t xml:space="preserve">It is the healthcare </w:t>
-      </w:r>
-      <w:proofErr w:type="gramStart"/>
-      <w:r>
-        <w:t>service</w:t>
-      </w:r>
-      <w:proofErr w:type="gramEnd"/>
+        <w:rPr>
+          <w:rStyle w:val="SubtleReference"/>
+        </w:rPr>
+        <w:br/>
+      </w:r>
+      <w:r>
+        <w:rPr>
+          <w:rStyle w:val="SubtleReference"/>
+        </w:rPr>
+        <w:t xml:space="preserve">HINT: </w:t>
+      </w:r>
+      <w:r>
+        <w:rPr>
+          <w:rStyle w:val="SubtleReference"/>
+        </w:rPr>
+        <w:t>It is the healthcare service</w:t>
+      </w:r>
     </w:p>
     <w:p/>
     <w:p>
@@ -251,22 +1151,34 @@
           <w:ilvl w:val="0"/>
           <w:numId w:val="1"/>
         </w:numPr>
-      </w:pPr>
-      <w:r>
-        <w:lastRenderedPageBreak/>
+        <w:rPr>
+          <w:rStyle w:val="SubtleReference"/>
+        </w:rPr>
+      </w:pPr>
+      <w:r>
+        <w:rPr>
+          <w:rStyle w:val="SubtleReference"/>
+        </w:rPr>
         <w:t>Patient educational material sent by a provider to a patient</w:t>
       </w:r>
       <w:r>
-        <w:br/>
-      </w:r>
-      <w:r>
-        <w:t xml:space="preserve">It is a record of a </w:t>
-      </w:r>
-      <w:proofErr w:type="gramStart"/>
-      <w:r>
-        <w:t>communication</w:t>
-      </w:r>
-      <w:proofErr w:type="gramEnd"/>
+        <w:rPr>
+          <w:rStyle w:val="SubtleReference"/>
+        </w:rPr>
+        <w:br/>
+      </w:r>
+      <w:r>
+        <w:rPr>
+          <w:rStyle w:val="SubtleReference"/>
+        </w:rPr>
+        <w:t xml:space="preserve">HINT: </w:t>
+      </w:r>
+      <w:r>
+        <w:rPr>
+          <w:rStyle w:val="SubtleReference"/>
+        </w:rPr>
+        <w:t>It is a record of a communication</w:t>
+      </w:r>
     </w:p>
     <w:p/>
     <w:p>
@@ -276,21 +1188,34 @@
           <w:ilvl w:val="0"/>
           <w:numId w:val="1"/>
         </w:numPr>
-      </w:pPr>
-      <w:r>
+        <w:rPr>
+          <w:rStyle w:val="SubtleReference"/>
+        </w:rPr>
+      </w:pPr>
+      <w:r>
+        <w:rPr>
+          <w:rStyle w:val="SubtleReference"/>
+        </w:rPr>
         <w:t>Hernia repair.</w:t>
       </w:r>
       <w:r>
-        <w:br/>
-      </w:r>
-      <w:r>
-        <w:t xml:space="preserve">In a traditional repair, the surgeon makes an incision several inches long near the </w:t>
-      </w:r>
-      <w:proofErr w:type="gramStart"/>
-      <w:r>
-        <w:t>hernia</w:t>
-      </w:r>
-      <w:proofErr w:type="gramEnd"/>
+        <w:rPr>
+          <w:rStyle w:val="SubtleReference"/>
+        </w:rPr>
+        <w:br/>
+      </w:r>
+      <w:r>
+        <w:rPr>
+          <w:rStyle w:val="SubtleReference"/>
+        </w:rPr>
+        <w:t xml:space="preserve">HINT: </w:t>
+      </w:r>
+      <w:r>
+        <w:rPr>
+          <w:rStyle w:val="SubtleReference"/>
+        </w:rPr>
+        <w:t>In a traditional repair, the surgeon makes an incision several inches long near the hernia</w:t>
+      </w:r>
     </w:p>
     <w:sectPr>
       <w:pgSz w:w="12240" w:h="15840"/>
@@ -390,8 +1315,160 @@
       </w:pPr>
     </w:lvl>
   </w:abstractNum>
+  <w:abstractNum w:abstractNumId="1" w15:restartNumberingAfterBreak="0">
+    <w:nsid w:val="5BEC3AF7"/>
+    <w:multiLevelType w:val="multilevel"/>
+    <w:tmpl w:val="CBE82154"/>
+    <w:lvl w:ilvl="0">
+      <w:start w:val="1"/>
+      <w:numFmt w:val="bullet"/>
+      <w:lvlText w:val=""/>
+      <w:lvlJc w:val="left"/>
+      <w:pPr>
+        <w:tabs>
+          <w:tab w:val="num" w:pos="720"/>
+        </w:tabs>
+        <w:ind w:left="720" w:hanging="360"/>
+      </w:pPr>
+      <w:rPr>
+        <w:rFonts w:ascii="Symbol" w:hAnsi="Symbol" w:hint="default"/>
+        <w:sz w:val="20"/>
+      </w:rPr>
+    </w:lvl>
+    <w:lvl w:ilvl="1" w:tentative="1">
+      <w:start w:val="1"/>
+      <w:numFmt w:val="bullet"/>
+      <w:lvlText w:val="o"/>
+      <w:lvlJc w:val="left"/>
+      <w:pPr>
+        <w:tabs>
+          <w:tab w:val="num" w:pos="1440"/>
+        </w:tabs>
+        <w:ind w:left="1440" w:hanging="360"/>
+      </w:pPr>
+      <w:rPr>
+        <w:rFonts w:ascii="Courier New" w:hAnsi="Courier New" w:hint="default"/>
+        <w:sz w:val="20"/>
+      </w:rPr>
+    </w:lvl>
+    <w:lvl w:ilvl="2" w:tentative="1">
+      <w:start w:val="1"/>
+      <w:numFmt w:val="bullet"/>
+      <w:lvlText w:val=""/>
+      <w:lvlJc w:val="left"/>
+      <w:pPr>
+        <w:tabs>
+          <w:tab w:val="num" w:pos="2160"/>
+        </w:tabs>
+        <w:ind w:left="2160" w:hanging="360"/>
+      </w:pPr>
+      <w:rPr>
+        <w:rFonts w:ascii="Wingdings" w:hAnsi="Wingdings" w:hint="default"/>
+        <w:sz w:val="20"/>
+      </w:rPr>
+    </w:lvl>
+    <w:lvl w:ilvl="3" w:tentative="1">
+      <w:start w:val="1"/>
+      <w:numFmt w:val="bullet"/>
+      <w:lvlText w:val=""/>
+      <w:lvlJc w:val="left"/>
+      <w:pPr>
+        <w:tabs>
+          <w:tab w:val="num" w:pos="2880"/>
+        </w:tabs>
+        <w:ind w:left="2880" w:hanging="360"/>
+      </w:pPr>
+      <w:rPr>
+        <w:rFonts w:ascii="Wingdings" w:hAnsi="Wingdings" w:hint="default"/>
+        <w:sz w:val="20"/>
+      </w:rPr>
+    </w:lvl>
+    <w:lvl w:ilvl="4" w:tentative="1">
+      <w:start w:val="1"/>
+      <w:numFmt w:val="bullet"/>
+      <w:lvlText w:val=""/>
+      <w:lvlJc w:val="left"/>
+      <w:pPr>
+        <w:tabs>
+          <w:tab w:val="num" w:pos="3600"/>
+        </w:tabs>
+        <w:ind w:left="3600" w:hanging="360"/>
+      </w:pPr>
+      <w:rPr>
+        <w:rFonts w:ascii="Wingdings" w:hAnsi="Wingdings" w:hint="default"/>
+        <w:sz w:val="20"/>
+      </w:rPr>
+    </w:lvl>
+    <w:lvl w:ilvl="5" w:tentative="1">
+      <w:start w:val="1"/>
+      <w:numFmt w:val="bullet"/>
+      <w:lvlText w:val=""/>
+      <w:lvlJc w:val="left"/>
+      <w:pPr>
+        <w:tabs>
+          <w:tab w:val="num" w:pos="4320"/>
+        </w:tabs>
+        <w:ind w:left="4320" w:hanging="360"/>
+      </w:pPr>
+      <w:rPr>
+        <w:rFonts w:ascii="Wingdings" w:hAnsi="Wingdings" w:hint="default"/>
+        <w:sz w:val="20"/>
+      </w:rPr>
+    </w:lvl>
+    <w:lvl w:ilvl="6" w:tentative="1">
+      <w:start w:val="1"/>
+      <w:numFmt w:val="bullet"/>
+      <w:lvlText w:val=""/>
+      <w:lvlJc w:val="left"/>
+      <w:pPr>
+        <w:tabs>
+          <w:tab w:val="num" w:pos="5040"/>
+        </w:tabs>
+        <w:ind w:left="5040" w:hanging="360"/>
+      </w:pPr>
+      <w:rPr>
+        <w:rFonts w:ascii="Wingdings" w:hAnsi="Wingdings" w:hint="default"/>
+        <w:sz w:val="20"/>
+      </w:rPr>
+    </w:lvl>
+    <w:lvl w:ilvl="7" w:tentative="1">
+      <w:start w:val="1"/>
+      <w:numFmt w:val="bullet"/>
+      <w:lvlText w:val=""/>
+      <w:lvlJc w:val="left"/>
+      <w:pPr>
+        <w:tabs>
+          <w:tab w:val="num" w:pos="5760"/>
+        </w:tabs>
+        <w:ind w:left="5760" w:hanging="360"/>
+      </w:pPr>
+      <w:rPr>
+        <w:rFonts w:ascii="Wingdings" w:hAnsi="Wingdings" w:hint="default"/>
+        <w:sz w:val="20"/>
+      </w:rPr>
+    </w:lvl>
+    <w:lvl w:ilvl="8" w:tentative="1">
+      <w:start w:val="1"/>
+      <w:numFmt w:val="bullet"/>
+      <w:lvlText w:val=""/>
+      <w:lvlJc w:val="left"/>
+      <w:pPr>
+        <w:tabs>
+          <w:tab w:val="num" w:pos="6480"/>
+        </w:tabs>
+        <w:ind w:left="6480" w:hanging="360"/>
+      </w:pPr>
+      <w:rPr>
+        <w:rFonts w:ascii="Wingdings" w:hAnsi="Wingdings" w:hint="default"/>
+        <w:sz w:val="20"/>
+      </w:rPr>
+    </w:lvl>
+  </w:abstractNum>
   <w:num w:numId="1" w16cid:durableId="2007392724">
     <w:abstractNumId w:val="0"/>
+  </w:num>
+  <w:num w:numId="2" w16cid:durableId="1869028482">
+    <w:abstractNumId w:val="1"/>
   </w:num>
 </w:numbering>
 </file>
@@ -911,6 +1988,58 @@
       <w:contextualSpacing/>
     </w:pPr>
   </w:style>
+  <w:style w:type="character" w:styleId="Hyperlink">
+    <w:name w:val="Hyperlink"/>
+    <w:basedOn w:val="DefaultParagraphFont"/>
+    <w:uiPriority w:val="99"/>
+    <w:unhideWhenUsed/>
+    <w:rsid w:val="0042394A"/>
+    <w:rPr>
+      <w:color w:val="0563C1" w:themeColor="hyperlink"/>
+      <w:u w:val="single"/>
+    </w:rPr>
+  </w:style>
+  <w:style w:type="character" w:styleId="UnresolvedMention">
+    <w:name w:val="Unresolved Mention"/>
+    <w:basedOn w:val="DefaultParagraphFont"/>
+    <w:uiPriority w:val="99"/>
+    <w:semiHidden/>
+    <w:unhideWhenUsed/>
+    <w:rsid w:val="0042394A"/>
+    <w:rPr>
+      <w:color w:val="605E5C"/>
+      <w:shd w:val="clear" w:color="auto" w:fill="E1DFDD"/>
+    </w:rPr>
+  </w:style>
+  <w:style w:type="paragraph" w:styleId="NormalWeb">
+    <w:name w:val="Normal (Web)"/>
+    <w:basedOn w:val="Normal"/>
+    <w:uiPriority w:val="99"/>
+    <w:semiHidden/>
+    <w:unhideWhenUsed/>
+    <w:rsid w:val="00604B51"/>
+    <w:pPr>
+      <w:spacing w:before="100" w:beforeAutospacing="1" w:after="100" w:afterAutospacing="1" w:line="240" w:lineRule="auto"/>
+    </w:pPr>
+    <w:rPr>
+      <w:rFonts w:ascii="Times New Roman" w:eastAsia="Times New Roman" w:hAnsi="Times New Roman" w:cs="Times New Roman"/>
+      <w:kern w:val="0"/>
+      <w:sz w:val="24"/>
+      <w:szCs w:val="24"/>
+      <w14:ligatures w14:val="none"/>
+    </w:rPr>
+  </w:style>
+  <w:style w:type="character" w:styleId="SubtleReference">
+    <w:name w:val="Subtle Reference"/>
+    <w:basedOn w:val="DefaultParagraphFont"/>
+    <w:uiPriority w:val="31"/>
+    <w:qFormat/>
+    <w:rsid w:val="00504555"/>
+    <w:rPr>
+      <w:smallCaps/>
+      <w:color w:val="5A5A5A" w:themeColor="text1" w:themeTint="A5"/>
+    </w:rPr>
+  </w:style>
 </w:styles>
 </file>
 

</xml_diff>

<commit_message>
Finishing up assignment except for one checkup
</commit_message>
<xml_diff>
--- a/Unit1/Activities/what-resource-would-you-use.docx
+++ b/Unit1/Activities/what-resource-would-you-use.docx
@@ -764,8 +764,13 @@
         <w:ind w:left="1530"/>
       </w:pPr>
       <w:r>
-        <w:t>receptionists handling patient registration</w:t>
-      </w:r>
+        <w:t xml:space="preserve">receptionists handling patient </w:t>
+      </w:r>
+      <w:proofErr w:type="gramStart"/>
+      <w:r>
+        <w:t>registration</w:t>
+      </w:r>
+      <w:proofErr w:type="gramEnd"/>
     </w:p>
     <w:p>
       <w:pPr>
@@ -816,8 +821,13 @@
         <w:ind w:left="1530"/>
       </w:pPr>
       <w:r>
-        <w:t>a lawyer acting for a hospital or a patient</w:t>
-      </w:r>
+        <w:t xml:space="preserve">a lawyer acting for a hospital or a </w:t>
+      </w:r>
+      <w:proofErr w:type="gramStart"/>
+      <w:r>
+        <w:t>patient</w:t>
+      </w:r>
+      <w:proofErr w:type="gramEnd"/>
     </w:p>
     <w:p>
       <w:pPr>
@@ -829,8 +839,13 @@
         <w:ind w:left="1530"/>
       </w:pPr>
       <w:r>
-        <w:t>a person working for a supplier of a healthcare organization</w:t>
-      </w:r>
+        <w:t xml:space="preserve">a person working for a supplier of a healthcare </w:t>
+      </w:r>
+      <w:proofErr w:type="gramStart"/>
+      <w:r>
+        <w:t>organization</w:t>
+      </w:r>
+      <w:proofErr w:type="gramEnd"/>
       <w:r>
         <w:rPr>
           <w:shd w:val="clear" w:color="auto" w:fill="FFFFFF"/>
@@ -879,6 +894,19 @@
           <w:rStyle w:val="SubtleReference"/>
         </w:rPr>
         <w:br/>
+      </w:r>
+      <w:r>
+        <w:rPr>
+          <w:rStyle w:val="SubtleReference"/>
+        </w:rPr>
+        <w:br/>
+        <w:t>THIS SEEMS LIKE A REFERENCE AND NOT THE FILE</w:t>
+      </w:r>
+      <w:r>
+        <w:rPr>
+          <w:rStyle w:val="SubtleReference"/>
+        </w:rPr>
+        <w:t>. FIND MEDIA</w:t>
       </w:r>
       <w:r>
         <w:rPr>
@@ -890,65 +918,97 @@
         <w:rPr>
           <w:b/>
           <w:bCs/>
+          <w:highlight w:val="yellow"/>
         </w:rPr>
         <w:t>Resource:</w:t>
       </w:r>
       <w:r>
+        <w:rPr>
+          <w:highlight w:val="yellow"/>
+        </w:rPr>
         <w:t xml:space="preserve"> </w:t>
       </w:r>
       <w:proofErr w:type="spellStart"/>
       <w:r>
+        <w:rPr>
+          <w:highlight w:val="yellow"/>
+        </w:rPr>
         <w:t>DocumentReference</w:t>
       </w:r>
       <w:proofErr w:type="spellEnd"/>
       <w:r>
+        <w:rPr>
+          <w:highlight w:val="yellow"/>
+        </w:rPr>
+        <w:t xml:space="preserve"> </w:t>
+      </w:r>
+      <w:r>
+        <w:rPr>
+          <w:highlight w:val="yellow"/>
+        </w:rPr>
         <w:br/>
       </w:r>
       <w:r>
         <w:rPr>
           <w:b/>
           <w:bCs/>
+          <w:highlight w:val="yellow"/>
         </w:rPr>
         <w:t>Document:</w:t>
       </w:r>
       <w:r>
+        <w:rPr>
+          <w:highlight w:val="yellow"/>
+        </w:rPr>
         <w:t xml:space="preserve"> </w:t>
       </w:r>
       <w:hyperlink r:id="rId12" w:history="1">
         <w:r>
           <w:rPr>
             <w:rStyle w:val="Hyperlink"/>
+            <w:highlight w:val="yellow"/>
           </w:rPr>
           <w:t>https://hl7.org/fhir/documentreference.html</w:t>
         </w:r>
       </w:hyperlink>
       <w:r>
+        <w:rPr>
+          <w:highlight w:val="yellow"/>
+        </w:rPr>
         <w:br/>
       </w:r>
       <w:r>
         <w:rPr>
           <w:b/>
           <w:bCs/>
+          <w:highlight w:val="yellow"/>
         </w:rPr>
         <w:t>Choice Reason:</w:t>
       </w:r>
       <w:r>
+        <w:rPr>
+          <w:highlight w:val="yellow"/>
+        </w:rPr>
         <w:t xml:space="preserve"> </w:t>
       </w:r>
       <w:r>
-        <w:br/>
-      </w:r>
-      <w:r>
-        <w:rPr>
+        <w:rPr>
+          <w:highlight w:val="yellow"/>
+        </w:rPr>
+        <w:br/>
+      </w:r>
+      <w:r>
+        <w:rPr>
+          <w:highlight w:val="yellow"/>
           <w:u w:val="single"/>
         </w:rPr>
         <w:t>Scope and usage states:</w:t>
       </w:r>
       <w:r>
-        <w:t xml:space="preserve"> </w:t>
-      </w:r>
-      <w:r>
-        <w:t>“</w:t>
+        <w:rPr>
+          <w:highlight w:val="yellow"/>
+        </w:rPr>
+        <w:t xml:space="preserve"> “</w:t>
       </w:r>
       <w:r>
         <w:rPr>
@@ -958,6 +1018,7 @@
           <w:color w:val="333333"/>
           <w:sz w:val="18"/>
           <w:szCs w:val="18"/>
+          <w:highlight w:val="yellow"/>
           <w:shd w:val="clear" w:color="auto" w:fill="FFFFFF"/>
         </w:rPr>
         <w:t xml:space="preserve">A </w:t>
@@ -971,6 +1032,7 @@
           <w:color w:val="333333"/>
           <w:sz w:val="18"/>
           <w:szCs w:val="18"/>
+          <w:highlight w:val="yellow"/>
           <w:shd w:val="clear" w:color="auto" w:fill="FFFFFF"/>
         </w:rPr>
         <w:t>DocumentReference</w:t>
@@ -984,6 +1046,7 @@
           <w:color w:val="333333"/>
           <w:sz w:val="18"/>
           <w:szCs w:val="18"/>
+          <w:highlight w:val="yellow"/>
           <w:shd w:val="clear" w:color="auto" w:fill="FFFFFF"/>
         </w:rPr>
         <w:t xml:space="preserve"> resource is used to index a document, clinical note, and other binary objects such as a photo, video, </w:t>
@@ -998,6 +1061,7 @@
           <w:color w:val="333333"/>
           <w:sz w:val="18"/>
           <w:szCs w:val="18"/>
+          <w:highlight w:val="yellow"/>
           <w:shd w:val="clear" w:color="auto" w:fill="FFFFFF"/>
         </w:rPr>
         <w:t>or audio recording</w:t>
@@ -1010,6 +1074,7 @@
           <w:color w:val="333333"/>
           <w:sz w:val="18"/>
           <w:szCs w:val="18"/>
+          <w:highlight w:val="yellow"/>
           <w:shd w:val="clear" w:color="auto" w:fill="FFFFFF"/>
         </w:rPr>
         <w:t>, including those resulting from diagnostic or care provision procedures, to make them available to a healthcare system.</w:t>
@@ -1020,6 +1085,7 @@
           <w:color w:val="333333"/>
           <w:sz w:val="18"/>
           <w:szCs w:val="18"/>
+          <w:highlight w:val="yellow"/>
           <w:shd w:val="clear" w:color="auto" w:fill="FFFFFF"/>
         </w:rPr>
         <w:t>”</w:t>
@@ -1030,6 +1096,7 @@
           <w:color w:val="333333"/>
           <w:sz w:val="18"/>
           <w:szCs w:val="18"/>
+          <w:highlight w:val="yellow"/>
           <w:shd w:val="clear" w:color="auto" w:fill="FFFFFF"/>
         </w:rPr>
         <w:br/>
@@ -1040,6 +1107,7 @@
           <w:color w:val="333333"/>
           <w:sz w:val="18"/>
           <w:szCs w:val="18"/>
+          <w:highlight w:val="yellow"/>
           <w:shd w:val="clear" w:color="auto" w:fill="FFFFFF"/>
         </w:rPr>
         <w:br/>
@@ -1051,6 +1119,7 @@
           <w:color w:val="333333"/>
           <w:sz w:val="18"/>
           <w:szCs w:val="18"/>
+          <w:highlight w:val="yellow"/>
           <w:shd w:val="clear" w:color="auto" w:fill="FFFFFF"/>
         </w:rPr>
         <w:t>DocumentReference</w:t>
@@ -1062,6 +1131,7 @@
           <w:color w:val="333333"/>
           <w:sz w:val="18"/>
           <w:szCs w:val="18"/>
+          <w:highlight w:val="yellow"/>
           <w:shd w:val="clear" w:color="auto" w:fill="FFFFFF"/>
         </w:rPr>
         <w:t xml:space="preserve"> is used for any</w:t>
@@ -1167,6 +1237,7 @@
           <w:b/>
           <w:bCs/>
         </w:rPr>
+        <w:lastRenderedPageBreak/>
         <w:t>Choice Reason:</w:t>
       </w:r>
       <w:r>
@@ -1179,7 +1250,6 @@
         <w:rPr>
           <w:u w:val="single"/>
         </w:rPr>
-        <w:lastRenderedPageBreak/>
         <w:t>Scope and usage states:</w:t>
       </w:r>
       <w:r>
@@ -1825,8 +1895,13 @@
         <w:ind w:left="1710"/>
       </w:pPr>
       <w:r>
-        <w:t>taken from a biological entity, living or dead</w:t>
-      </w:r>
+        <w:t xml:space="preserve">taken from a biological entity, living or </w:t>
+      </w:r>
+      <w:proofErr w:type="gramStart"/>
+      <w:r>
+        <w:t>dead</w:t>
+      </w:r>
+      <w:proofErr w:type="gramEnd"/>
     </w:p>
     <w:p>
       <w:pPr>
@@ -1953,6 +2028,7 @@
           <w:b/>
           <w:bCs/>
         </w:rPr>
+        <w:lastRenderedPageBreak/>
         <w:t>Choice Reason:</w:t>
       </w:r>
       <w:r>
@@ -1965,7 +2041,6 @@
         <w:rPr>
           <w:u w:val="single"/>
         </w:rPr>
-        <w:lastRenderedPageBreak/>
         <w:t>Scope and usage states:</w:t>
       </w:r>
       <w:r>
@@ -2165,8 +2240,13 @@
         <w:ind w:left="1440"/>
       </w:pPr>
       <w:r>
-        <w:t>Respite care provided at a nursing home or hostel</w:t>
-      </w:r>
+        <w:t xml:space="preserve">Respite care provided at a nursing home or </w:t>
+      </w:r>
+      <w:proofErr w:type="gramStart"/>
+      <w:r>
+        <w:t>hostel</w:t>
+      </w:r>
+      <w:proofErr w:type="gramEnd"/>
     </w:p>
     <w:p>
       <w:pPr>
@@ -2523,57 +2603,502 @@
     </w:p>
     <w:p>
       <w:pPr>
-        <w:pStyle w:val="ListParagraph"/>
+        <w:pStyle w:val="NormalWeb"/>
         <w:numPr>
           <w:ilvl w:val="0"/>
           <w:numId w:val="1"/>
         </w:numPr>
+        <w:shd w:val="clear" w:color="auto" w:fill="FFFFFF"/>
+        <w:spacing w:before="0" w:beforeAutospacing="0" w:after="150" w:afterAutospacing="0" w:line="336" w:lineRule="atLeast"/>
+        <w:rPr>
+          <w:rFonts w:ascii="Verdana" w:hAnsi="Verdana"/>
+          <w:color w:val="333333"/>
+          <w:sz w:val="18"/>
+          <w:szCs w:val="18"/>
+        </w:rPr>
+      </w:pPr>
+      <w:r>
         <w:rPr>
           <w:rStyle w:val="SubtleReference"/>
         </w:rPr>
-      </w:pPr>
+        <w:t>Patient educational material sent by a provider to a patient</w:t>
+      </w:r>
       <w:r>
         <w:rPr>
           <w:rStyle w:val="SubtleReference"/>
         </w:rPr>
-        <w:t>Patient educational material sent by a provider to a patient</w:t>
+        <w:br/>
       </w:r>
       <w:r>
         <w:rPr>
           <w:rStyle w:val="SubtleReference"/>
         </w:rPr>
-        <w:br/>
+        <w:t xml:space="preserve">HINT: </w:t>
       </w:r>
       <w:r>
         <w:rPr>
           <w:rStyle w:val="SubtleReference"/>
         </w:rPr>
+        <w:t xml:space="preserve">It is a </w:t>
+      </w:r>
+      <w:r>
+        <w:rPr>
+          <w:rStyle w:val="SubtleReference"/>
+          <w:highlight w:val="yellow"/>
+        </w:rPr>
+        <w:t>record of a communication</w:t>
+      </w:r>
+      <w:r>
+        <w:rPr>
+          <w:rStyle w:val="SubtleReference"/>
+        </w:rPr>
+        <w:br/>
+      </w:r>
+      <w:r>
+        <w:rPr>
+          <w:rStyle w:val="SubtleReference"/>
+        </w:rPr>
+        <w:br/>
+      </w:r>
+      <w:r>
+        <w:rPr>
+          <w:b/>
+          <w:bCs/>
+        </w:rPr>
+        <w:t>Resource:</w:t>
+      </w:r>
+      <w:r>
+        <w:t xml:space="preserve"> </w:t>
+      </w:r>
+      <w:r>
+        <w:t>Communication</w:t>
+      </w:r>
+      <w:r>
+        <w:br/>
+      </w:r>
+      <w:r>
+        <w:rPr>
+          <w:b/>
+          <w:bCs/>
+        </w:rPr>
+        <w:t>Document:</w:t>
+      </w:r>
+      <w:r>
+        <w:t xml:space="preserve"> </w:t>
+      </w:r>
+      <w:hyperlink r:id="rId28" w:history="1">
+        <w:r>
+          <w:rPr>
+            <w:rStyle w:val="Hyperlink"/>
+          </w:rPr>
+          <w:t>https://hl7.org/fhir/communication.html</w:t>
+        </w:r>
+      </w:hyperlink>
+      <w:r>
+        <w:br/>
+      </w:r>
+      <w:r>
+        <w:rPr>
+          <w:b/>
+          <w:bCs/>
+        </w:rPr>
+        <w:t>Choice Reason:</w:t>
+      </w:r>
+      <w:r>
+        <w:t xml:space="preserve"> </w:t>
+      </w:r>
+      <w:r>
+        <w:br/>
+      </w:r>
+      <w:r>
+        <w:rPr>
+          <w:u w:val="single"/>
+        </w:rPr>
+        <w:t>Scope and usage states:</w:t>
+      </w:r>
+      <w:r>
+        <w:t xml:space="preserve"> </w:t>
+      </w:r>
+      <w:r>
+        <w:rPr>
+          <w:rFonts w:ascii="Verdana" w:hAnsi="Verdana"/>
+          <w:color w:val="333333"/>
+          <w:sz w:val="18"/>
+          <w:szCs w:val="18"/>
+        </w:rPr>
+        <w:t>The purpose of a Communication resource is to surface that data was shared to track adherence to guidelines or protocols or to provide business documentation of actions taken. Communication can also be used as part of an information exchange to provide context about the information sharing occurring. Please see </w:t>
+      </w:r>
+      <w:hyperlink r:id="rId29" w:anchor="wrapping" w:history="1">
+        <w:r>
+          <w:rPr>
+            <w:rStyle w:val="Hyperlink"/>
+            <w:rFonts w:ascii="Verdana" w:hAnsi="Verdana"/>
+            <w:color w:val="428BCA"/>
+            <w:sz w:val="18"/>
+            <w:szCs w:val="18"/>
+          </w:rPr>
+          <w:t>below</w:t>
+        </w:r>
+      </w:hyperlink>
+      <w:r>
+        <w:rPr>
+          <w:rFonts w:ascii="Verdana" w:hAnsi="Verdana"/>
+          <w:color w:val="333333"/>
+          <w:sz w:val="18"/>
+          <w:szCs w:val="18"/>
+        </w:rPr>
+        <w:t> for guidance on when this is appropriate.</w:t>
+      </w:r>
+    </w:p>
+    <w:p>
+      <w:pPr>
+        <w:pStyle w:val="NormalWeb"/>
+        <w:shd w:val="clear" w:color="auto" w:fill="FFFFFF"/>
+        <w:spacing w:before="0" w:beforeAutospacing="0" w:after="150" w:afterAutospacing="0" w:line="336" w:lineRule="atLeast"/>
+        <w:ind w:left="720"/>
+        <w:rPr>
+          <w:rFonts w:ascii="Verdana" w:hAnsi="Verdana"/>
+          <w:color w:val="333333"/>
+          <w:sz w:val="18"/>
+          <w:szCs w:val="18"/>
+        </w:rPr>
+      </w:pPr>
+      <w:r>
+        <w:rPr>
+          <w:rFonts w:ascii="Verdana" w:hAnsi="Verdana"/>
+          <w:color w:val="333333"/>
+          <w:sz w:val="18"/>
+          <w:szCs w:val="18"/>
+        </w:rPr>
+        <w:lastRenderedPageBreak/>
+        <w:t>Communication is one of the </w:t>
+      </w:r>
+      <w:hyperlink r:id="rId30" w:anchor="event" w:history="1">
+        <w:r>
+          <w:rPr>
+            <w:rStyle w:val="Hyperlink"/>
+            <w:rFonts w:ascii="Verdana" w:hAnsi="Verdana"/>
+            <w:color w:val="428BCA"/>
+            <w:sz w:val="18"/>
+            <w:szCs w:val="18"/>
+          </w:rPr>
+          <w:t>event</w:t>
+        </w:r>
+      </w:hyperlink>
+      <w:r>
+        <w:rPr>
+          <w:rFonts w:ascii="Verdana" w:hAnsi="Verdana"/>
+          <w:color w:val="333333"/>
+          <w:sz w:val="18"/>
+          <w:szCs w:val="18"/>
+        </w:rPr>
+        <w:t> resources in the FHIR </w:t>
+      </w:r>
+      <w:hyperlink r:id="rId31" w:history="1">
+        <w:r>
+          <w:rPr>
+            <w:rStyle w:val="Hyperlink"/>
+            <w:rFonts w:ascii="Verdana" w:hAnsi="Verdana"/>
+            <w:color w:val="428BCA"/>
+            <w:sz w:val="18"/>
+            <w:szCs w:val="18"/>
+          </w:rPr>
+          <w:t>workflow</w:t>
+        </w:r>
+      </w:hyperlink>
+      <w:r>
+        <w:rPr>
+          <w:rFonts w:ascii="Verdana" w:hAnsi="Verdana"/>
+          <w:color w:val="333333"/>
+          <w:sz w:val="18"/>
+          <w:szCs w:val="18"/>
+        </w:rPr>
+        <w:t> specification.</w:t>
+      </w:r>
+    </w:p>
+    <w:p>
+      <w:pPr>
+        <w:pStyle w:val="NormalWeb"/>
+        <w:shd w:val="clear" w:color="auto" w:fill="FFFFFF"/>
+        <w:spacing w:before="0" w:beforeAutospacing="0" w:after="150" w:afterAutospacing="0" w:line="336" w:lineRule="atLeast"/>
+        <w:ind w:left="720"/>
+        <w:rPr>
+          <w:rFonts w:ascii="Verdana" w:hAnsi="Verdana"/>
+          <w:color w:val="333333"/>
+          <w:sz w:val="18"/>
+          <w:szCs w:val="18"/>
+        </w:rPr>
+      </w:pPr>
+      <w:r>
+        <w:rPr>
+          <w:rFonts w:ascii="Verdana" w:hAnsi="Verdana"/>
+          <w:color w:val="333333"/>
+          <w:sz w:val="18"/>
+          <w:szCs w:val="18"/>
+          <w:highlight w:val="yellow"/>
+        </w:rPr>
+        <w:t>This resource is a record of a communication even if it is planned or has failed</w:t>
+      </w:r>
+      <w:r>
+        <w:rPr>
+          <w:rFonts w:ascii="Verdana" w:hAnsi="Verdana"/>
+          <w:color w:val="333333"/>
+          <w:sz w:val="18"/>
+          <w:szCs w:val="18"/>
+        </w:rPr>
+        <w:t xml:space="preserve">. </w:t>
+      </w:r>
+      <w:proofErr w:type="gramStart"/>
+      <w:r>
+        <w:rPr>
+          <w:rFonts w:ascii="Verdana" w:hAnsi="Verdana"/>
+          <w:color w:val="333333"/>
+          <w:sz w:val="18"/>
+          <w:szCs w:val="18"/>
+        </w:rPr>
+        <w:t>A communication</w:t>
+      </w:r>
+      <w:proofErr w:type="gramEnd"/>
+      <w:r>
+        <w:rPr>
+          <w:rFonts w:ascii="Verdana" w:hAnsi="Verdana"/>
+          <w:color w:val="333333"/>
+          <w:sz w:val="18"/>
+          <w:szCs w:val="18"/>
+        </w:rPr>
+        <w:t xml:space="preserve"> is a record of the conveyance of information from one entity, a sender, to another entity, a receiver. The sender and receivers may be patients, practitioners, related persons, organizations, or devices. Communication use cases include:</w:t>
+      </w:r>
+    </w:p>
+    <w:p>
+      <w:pPr>
+        <w:pStyle w:val="NoSpacing"/>
+        <w:numPr>
+          <w:ilvl w:val="0"/>
+          <w:numId w:val="13"/>
+        </w:numPr>
+        <w:ind w:left="1620"/>
+      </w:pPr>
+      <w:r>
+        <w:t xml:space="preserve">A reminder or alert delivered to a responsible </w:t>
+      </w:r>
+      <w:proofErr w:type="gramStart"/>
+      <w:r>
+        <w:t>provider</w:t>
+      </w:r>
+      <w:proofErr w:type="gramEnd"/>
+    </w:p>
+    <w:p>
+      <w:pPr>
+        <w:pStyle w:val="NoSpacing"/>
+        <w:numPr>
+          <w:ilvl w:val="0"/>
+          <w:numId w:val="13"/>
+        </w:numPr>
+        <w:ind w:left="1620"/>
+      </w:pPr>
+      <w:r>
+        <w:t xml:space="preserve">A recorded notification from the nurse to the on-call physician (or any other specified person) that a patient's temperature exceeds a </w:t>
+      </w:r>
+      <w:proofErr w:type="gramStart"/>
+      <w:r>
+        <w:t>value</w:t>
+      </w:r>
+      <w:proofErr w:type="gramEnd"/>
+    </w:p>
+    <w:p>
+      <w:pPr>
+        <w:pStyle w:val="NoSpacing"/>
+        <w:numPr>
+          <w:ilvl w:val="0"/>
+          <w:numId w:val="13"/>
+        </w:numPr>
+        <w:ind w:left="1620"/>
+      </w:pPr>
+      <w:r>
+        <w:t xml:space="preserve">A response from a public health agency to a provider caring for a patient presenting with a communicable disease reportable to the public health </w:t>
+      </w:r>
+      <w:proofErr w:type="gramStart"/>
+      <w:r>
+        <w:t>agency</w:t>
+      </w:r>
+      <w:proofErr w:type="gramEnd"/>
+    </w:p>
+    <w:p>
+      <w:pPr>
+        <w:pStyle w:val="NoSpacing"/>
+        <w:numPr>
+          <w:ilvl w:val="0"/>
+          <w:numId w:val="13"/>
+        </w:numPr>
+        <w:ind w:left="1620"/>
+        <w:rPr>
+          <w:highlight w:val="yellow"/>
+        </w:rPr>
+      </w:pPr>
+      <w:r>
+        <w:rPr>
+          <w:highlight w:val="yellow"/>
+        </w:rPr>
+        <w:t xml:space="preserve">Patient educational material sent by a provider to a </w:t>
+      </w:r>
+      <w:proofErr w:type="gramStart"/>
+      <w:r>
+        <w:rPr>
+          <w:highlight w:val="yellow"/>
+        </w:rPr>
+        <w:t>patient</w:t>
+      </w:r>
+      <w:proofErr w:type="gramEnd"/>
+    </w:p>
+    <w:p>
+      <w:pPr>
+        <w:pStyle w:val="NoSpacing"/>
+        <w:numPr>
+          <w:ilvl w:val="0"/>
+          <w:numId w:val="13"/>
+        </w:numPr>
+        <w:ind w:left="1620"/>
+      </w:pPr>
+      <w:r>
+        <w:t xml:space="preserve">Unable to deliver lab results to ordering </w:t>
+      </w:r>
+      <w:proofErr w:type="gramStart"/>
+      <w:r>
+        <w:t>physician</w:t>
+      </w:r>
+      <w:proofErr w:type="gramEnd"/>
+    </w:p>
+    <w:p>
+      <w:pPr>
+        <w:pStyle w:val="NoSpacing"/>
+        <w:numPr>
+          <w:ilvl w:val="0"/>
+          <w:numId w:val="13"/>
+        </w:numPr>
+        <w:ind w:left="1620"/>
+      </w:pPr>
+      <w:r>
+        <w:t>Submission of supplementary health information to a payer in support of a claim</w:t>
+      </w:r>
+    </w:p>
+    <w:p>
+      <w:pPr>
+        <w:pStyle w:val="NoSpacing"/>
+        <w:numPr>
+          <w:ilvl w:val="0"/>
+          <w:numId w:val="13"/>
+        </w:numPr>
+        <w:ind w:left="1620"/>
+        <w:rPr>
+          <w:rFonts w:cs="Times New Roman"/>
+        </w:rPr>
+      </w:pPr>
+      <w:r>
+        <w:t>Non-patient specific communication use cases may include:</w:t>
+      </w:r>
+    </w:p>
+    <w:p>
+      <w:pPr>
+        <w:pStyle w:val="NoSpacing"/>
+        <w:numPr>
+          <w:ilvl w:val="0"/>
+          <w:numId w:val="13"/>
+        </w:numPr>
+        <w:ind w:left="1620"/>
+      </w:pPr>
+      <w:r>
+        <w:t>A nurse call from a hall bathroom</w:t>
+      </w:r>
+    </w:p>
+    <w:p>
+      <w:pPr>
+        <w:pStyle w:val="NoSpacing"/>
+        <w:numPr>
+          <w:ilvl w:val="0"/>
+          <w:numId w:val="13"/>
+        </w:numPr>
+        <w:ind w:left="1620"/>
+        <w:rPr>
+          <w:rStyle w:val="SubtleReference"/>
+          <w:rFonts w:ascii="Verdana" w:hAnsi="Verdana" w:cs="Helvetica"/>
+          <w:smallCaps w:val="0"/>
+          <w:color w:val="333333"/>
+          <w:sz w:val="18"/>
+          <w:szCs w:val="18"/>
+        </w:rPr>
+      </w:pPr>
+      <w:r>
+        <w:t>Advisory for battery service from a pump</w:t>
+      </w:r>
+      <w:r>
+        <w:rPr>
+          <w:i/>
+          <w:iCs/>
+          <w:shd w:val="clear" w:color="auto" w:fill="FFFFFF"/>
+        </w:rPr>
+        <w:t>”</w:t>
+      </w:r>
+      <w:r>
+        <w:rPr>
+          <w:i/>
+          <w:iCs/>
+          <w:shd w:val="clear" w:color="auto" w:fill="FFFFFF"/>
+        </w:rPr>
+        <w:br/>
+      </w:r>
+    </w:p>
+    <w:p>
+      <w:pPr>
+        <w:pStyle w:val="NormalWeb"/>
+        <w:numPr>
+          <w:ilvl w:val="0"/>
+          <w:numId w:val="1"/>
+        </w:numPr>
+        <w:shd w:val="clear" w:color="auto" w:fill="FFFFFF"/>
+        <w:spacing w:before="0" w:beforeAutospacing="0" w:after="150" w:afterAutospacing="0" w:line="336" w:lineRule="atLeast"/>
+        <w:rPr>
+          <w:rFonts w:ascii="Verdana" w:hAnsi="Verdana"/>
+          <w:color w:val="333333"/>
+          <w:sz w:val="18"/>
+          <w:szCs w:val="18"/>
+        </w:rPr>
+      </w:pPr>
+      <w:r>
+        <w:rPr>
+          <w:rStyle w:val="SubtleReference"/>
+        </w:rPr>
+        <w:t>Hernia repair.</w:t>
+      </w:r>
+      <w:r>
+        <w:rPr>
+          <w:rStyle w:val="SubtleReference"/>
+        </w:rPr>
+        <w:br/>
+      </w:r>
+      <w:r>
+        <w:rPr>
+          <w:rStyle w:val="SubtleReference"/>
+        </w:rPr>
         <w:t xml:space="preserve">HINT: </w:t>
       </w:r>
       <w:r>
         <w:rPr>
           <w:rStyle w:val="SubtleReference"/>
         </w:rPr>
-        <w:t>It is a record of a communication</w:t>
-      </w:r>
-    </w:p>
-    <w:p/>
-    <w:p>
-      <w:pPr>
-        <w:pStyle w:val="ListParagraph"/>
-        <w:numPr>
-          <w:ilvl w:val="0"/>
-          <w:numId w:val="1"/>
-        </w:numPr>
+        <w:t xml:space="preserve">In a traditional repair, the </w:t>
+      </w:r>
+      <w:r>
         <w:rPr>
           <w:rStyle w:val="SubtleReference"/>
-        </w:rPr>
-      </w:pPr>
+          <w:highlight w:val="yellow"/>
+        </w:rPr>
+        <w:t>surgeon</w:t>
+      </w:r>
       <w:r>
         <w:rPr>
           <w:rStyle w:val="SubtleReference"/>
         </w:rPr>
-        <w:t>Hernia repair.</w:t>
+        <w:t xml:space="preserve"> makes an incision several inches long near the hernia</w:t>
       </w:r>
       <w:r>
         <w:rPr>
@@ -2585,18 +3110,186 @@
         <w:rPr>
           <w:rStyle w:val="SubtleReference"/>
         </w:rPr>
-        <w:t xml:space="preserve">HINT: </w:t>
-      </w:r>
-      <w:r>
+        <w:br/>
+      </w:r>
+      <w:r>
+        <w:rPr>
+          <w:b/>
+          <w:bCs/>
+        </w:rPr>
+        <w:t>Resource:</w:t>
+      </w:r>
+      <w:r>
+        <w:t xml:space="preserve"> </w:t>
+      </w:r>
+      <w:r>
+        <w:t>Procedure</w:t>
+      </w:r>
+      <w:r>
+        <w:br/>
+      </w:r>
+      <w:r>
+        <w:rPr>
+          <w:b/>
+          <w:bCs/>
+        </w:rPr>
+        <w:t>Document:</w:t>
+      </w:r>
+      <w:r>
+        <w:t xml:space="preserve"> </w:t>
+      </w:r>
+      <w:hyperlink r:id="rId32" w:history="1">
+        <w:r>
+          <w:rPr>
+            <w:rStyle w:val="Hyperlink"/>
+          </w:rPr>
+          <w:t>https://hl7.org/fhir/procedure.html</w:t>
+        </w:r>
+      </w:hyperlink>
+      <w:r>
+        <w:br/>
+      </w:r>
+      <w:r>
+        <w:rPr>
+          <w:b/>
+          <w:bCs/>
+        </w:rPr>
+        <w:t>Choice Reason:</w:t>
+      </w:r>
+      <w:r>
+        <w:t xml:space="preserve"> </w:t>
+      </w:r>
+      <w:r>
+        <w:br/>
+      </w:r>
+      <w:r>
+        <w:rPr>
+          <w:u w:val="single"/>
+        </w:rPr>
+        <w:t>Scope and usage states:</w:t>
+      </w:r>
+      <w:r>
+        <w:t xml:space="preserve"> </w:t>
+      </w:r>
+      <w:r>
+        <w:rPr>
+          <w:rFonts w:ascii="Verdana" w:hAnsi="Verdana"/>
+          <w:i/>
+          <w:iCs/>
+          <w:color w:val="333333"/>
+          <w:sz w:val="18"/>
+          <w:szCs w:val="18"/>
+          <w:shd w:val="clear" w:color="auto" w:fill="FFFFFF"/>
+        </w:rPr>
+        <w:t>“</w:t>
+      </w:r>
+      <w:r>
+        <w:rPr>
+          <w:rFonts w:ascii="Verdana" w:hAnsi="Verdana"/>
+          <w:color w:val="333333"/>
+          <w:sz w:val="18"/>
+          <w:szCs w:val="18"/>
+        </w:rPr>
+        <w:t>Procedure is one of the </w:t>
+      </w:r>
+      <w:hyperlink r:id="rId33" w:anchor="event" w:history="1">
+        <w:r>
+          <w:rPr>
+            <w:rStyle w:val="Hyperlink"/>
+            <w:rFonts w:ascii="Verdana" w:hAnsi="Verdana"/>
+            <w:color w:val="428BCA"/>
+            <w:sz w:val="18"/>
+            <w:szCs w:val="18"/>
+          </w:rPr>
+          <w:t>event</w:t>
+        </w:r>
+      </w:hyperlink>
+      <w:r>
+        <w:rPr>
+          <w:rFonts w:ascii="Verdana" w:hAnsi="Verdana"/>
+          <w:color w:val="333333"/>
+          <w:sz w:val="18"/>
+          <w:szCs w:val="18"/>
+        </w:rPr>
+        <w:t> resources in the FHIR </w:t>
+      </w:r>
+      <w:hyperlink r:id="rId34" w:history="1">
+        <w:r>
+          <w:rPr>
+            <w:rStyle w:val="Hyperlink"/>
+            <w:rFonts w:ascii="Verdana" w:hAnsi="Verdana"/>
+            <w:color w:val="428BCA"/>
+            <w:sz w:val="18"/>
+            <w:szCs w:val="18"/>
+          </w:rPr>
+          <w:t>workflow</w:t>
+        </w:r>
+      </w:hyperlink>
+      <w:r>
+        <w:rPr>
+          <w:rFonts w:ascii="Verdana" w:hAnsi="Verdana"/>
+          <w:color w:val="333333"/>
+          <w:sz w:val="18"/>
+          <w:szCs w:val="18"/>
+        </w:rPr>
+        <w:t> specification.</w:t>
+      </w:r>
+    </w:p>
+    <w:p>
+      <w:pPr>
+        <w:pStyle w:val="NormalWeb"/>
+        <w:shd w:val="clear" w:color="auto" w:fill="FFFFFF"/>
+        <w:spacing w:before="0" w:beforeAutospacing="0" w:after="150" w:afterAutospacing="0" w:line="336" w:lineRule="atLeast"/>
+        <w:ind w:left="720"/>
         <w:rPr>
           <w:rStyle w:val="SubtleReference"/>
-        </w:rPr>
-        <w:t>In a traditional repair, the surgeon makes an incision several inches long near the hernia</w:t>
+          <w:rFonts w:ascii="Verdana" w:hAnsi="Verdana"/>
+          <w:smallCaps w:val="0"/>
+          <w:color w:val="333333"/>
+          <w:sz w:val="18"/>
+          <w:szCs w:val="18"/>
+        </w:rPr>
+      </w:pPr>
+      <w:r>
+        <w:rPr>
+          <w:rFonts w:ascii="Verdana" w:hAnsi="Verdana"/>
+          <w:color w:val="333333"/>
+          <w:sz w:val="18"/>
+          <w:szCs w:val="18"/>
+        </w:rPr>
+        <w:t xml:space="preserve">This resource is used to record the details of current and historical procedures performed on, with, or for a patient, practitioner, device, organization, or location. Examples include </w:t>
+      </w:r>
+      <w:r>
+        <w:rPr>
+          <w:rFonts w:ascii="Verdana" w:hAnsi="Verdana"/>
+          <w:color w:val="333333"/>
+          <w:sz w:val="18"/>
+          <w:szCs w:val="18"/>
+          <w:highlight w:val="yellow"/>
+        </w:rPr>
+        <w:t>surgical procedures</w:t>
+      </w:r>
+      <w:r>
+        <w:rPr>
+          <w:rFonts w:ascii="Verdana" w:hAnsi="Verdana"/>
+          <w:color w:val="333333"/>
+          <w:sz w:val="18"/>
+          <w:szCs w:val="18"/>
+        </w:rPr>
+        <w:t>, diagnostic procedures, endoscopic procedures, biopsies, counseling, physiotherapy, personal support services, adult day care services, non-emergency transportation, home modification, exercise, verification of enrollment qualifications for a social program etc. Procedures may be performed by a healthcare professional, a service provider, a friend or relative or in some cases by the patient themselves.</w:t>
+      </w:r>
+      <w:r>
+        <w:rPr>
+          <w:i/>
+          <w:iCs/>
+          <w:shd w:val="clear" w:color="auto" w:fill="FFFFFF"/>
+        </w:rPr>
+        <w:t>”</w:t>
       </w:r>
     </w:p>
     <w:sectPr>
-      <w:headerReference w:type="default" r:id="rId28"/>
-      <w:footerReference w:type="default" r:id="rId29"/>
+      <w:headerReference w:type="default" r:id="rId35"/>
+      <w:footerReference w:type="default" r:id="rId36"/>
       <w:pgSz w:w="12240" w:h="15840"/>
       <w:pgMar w:top="1440" w:right="1440" w:bottom="1440" w:left="1440" w:header="720" w:footer="720" w:gutter="0"/>
       <w:cols w:space="720"/>
@@ -2997,9 +3690,158 @@
     </w:lvl>
   </w:abstractNum>
   <w:abstractNum w:abstractNumId="2" w15:restartNumberingAfterBreak="0">
+    <w:nsid w:val="40786FA2"/>
+    <w:multiLevelType w:val="multilevel"/>
+    <w:tmpl w:val="DD187DA4"/>
+    <w:lvl w:ilvl="0">
+      <w:start w:val="1"/>
+      <w:numFmt w:val="bullet"/>
+      <w:lvlText w:val=""/>
+      <w:lvlJc w:val="left"/>
+      <w:pPr>
+        <w:tabs>
+          <w:tab w:val="num" w:pos="720"/>
+        </w:tabs>
+        <w:ind w:left="720" w:hanging="360"/>
+      </w:pPr>
+      <w:rPr>
+        <w:rFonts w:ascii="Symbol" w:hAnsi="Symbol" w:hint="default"/>
+        <w:sz w:val="20"/>
+      </w:rPr>
+    </w:lvl>
+    <w:lvl w:ilvl="1" w:tentative="1">
+      <w:start w:val="1"/>
+      <w:numFmt w:val="bullet"/>
+      <w:lvlText w:val="o"/>
+      <w:lvlJc w:val="left"/>
+      <w:pPr>
+        <w:tabs>
+          <w:tab w:val="num" w:pos="1440"/>
+        </w:tabs>
+        <w:ind w:left="1440" w:hanging="360"/>
+      </w:pPr>
+      <w:rPr>
+        <w:rFonts w:ascii="Courier New" w:hAnsi="Courier New" w:hint="default"/>
+        <w:sz w:val="20"/>
+      </w:rPr>
+    </w:lvl>
+    <w:lvl w:ilvl="2" w:tentative="1">
+      <w:start w:val="1"/>
+      <w:numFmt w:val="bullet"/>
+      <w:lvlText w:val=""/>
+      <w:lvlJc w:val="left"/>
+      <w:pPr>
+        <w:tabs>
+          <w:tab w:val="num" w:pos="2160"/>
+        </w:tabs>
+        <w:ind w:left="2160" w:hanging="360"/>
+      </w:pPr>
+      <w:rPr>
+        <w:rFonts w:ascii="Wingdings" w:hAnsi="Wingdings" w:hint="default"/>
+        <w:sz w:val="20"/>
+      </w:rPr>
+    </w:lvl>
+    <w:lvl w:ilvl="3" w:tentative="1">
+      <w:start w:val="1"/>
+      <w:numFmt w:val="bullet"/>
+      <w:lvlText w:val=""/>
+      <w:lvlJc w:val="left"/>
+      <w:pPr>
+        <w:tabs>
+          <w:tab w:val="num" w:pos="2880"/>
+        </w:tabs>
+        <w:ind w:left="2880" w:hanging="360"/>
+      </w:pPr>
+      <w:rPr>
+        <w:rFonts w:ascii="Wingdings" w:hAnsi="Wingdings" w:hint="default"/>
+        <w:sz w:val="20"/>
+      </w:rPr>
+    </w:lvl>
+    <w:lvl w:ilvl="4" w:tentative="1">
+      <w:start w:val="1"/>
+      <w:numFmt w:val="bullet"/>
+      <w:lvlText w:val=""/>
+      <w:lvlJc w:val="left"/>
+      <w:pPr>
+        <w:tabs>
+          <w:tab w:val="num" w:pos="3600"/>
+        </w:tabs>
+        <w:ind w:left="3600" w:hanging="360"/>
+      </w:pPr>
+      <w:rPr>
+        <w:rFonts w:ascii="Wingdings" w:hAnsi="Wingdings" w:hint="default"/>
+        <w:sz w:val="20"/>
+      </w:rPr>
+    </w:lvl>
+    <w:lvl w:ilvl="5" w:tentative="1">
+      <w:start w:val="1"/>
+      <w:numFmt w:val="bullet"/>
+      <w:lvlText w:val=""/>
+      <w:lvlJc w:val="left"/>
+      <w:pPr>
+        <w:tabs>
+          <w:tab w:val="num" w:pos="4320"/>
+        </w:tabs>
+        <w:ind w:left="4320" w:hanging="360"/>
+      </w:pPr>
+      <w:rPr>
+        <w:rFonts w:ascii="Wingdings" w:hAnsi="Wingdings" w:hint="default"/>
+        <w:sz w:val="20"/>
+      </w:rPr>
+    </w:lvl>
+    <w:lvl w:ilvl="6" w:tentative="1">
+      <w:start w:val="1"/>
+      <w:numFmt w:val="bullet"/>
+      <w:lvlText w:val=""/>
+      <w:lvlJc w:val="left"/>
+      <w:pPr>
+        <w:tabs>
+          <w:tab w:val="num" w:pos="5040"/>
+        </w:tabs>
+        <w:ind w:left="5040" w:hanging="360"/>
+      </w:pPr>
+      <w:rPr>
+        <w:rFonts w:ascii="Wingdings" w:hAnsi="Wingdings" w:hint="default"/>
+        <w:sz w:val="20"/>
+      </w:rPr>
+    </w:lvl>
+    <w:lvl w:ilvl="7" w:tentative="1">
+      <w:start w:val="1"/>
+      <w:numFmt w:val="bullet"/>
+      <w:lvlText w:val=""/>
+      <w:lvlJc w:val="left"/>
+      <w:pPr>
+        <w:tabs>
+          <w:tab w:val="num" w:pos="5760"/>
+        </w:tabs>
+        <w:ind w:left="5760" w:hanging="360"/>
+      </w:pPr>
+      <w:rPr>
+        <w:rFonts w:ascii="Wingdings" w:hAnsi="Wingdings" w:hint="default"/>
+        <w:sz w:val="20"/>
+      </w:rPr>
+    </w:lvl>
+    <w:lvl w:ilvl="8" w:tentative="1">
+      <w:start w:val="1"/>
+      <w:numFmt w:val="bullet"/>
+      <w:lvlText w:val=""/>
+      <w:lvlJc w:val="left"/>
+      <w:pPr>
+        <w:tabs>
+          <w:tab w:val="num" w:pos="6480"/>
+        </w:tabs>
+        <w:ind w:left="6480" w:hanging="360"/>
+      </w:pPr>
+      <w:rPr>
+        <w:rFonts w:ascii="Wingdings" w:hAnsi="Wingdings" w:hint="default"/>
+        <w:sz w:val="20"/>
+      </w:rPr>
+    </w:lvl>
+  </w:abstractNum>
+  <w:abstractNum w:abstractNumId="3" w15:restartNumberingAfterBreak="0">
     <w:nsid w:val="4D8A7536"/>
     <w:multiLevelType w:val="hybridMultilevel"/>
-    <w:tmpl w:val="135E8588"/>
+    <w:tmpl w:val="DEBEAB72"/>
     <w:lvl w:ilvl="0" w:tplc="0409000F">
       <w:start w:val="1"/>
       <w:numFmt w:val="decimal"/>
@@ -3082,7 +3924,7 @@
       </w:pPr>
     </w:lvl>
   </w:abstractNum>
-  <w:abstractNum w:abstractNumId="3" w15:restartNumberingAfterBreak="0">
+  <w:abstractNum w:abstractNumId="4" w15:restartNumberingAfterBreak="0">
     <w:nsid w:val="5BEC3AF7"/>
     <w:multiLevelType w:val="multilevel"/>
     <w:tmpl w:val="CBE82154"/>
@@ -3231,7 +4073,120 @@
       </w:rPr>
     </w:lvl>
   </w:abstractNum>
-  <w:abstractNum w:abstractNumId="4" w15:restartNumberingAfterBreak="0">
+  <w:abstractNum w:abstractNumId="5" w15:restartNumberingAfterBreak="0">
+    <w:nsid w:val="5C613ECD"/>
+    <w:multiLevelType w:val="hybridMultilevel"/>
+    <w:tmpl w:val="1FF8B552"/>
+    <w:lvl w:ilvl="0" w:tplc="04090001">
+      <w:start w:val="1"/>
+      <w:numFmt w:val="bullet"/>
+      <w:lvlText w:val=""/>
+      <w:lvlJc w:val="left"/>
+      <w:pPr>
+        <w:ind w:left="720" w:hanging="360"/>
+      </w:pPr>
+      <w:rPr>
+        <w:rFonts w:ascii="Symbol" w:hAnsi="Symbol" w:hint="default"/>
+      </w:rPr>
+    </w:lvl>
+    <w:lvl w:ilvl="1" w:tplc="04090003" w:tentative="1">
+      <w:start w:val="1"/>
+      <w:numFmt w:val="bullet"/>
+      <w:lvlText w:val="o"/>
+      <w:lvlJc w:val="left"/>
+      <w:pPr>
+        <w:ind w:left="1440" w:hanging="360"/>
+      </w:pPr>
+      <w:rPr>
+        <w:rFonts w:ascii="Courier New" w:hAnsi="Courier New" w:cs="Courier New" w:hint="default"/>
+      </w:rPr>
+    </w:lvl>
+    <w:lvl w:ilvl="2" w:tplc="04090005" w:tentative="1">
+      <w:start w:val="1"/>
+      <w:numFmt w:val="bullet"/>
+      <w:lvlText w:val=""/>
+      <w:lvlJc w:val="left"/>
+      <w:pPr>
+        <w:ind w:left="2160" w:hanging="360"/>
+      </w:pPr>
+      <w:rPr>
+        <w:rFonts w:ascii="Wingdings" w:hAnsi="Wingdings" w:hint="default"/>
+      </w:rPr>
+    </w:lvl>
+    <w:lvl w:ilvl="3" w:tplc="04090001" w:tentative="1">
+      <w:start w:val="1"/>
+      <w:numFmt w:val="bullet"/>
+      <w:lvlText w:val=""/>
+      <w:lvlJc w:val="left"/>
+      <w:pPr>
+        <w:ind w:left="2880" w:hanging="360"/>
+      </w:pPr>
+      <w:rPr>
+        <w:rFonts w:ascii="Symbol" w:hAnsi="Symbol" w:hint="default"/>
+      </w:rPr>
+    </w:lvl>
+    <w:lvl w:ilvl="4" w:tplc="04090003" w:tentative="1">
+      <w:start w:val="1"/>
+      <w:numFmt w:val="bullet"/>
+      <w:lvlText w:val="o"/>
+      <w:lvlJc w:val="left"/>
+      <w:pPr>
+        <w:ind w:left="3600" w:hanging="360"/>
+      </w:pPr>
+      <w:rPr>
+        <w:rFonts w:ascii="Courier New" w:hAnsi="Courier New" w:cs="Courier New" w:hint="default"/>
+      </w:rPr>
+    </w:lvl>
+    <w:lvl w:ilvl="5" w:tplc="04090005" w:tentative="1">
+      <w:start w:val="1"/>
+      <w:numFmt w:val="bullet"/>
+      <w:lvlText w:val=""/>
+      <w:lvlJc w:val="left"/>
+      <w:pPr>
+        <w:ind w:left="4320" w:hanging="360"/>
+      </w:pPr>
+      <w:rPr>
+        <w:rFonts w:ascii="Wingdings" w:hAnsi="Wingdings" w:hint="default"/>
+      </w:rPr>
+    </w:lvl>
+    <w:lvl w:ilvl="6" w:tplc="04090001" w:tentative="1">
+      <w:start w:val="1"/>
+      <w:numFmt w:val="bullet"/>
+      <w:lvlText w:val=""/>
+      <w:lvlJc w:val="left"/>
+      <w:pPr>
+        <w:ind w:left="5040" w:hanging="360"/>
+      </w:pPr>
+      <w:rPr>
+        <w:rFonts w:ascii="Symbol" w:hAnsi="Symbol" w:hint="default"/>
+      </w:rPr>
+    </w:lvl>
+    <w:lvl w:ilvl="7" w:tplc="04090003" w:tentative="1">
+      <w:start w:val="1"/>
+      <w:numFmt w:val="bullet"/>
+      <w:lvlText w:val="o"/>
+      <w:lvlJc w:val="left"/>
+      <w:pPr>
+        <w:ind w:left="5760" w:hanging="360"/>
+      </w:pPr>
+      <w:rPr>
+        <w:rFonts w:ascii="Courier New" w:hAnsi="Courier New" w:cs="Courier New" w:hint="default"/>
+      </w:rPr>
+    </w:lvl>
+    <w:lvl w:ilvl="8" w:tplc="04090005" w:tentative="1">
+      <w:start w:val="1"/>
+      <w:numFmt w:val="bullet"/>
+      <w:lvlText w:val=""/>
+      <w:lvlJc w:val="left"/>
+      <w:pPr>
+        <w:ind w:left="6480" w:hanging="360"/>
+      </w:pPr>
+      <w:rPr>
+        <w:rFonts w:ascii="Wingdings" w:hAnsi="Wingdings" w:hint="default"/>
+      </w:rPr>
+    </w:lvl>
+  </w:abstractNum>
+  <w:abstractNum w:abstractNumId="6" w15:restartNumberingAfterBreak="0">
     <w:nsid w:val="5CFB5EB0"/>
     <w:multiLevelType w:val="multilevel"/>
     <w:tmpl w:val="979E32E8"/>
@@ -3380,7 +4335,7 @@
       </w:rPr>
     </w:lvl>
   </w:abstractNum>
-  <w:abstractNum w:abstractNumId="5" w15:restartNumberingAfterBreak="0">
+  <w:abstractNum w:abstractNumId="7" w15:restartNumberingAfterBreak="0">
     <w:nsid w:val="5D4603DF"/>
     <w:multiLevelType w:val="multilevel"/>
     <w:tmpl w:val="58AAEBFA"/>
@@ -3529,7 +4484,7 @@
       </w:rPr>
     </w:lvl>
   </w:abstractNum>
-  <w:abstractNum w:abstractNumId="6" w15:restartNumberingAfterBreak="0">
+  <w:abstractNum w:abstractNumId="8" w15:restartNumberingAfterBreak="0">
     <w:nsid w:val="63545740"/>
     <w:multiLevelType w:val="hybridMultilevel"/>
     <w:tmpl w:val="DB6C6078"/>
@@ -3642,7 +4597,7 @@
       </w:rPr>
     </w:lvl>
   </w:abstractNum>
-  <w:abstractNum w:abstractNumId="7" w15:restartNumberingAfterBreak="0">
+  <w:abstractNum w:abstractNumId="9" w15:restartNumberingAfterBreak="0">
     <w:nsid w:val="66EA7E06"/>
     <w:multiLevelType w:val="hybridMultilevel"/>
     <w:tmpl w:val="F2BA60B2"/>
@@ -3728,7 +4683,7 @@
       </w:pPr>
     </w:lvl>
   </w:abstractNum>
-  <w:abstractNum w:abstractNumId="8" w15:restartNumberingAfterBreak="0">
+  <w:abstractNum w:abstractNumId="10" w15:restartNumberingAfterBreak="0">
     <w:nsid w:val="6BE458F9"/>
     <w:multiLevelType w:val="hybridMultilevel"/>
     <w:tmpl w:val="3064BEBE"/>
@@ -3841,7 +4796,156 @@
       </w:rPr>
     </w:lvl>
   </w:abstractNum>
-  <w:abstractNum w:abstractNumId="9" w15:restartNumberingAfterBreak="0">
+  <w:abstractNum w:abstractNumId="11" w15:restartNumberingAfterBreak="0">
+    <w:nsid w:val="6E5617C4"/>
+    <w:multiLevelType w:val="multilevel"/>
+    <w:tmpl w:val="03CAC966"/>
+    <w:lvl w:ilvl="0">
+      <w:start w:val="1"/>
+      <w:numFmt w:val="bullet"/>
+      <w:lvlText w:val=""/>
+      <w:lvlJc w:val="left"/>
+      <w:pPr>
+        <w:tabs>
+          <w:tab w:val="num" w:pos="720"/>
+        </w:tabs>
+        <w:ind w:left="720" w:hanging="360"/>
+      </w:pPr>
+      <w:rPr>
+        <w:rFonts w:ascii="Symbol" w:hAnsi="Symbol" w:hint="default"/>
+        <w:sz w:val="20"/>
+      </w:rPr>
+    </w:lvl>
+    <w:lvl w:ilvl="1" w:tentative="1">
+      <w:start w:val="1"/>
+      <w:numFmt w:val="bullet"/>
+      <w:lvlText w:val="o"/>
+      <w:lvlJc w:val="left"/>
+      <w:pPr>
+        <w:tabs>
+          <w:tab w:val="num" w:pos="1440"/>
+        </w:tabs>
+        <w:ind w:left="1440" w:hanging="360"/>
+      </w:pPr>
+      <w:rPr>
+        <w:rFonts w:ascii="Courier New" w:hAnsi="Courier New" w:hint="default"/>
+        <w:sz w:val="20"/>
+      </w:rPr>
+    </w:lvl>
+    <w:lvl w:ilvl="2" w:tentative="1">
+      <w:start w:val="1"/>
+      <w:numFmt w:val="bullet"/>
+      <w:lvlText w:val=""/>
+      <w:lvlJc w:val="left"/>
+      <w:pPr>
+        <w:tabs>
+          <w:tab w:val="num" w:pos="2160"/>
+        </w:tabs>
+        <w:ind w:left="2160" w:hanging="360"/>
+      </w:pPr>
+      <w:rPr>
+        <w:rFonts w:ascii="Wingdings" w:hAnsi="Wingdings" w:hint="default"/>
+        <w:sz w:val="20"/>
+      </w:rPr>
+    </w:lvl>
+    <w:lvl w:ilvl="3" w:tentative="1">
+      <w:start w:val="1"/>
+      <w:numFmt w:val="bullet"/>
+      <w:lvlText w:val=""/>
+      <w:lvlJc w:val="left"/>
+      <w:pPr>
+        <w:tabs>
+          <w:tab w:val="num" w:pos="2880"/>
+        </w:tabs>
+        <w:ind w:left="2880" w:hanging="360"/>
+      </w:pPr>
+      <w:rPr>
+        <w:rFonts w:ascii="Wingdings" w:hAnsi="Wingdings" w:hint="default"/>
+        <w:sz w:val="20"/>
+      </w:rPr>
+    </w:lvl>
+    <w:lvl w:ilvl="4" w:tentative="1">
+      <w:start w:val="1"/>
+      <w:numFmt w:val="bullet"/>
+      <w:lvlText w:val=""/>
+      <w:lvlJc w:val="left"/>
+      <w:pPr>
+        <w:tabs>
+          <w:tab w:val="num" w:pos="3600"/>
+        </w:tabs>
+        <w:ind w:left="3600" w:hanging="360"/>
+      </w:pPr>
+      <w:rPr>
+        <w:rFonts w:ascii="Wingdings" w:hAnsi="Wingdings" w:hint="default"/>
+        <w:sz w:val="20"/>
+      </w:rPr>
+    </w:lvl>
+    <w:lvl w:ilvl="5" w:tentative="1">
+      <w:start w:val="1"/>
+      <w:numFmt w:val="bullet"/>
+      <w:lvlText w:val=""/>
+      <w:lvlJc w:val="left"/>
+      <w:pPr>
+        <w:tabs>
+          <w:tab w:val="num" w:pos="4320"/>
+        </w:tabs>
+        <w:ind w:left="4320" w:hanging="360"/>
+      </w:pPr>
+      <w:rPr>
+        <w:rFonts w:ascii="Wingdings" w:hAnsi="Wingdings" w:hint="default"/>
+        <w:sz w:val="20"/>
+      </w:rPr>
+    </w:lvl>
+    <w:lvl w:ilvl="6" w:tentative="1">
+      <w:start w:val="1"/>
+      <w:numFmt w:val="bullet"/>
+      <w:lvlText w:val=""/>
+      <w:lvlJc w:val="left"/>
+      <w:pPr>
+        <w:tabs>
+          <w:tab w:val="num" w:pos="5040"/>
+        </w:tabs>
+        <w:ind w:left="5040" w:hanging="360"/>
+      </w:pPr>
+      <w:rPr>
+        <w:rFonts w:ascii="Wingdings" w:hAnsi="Wingdings" w:hint="default"/>
+        <w:sz w:val="20"/>
+      </w:rPr>
+    </w:lvl>
+    <w:lvl w:ilvl="7" w:tentative="1">
+      <w:start w:val="1"/>
+      <w:numFmt w:val="bullet"/>
+      <w:lvlText w:val=""/>
+      <w:lvlJc w:val="left"/>
+      <w:pPr>
+        <w:tabs>
+          <w:tab w:val="num" w:pos="5760"/>
+        </w:tabs>
+        <w:ind w:left="5760" w:hanging="360"/>
+      </w:pPr>
+      <w:rPr>
+        <w:rFonts w:ascii="Wingdings" w:hAnsi="Wingdings" w:hint="default"/>
+        <w:sz w:val="20"/>
+      </w:rPr>
+    </w:lvl>
+    <w:lvl w:ilvl="8" w:tentative="1">
+      <w:start w:val="1"/>
+      <w:numFmt w:val="bullet"/>
+      <w:lvlText w:val=""/>
+      <w:lvlJc w:val="left"/>
+      <w:pPr>
+        <w:tabs>
+          <w:tab w:val="num" w:pos="6480"/>
+        </w:tabs>
+        <w:ind w:left="6480" w:hanging="360"/>
+      </w:pPr>
+      <w:rPr>
+        <w:rFonts w:ascii="Wingdings" w:hAnsi="Wingdings" w:hint="default"/>
+        <w:sz w:val="20"/>
+      </w:rPr>
+    </w:lvl>
+  </w:abstractNum>
+  <w:abstractNum w:abstractNumId="12" w15:restartNumberingAfterBreak="0">
     <w:nsid w:val="761F41F3"/>
     <w:multiLevelType w:val="multilevel"/>
     <w:tmpl w:val="AC362BC8"/>
@@ -3991,34 +5095,85 @@
     </w:lvl>
   </w:abstractNum>
   <w:num w:numId="1" w16cid:durableId="2007392724">
-    <w:abstractNumId w:val="2"/>
+    <w:abstractNumId w:val="3"/>
   </w:num>
   <w:num w:numId="2" w16cid:durableId="1869028482">
-    <w:abstractNumId w:val="3"/>
+    <w:abstractNumId w:val="4"/>
   </w:num>
   <w:num w:numId="3" w16cid:durableId="552042281">
-    <w:abstractNumId w:val="4"/>
+    <w:abstractNumId w:val="6"/>
   </w:num>
   <w:num w:numId="4" w16cid:durableId="923303603">
-    <w:abstractNumId w:val="8"/>
+    <w:abstractNumId w:val="10"/>
   </w:num>
   <w:num w:numId="5" w16cid:durableId="238711369">
     <w:abstractNumId w:val="1"/>
   </w:num>
   <w:num w:numId="6" w16cid:durableId="1332248535">
-    <w:abstractNumId w:val="5"/>
+    <w:abstractNumId w:val="7"/>
   </w:num>
   <w:num w:numId="7" w16cid:durableId="1318537459">
-    <w:abstractNumId w:val="7"/>
+    <w:abstractNumId w:val="9"/>
   </w:num>
   <w:num w:numId="8" w16cid:durableId="37440162">
-    <w:abstractNumId w:val="6"/>
+    <w:abstractNumId w:val="8"/>
   </w:num>
   <w:num w:numId="9" w16cid:durableId="279337801">
-    <w:abstractNumId w:val="9"/>
+    <w:abstractNumId w:val="12"/>
   </w:num>
   <w:num w:numId="10" w16cid:durableId="421991034">
     <w:abstractNumId w:val="0"/>
+  </w:num>
+  <w:num w:numId="11" w16cid:durableId="1026832700">
+    <w:abstractNumId w:val="2"/>
+  </w:num>
+  <w:num w:numId="12" w16cid:durableId="57093151">
+    <w:abstractNumId w:val="11"/>
+  </w:num>
+  <w:num w:numId="13" w16cid:durableId="741607429">
+    <w:abstractNumId w:val="5"/>
+  </w:num>
+  <w:num w:numId="14" w16cid:durableId="1132670846">
+    <w:abstractNumId w:val="3"/>
+    <w:lvlOverride w:ilvl="0">
+      <w:startOverride w:val="1"/>
+    </w:lvlOverride>
+    <w:lvlOverride w:ilvl="1">
+      <w:startOverride w:val="1"/>
+    </w:lvlOverride>
+    <w:lvlOverride w:ilvl="2">
+      <w:startOverride w:val="1"/>
+    </w:lvlOverride>
+    <w:lvlOverride w:ilvl="3">
+      <w:startOverride w:val="1"/>
+    </w:lvlOverride>
+    <w:lvlOverride w:ilvl="4">
+      <w:startOverride w:val="1"/>
+    </w:lvlOverride>
+    <w:lvlOverride w:ilvl="5">
+      <w:startOverride w:val="1"/>
+    </w:lvlOverride>
+    <w:lvlOverride w:ilvl="6">
+      <w:startOverride w:val="1"/>
+    </w:lvlOverride>
+    <w:lvlOverride w:ilvl="7">
+      <w:startOverride w:val="1"/>
+    </w:lvlOverride>
+    <w:lvlOverride w:ilvl="8">
+      <w:startOverride w:val="1"/>
+    </w:lvlOverride>
+  </w:num>
+  <w:num w:numId="15" w16cid:durableId="1702514620">
+    <w:abstractNumId w:val="8"/>
+    <w:lvlOverride w:ilvl="0"/>
+    <w:lvlOverride w:ilvl="1"/>
+    <w:lvlOverride w:ilvl="2"/>
+    <w:lvlOverride w:ilvl="3"/>
+    <w:lvlOverride w:ilvl="4"/>
+    <w:lvlOverride w:ilvl="5"/>
+    <w:lvlOverride w:ilvl="6"/>
+    <w:lvlOverride w:ilvl="7"/>
+    <w:lvlOverride w:ilvl="8"/>
   </w:num>
 </w:numbering>
 </file>
@@ -4586,7 +5741,6 @@
     <w:name w:val="Normal (Web)"/>
     <w:basedOn w:val="Normal"/>
     <w:uiPriority w:val="99"/>
-    <w:semiHidden/>
     <w:unhideWhenUsed/>
     <w:rsid w:val="00604B51"/>
     <w:pPr>

</xml_diff>

<commit_message>
Updated the answer to use R4 like in the discussion boards
</commit_message>
<xml_diff>
--- a/Unit1/Activities/what-resource-would-you-use.docx
+++ b/Unit1/Activities/what-resource-would-you-use.docx
@@ -29,6 +29,45 @@
           <w:rStyle w:val="Emphasis"/>
         </w:rPr>
         <w:t>You need to indicate the name of the resource and why you have chosen it.</w:t>
+      </w:r>
+      <w:r>
+        <w:rPr>
+          <w:rStyle w:val="Emphasis"/>
+        </w:rPr>
+        <w:br/>
+      </w:r>
+      <w:r>
+        <w:rPr>
+          <w:rStyle w:val="Emphasis"/>
+        </w:rPr>
+        <w:br/>
+      </w:r>
+      <w:r>
+        <w:rPr>
+          <w:rStyle w:val="Emphasis"/>
+          <w:b/>
+          <w:bCs/>
+          <w:i w:val="0"/>
+          <w:iCs w:val="0"/>
+          <w:u w:val="single"/>
+        </w:rPr>
+        <w:t>ASSUMPTION</w:t>
+      </w:r>
+      <w:r>
+        <w:rPr>
+          <w:rStyle w:val="Emphasis"/>
+          <w:i w:val="0"/>
+          <w:iCs w:val="0"/>
+        </w:rPr>
+        <w:t>: Links shared in the forums all seem to reference R4</w:t>
+      </w:r>
+      <w:r>
+        <w:rPr>
+          <w:rStyle w:val="Emphasis"/>
+          <w:i w:val="0"/>
+          <w:iCs w:val="0"/>
+        </w:rPr>
+        <w:t xml:space="preserve"> and note latest R5</w:t>
       </w:r>
     </w:p>
     <w:p/>
@@ -102,7 +141,13 @@
           <w:rPr>
             <w:rStyle w:val="Hyperlink"/>
           </w:rPr>
-          <w:t>https://www.hl7.org/fhir/nutritionorder.html</w:t>
+          <w:t>https://hl7.org/fhir/R4/nutritionorder.htm</w:t>
+        </w:r>
+        <w:r>
+          <w:rPr>
+            <w:rStyle w:val="Hyperlink"/>
+          </w:rPr>
+          <w:t>l</w:t>
         </w:r>
       </w:hyperlink>
       <w:r>
@@ -119,16 +164,496 @@
         <w:t xml:space="preserve"> </w:t>
       </w:r>
       <w:r>
-        <w:br/>
-      </w:r>
-      <w:r>
-        <w:rPr>
-          <w:u w:val="single"/>
-        </w:rPr>
-        <w:t>Scope and usage states:</w:t>
+        <w:rPr>
+          <w:rFonts w:ascii="Verdana" w:hAnsi="Verdana"/>
+          <w:color w:val="333333"/>
+          <w:sz w:val="18"/>
+          <w:szCs w:val="18"/>
+          <w:shd w:val="clear" w:color="auto" w:fill="FFFFFF"/>
+        </w:rPr>
+        <w:t>A request to supply a diet, formula feeding (enteral) or oral nutritional supplement to a patient/resident.</w:t>
+      </w:r>
+    </w:p>
+    <w:p/>
+    <w:p>
+      <w:pPr>
+        <w:pStyle w:val="ListParagraph"/>
+        <w:numPr>
+          <w:ilvl w:val="0"/>
+          <w:numId w:val="1"/>
+        </w:numPr>
+      </w:pPr>
+      <w:r>
+        <w:rPr>
+          <w:rStyle w:val="SubtleReference"/>
+        </w:rPr>
+        <w:t>Radiology report</w:t>
+      </w:r>
+      <w:r>
+        <w:rPr>
+          <w:rStyle w:val="SubtleReference"/>
+        </w:rPr>
+        <w:br/>
+      </w:r>
+      <w:r>
+        <w:rPr>
+          <w:rStyle w:val="SubtleReference"/>
+        </w:rPr>
+        <w:t xml:space="preserve">HINT: </w:t>
+      </w:r>
+      <w:r>
+        <w:rPr>
+          <w:rStyle w:val="SubtleReference"/>
+        </w:rPr>
+        <w:t>It is the report. It is not the DICOM images</w:t>
+      </w:r>
+      <w:r>
+        <w:br/>
+      </w:r>
+      <w:r>
+        <w:br/>
+      </w:r>
+      <w:r>
+        <w:rPr>
+          <w:b/>
+          <w:bCs/>
+        </w:rPr>
+        <w:t>Resource:</w:t>
+      </w:r>
+      <w:r>
+        <w:t xml:space="preserve"> DiagnosticReport</w:t>
+      </w:r>
+      <w:r>
+        <w:br/>
+      </w:r>
+      <w:r>
+        <w:rPr>
+          <w:b/>
+          <w:bCs/>
+        </w:rPr>
+        <w:t>Document:</w:t>
       </w:r>
       <w:r>
         <w:t xml:space="preserve"> </w:t>
+      </w:r>
+      <w:hyperlink r:id="rId9" w:history="1">
+        <w:r>
+          <w:rPr>
+            <w:rStyle w:val="Hyperlink"/>
+          </w:rPr>
+          <w:t>https://hl7.org/fhir/R4/diagnosticreport.htm</w:t>
+        </w:r>
+        <w:r>
+          <w:rPr>
+            <w:rStyle w:val="Hyperlink"/>
+          </w:rPr>
+          <w:t>l</w:t>
+        </w:r>
+      </w:hyperlink>
+      <w:r>
+        <w:br/>
+      </w:r>
+      <w:r>
+        <w:rPr>
+          <w:b/>
+          <w:bCs/>
+        </w:rPr>
+        <w:t>Choice Reason:</w:t>
+      </w:r>
+      <w:r>
+        <w:t xml:space="preserve"> </w:t>
+      </w:r>
+      <w:r>
+        <w:rPr>
+          <w:rFonts w:ascii="Verdana" w:hAnsi="Verdana"/>
+          <w:color w:val="333333"/>
+          <w:sz w:val="18"/>
+          <w:szCs w:val="18"/>
+          <w:shd w:val="clear" w:color="auto" w:fill="FFFFFF"/>
+        </w:rPr>
+        <w:t>The findings and interpretation of diagnostic tests performed on patients, groups of patients, devices, and locations, and/or specimens derived from these. The report includes clinical context such as requesting and provider information, and some mix of atomic results, images, textual and coded interpretations, and formatted representation of diagnostic reports.</w:t>
+      </w:r>
+      <w:r>
+        <w:rPr>
+          <w:rFonts w:ascii="Verdana" w:hAnsi="Verdana"/>
+          <w:color w:val="333333"/>
+          <w:sz w:val="18"/>
+          <w:szCs w:val="18"/>
+          <w:shd w:val="clear" w:color="auto" w:fill="FFFFFF"/>
+        </w:rPr>
+        <w:br/>
+      </w:r>
+    </w:p>
+    <w:p>
+      <w:pPr>
+        <w:pStyle w:val="ListParagraph"/>
+        <w:numPr>
+          <w:ilvl w:val="0"/>
+          <w:numId w:val="1"/>
+        </w:numPr>
+      </w:pPr>
+      <w:r>
+        <w:rPr>
+          <w:rStyle w:val="SubtleReference"/>
+        </w:rPr>
+        <w:t>Fetal and Maternal Monitor</w:t>
+      </w:r>
+      <w:r>
+        <w:rPr>
+          <w:rStyle w:val="SubtleReference"/>
+        </w:rPr>
+        <w:br/>
+      </w:r>
+      <w:r>
+        <w:rPr>
+          <w:rStyle w:val="SubtleReference"/>
+        </w:rPr>
+        <w:t xml:space="preserve">HINT: </w:t>
+      </w:r>
+      <w:r>
+        <w:rPr>
+          <w:rStyle w:val="SubtleReference"/>
+        </w:rPr>
+        <w:t>It is the medical equipment.</w:t>
+      </w:r>
+      <w:r>
+        <w:br/>
+      </w:r>
+      <w:r>
+        <w:br/>
+      </w:r>
+      <w:r>
+        <w:rPr>
+          <w:b/>
+          <w:bCs/>
+        </w:rPr>
+        <w:t>Resource:</w:t>
+      </w:r>
+      <w:r>
+        <w:t xml:space="preserve"> Device</w:t>
+      </w:r>
+      <w:r>
+        <w:br/>
+      </w:r>
+      <w:r>
+        <w:rPr>
+          <w:b/>
+          <w:bCs/>
+        </w:rPr>
+        <w:t>Document:</w:t>
+      </w:r>
+      <w:r>
+        <w:t xml:space="preserve"> </w:t>
+      </w:r>
+      <w:hyperlink r:id="rId10" w:history="1">
+        <w:r>
+          <w:rPr>
+            <w:rStyle w:val="Hyperlink"/>
+          </w:rPr>
+          <w:t>https://hl7.org/fhir/R4/device.</w:t>
+        </w:r>
+        <w:r>
+          <w:rPr>
+            <w:rStyle w:val="Hyperlink"/>
+          </w:rPr>
+          <w:t>h</w:t>
+        </w:r>
+        <w:r>
+          <w:rPr>
+            <w:rStyle w:val="Hyperlink"/>
+          </w:rPr>
+          <w:t>tml</w:t>
+        </w:r>
+      </w:hyperlink>
+      <w:r>
+        <w:br/>
+      </w:r>
+      <w:r>
+        <w:rPr>
+          <w:b/>
+          <w:bCs/>
+        </w:rPr>
+        <w:t>Choice Reason:</w:t>
+      </w:r>
+      <w:r>
+        <w:t xml:space="preserve"> </w:t>
+      </w:r>
+      <w:r>
+        <w:rPr>
+          <w:rFonts w:ascii="Verdana" w:hAnsi="Verdana"/>
+          <w:color w:val="333333"/>
+          <w:sz w:val="18"/>
+          <w:szCs w:val="18"/>
+          <w:shd w:val="clear" w:color="auto" w:fill="FFFFFF"/>
+        </w:rPr>
+        <w:t>A type of a manufactured item that is used in the provision of healthcare without being substantially changed through that activity. The device may be a medical or non-medical device.</w:t>
+      </w:r>
+      <w:r>
+        <w:rPr>
+          <w:rFonts w:ascii="Verdana" w:hAnsi="Verdana"/>
+          <w:color w:val="333333"/>
+          <w:sz w:val="18"/>
+          <w:szCs w:val="18"/>
+          <w:shd w:val="clear" w:color="auto" w:fill="FFFFFF"/>
+        </w:rPr>
+        <w:br/>
+      </w:r>
+    </w:p>
+    <w:p>
+      <w:pPr>
+        <w:pStyle w:val="ListParagraph"/>
+        <w:numPr>
+          <w:ilvl w:val="0"/>
+          <w:numId w:val="1"/>
+        </w:numPr>
+      </w:pPr>
+      <w:r>
+        <w:rPr>
+          <w:rStyle w:val="SubtleReference"/>
+        </w:rPr>
+        <w:t>An optometrist</w:t>
+      </w:r>
+      <w:r>
+        <w:rPr>
+          <w:rStyle w:val="SubtleReference"/>
+        </w:rPr>
+        <w:br/>
+      </w:r>
+      <w:r>
+        <w:rPr>
+          <w:rStyle w:val="SubtleReference"/>
+        </w:rPr>
+        <w:t xml:space="preserve">HINT: </w:t>
+      </w:r>
+      <w:r>
+        <w:rPr>
+          <w:rStyle w:val="SubtleReference"/>
+        </w:rPr>
+        <w:t>It is the physicians</w:t>
+      </w:r>
+      <w:r>
+        <w:br/>
+      </w:r>
+      <w:r>
+        <w:br/>
+      </w:r>
+      <w:r>
+        <w:rPr>
+          <w:b/>
+          <w:bCs/>
+        </w:rPr>
+        <w:t>Resource:</w:t>
+      </w:r>
+      <w:r>
+        <w:t xml:space="preserve"> Practitioner</w:t>
+      </w:r>
+      <w:r>
+        <w:br/>
+      </w:r>
+      <w:r>
+        <w:rPr>
+          <w:b/>
+          <w:bCs/>
+        </w:rPr>
+        <w:lastRenderedPageBreak/>
+        <w:t>Document:</w:t>
+      </w:r>
+      <w:r>
+        <w:t xml:space="preserve"> </w:t>
+      </w:r>
+      <w:hyperlink r:id="rId11" w:history="1">
+        <w:r>
+          <w:rPr>
+            <w:rStyle w:val="Hyperlink"/>
+          </w:rPr>
+          <w:t>https://hl7.org/fhir/R4/practitioner.html</w:t>
+        </w:r>
+      </w:hyperlink>
+      <w:r>
+        <w:br/>
+      </w:r>
+      <w:r>
+        <w:rPr>
+          <w:b/>
+          <w:bCs/>
+        </w:rPr>
+        <w:t>Choice Reason:</w:t>
+      </w:r>
+      <w:r>
+        <w:t xml:space="preserve"> </w:t>
+      </w:r>
+      <w:r>
+        <w:rPr>
+          <w:rFonts w:ascii="Verdana" w:hAnsi="Verdana"/>
+          <w:color w:val="333333"/>
+          <w:sz w:val="18"/>
+          <w:szCs w:val="18"/>
+          <w:shd w:val="clear" w:color="auto" w:fill="FFFFFF"/>
+        </w:rPr>
+        <w:t>A person who is directly or indirectly involved in the provisioning of healthcare.</w:t>
+      </w:r>
+    </w:p>
+    <w:p>
+      <w:pPr>
+        <w:pStyle w:val="NormalWeb"/>
+        <w:numPr>
+          <w:ilvl w:val="0"/>
+          <w:numId w:val="1"/>
+        </w:numPr>
+        <w:shd w:val="clear" w:color="auto" w:fill="FFFFFF"/>
+        <w:spacing w:before="0" w:beforeAutospacing="0" w:after="150" w:afterAutospacing="0" w:line="336" w:lineRule="atLeast"/>
+        <w:rPr>
+          <w:rStyle w:val="SubtleReference"/>
+          <w:rFonts w:ascii="Verdana" w:hAnsi="Verdana" w:cs="Helvetica"/>
+          <w:smallCaps w:val="0"/>
+          <w:color w:val="333333"/>
+          <w:sz w:val="18"/>
+          <w:szCs w:val="18"/>
+        </w:rPr>
+      </w:pPr>
+      <w:r>
+        <w:rPr>
+          <w:rStyle w:val="SubtleReference"/>
+        </w:rPr>
+        <w:t>Dictated Sound Clip</w:t>
+      </w:r>
+      <w:r>
+        <w:rPr>
+          <w:rStyle w:val="SubtleReference"/>
+        </w:rPr>
+        <w:br/>
+      </w:r>
+      <w:r>
+        <w:rPr>
+          <w:rStyle w:val="SubtleReference"/>
+        </w:rPr>
+        <w:t xml:space="preserve">HINT: </w:t>
+      </w:r>
+      <w:r>
+        <w:rPr>
+          <w:rStyle w:val="SubtleReference"/>
+        </w:rPr>
+        <w:t>It is the audio recordings</w:t>
+      </w:r>
+      <w:r>
+        <w:rPr>
+          <w:rStyle w:val="SubtleReference"/>
+        </w:rPr>
+        <w:br/>
+      </w:r>
+      <w:r>
+        <w:rPr>
+          <w:rStyle w:val="SubtleReference"/>
+        </w:rPr>
+        <w:br/>
+      </w:r>
+      <w:r>
+        <w:rPr>
+          <w:rFonts w:asciiTheme="minorHAnsi" w:eastAsiaTheme="minorHAnsi" w:hAnsiTheme="minorHAnsi" w:cstheme="minorBidi"/>
+          <w:b/>
+          <w:bCs/>
+          <w:kern w:val="2"/>
+          <w:sz w:val="22"/>
+          <w:szCs w:val="22"/>
+          <w14:ligatures w14:val="standardContextual"/>
+        </w:rPr>
+        <w:t>Resource</w:t>
+      </w:r>
+      <w:r>
+        <w:rPr>
+          <w:b/>
+          <w:bCs/>
+        </w:rPr>
+        <w:t>:</w:t>
+      </w:r>
+      <w:r>
+        <w:t xml:space="preserve"> </w:t>
+      </w:r>
+      <w:r>
+        <w:t>Media</w:t>
+      </w:r>
+      <w:r>
+        <w:br/>
+      </w:r>
+      <w:r>
+        <w:rPr>
+          <w:rFonts w:asciiTheme="minorHAnsi" w:eastAsiaTheme="minorHAnsi" w:hAnsiTheme="minorHAnsi" w:cstheme="minorBidi"/>
+          <w:b/>
+          <w:bCs/>
+          <w:kern w:val="2"/>
+          <w:sz w:val="22"/>
+          <w:szCs w:val="22"/>
+          <w14:ligatures w14:val="standardContextual"/>
+        </w:rPr>
+        <w:t>Document</w:t>
+      </w:r>
+      <w:r>
+        <w:rPr>
+          <w:rFonts w:asciiTheme="minorHAnsi" w:eastAsiaTheme="minorHAnsi" w:hAnsiTheme="minorHAnsi" w:cstheme="minorBidi"/>
+          <w:b/>
+          <w:bCs/>
+          <w:kern w:val="2"/>
+          <w:sz w:val="22"/>
+          <w:szCs w:val="22"/>
+          <w14:ligatures w14:val="standardContextual"/>
+        </w:rPr>
+        <w:t>(s)</w:t>
+      </w:r>
+      <w:r>
+        <w:rPr>
+          <w:rFonts w:asciiTheme="minorHAnsi" w:eastAsiaTheme="minorHAnsi" w:hAnsiTheme="minorHAnsi" w:cstheme="minorBidi"/>
+          <w:b/>
+          <w:bCs/>
+          <w:kern w:val="2"/>
+          <w:sz w:val="22"/>
+          <w:szCs w:val="22"/>
+          <w14:ligatures w14:val="standardContextual"/>
+        </w:rPr>
+        <w:t>:</w:t>
+      </w:r>
+      <w:r>
+        <w:t xml:space="preserve"> </w:t>
+      </w:r>
+      <w:hyperlink r:id="rId12" w:history="1">
+        <w:r>
+          <w:rPr>
+            <w:rStyle w:val="Hyperlink"/>
+            <w:rFonts w:asciiTheme="minorHAnsi" w:eastAsiaTheme="minorHAnsi" w:hAnsiTheme="minorHAnsi" w:cstheme="minorBidi"/>
+            <w:kern w:val="2"/>
+            <w:sz w:val="22"/>
+            <w:szCs w:val="22"/>
+            <w14:ligatures w14:val="standardContextual"/>
+          </w:rPr>
+          <w:t>https://hl7.org/fhir/R4/media.html</w:t>
+        </w:r>
+      </w:hyperlink>
+      <w:r>
+        <w:br/>
+      </w:r>
+      <w:r>
+        <w:rPr>
+          <w:rFonts w:asciiTheme="minorHAnsi" w:eastAsiaTheme="minorHAnsi" w:hAnsiTheme="minorHAnsi" w:cstheme="minorBidi"/>
+          <w:b/>
+          <w:bCs/>
+          <w:kern w:val="2"/>
+          <w:sz w:val="22"/>
+          <w:szCs w:val="22"/>
+          <w14:ligatures w14:val="standardContextual"/>
+        </w:rPr>
+        <w:t>Choice Reason:</w:t>
+      </w:r>
+      <w:r>
+        <w:t xml:space="preserve"> </w:t>
+      </w:r>
+      <w:r>
+        <w:rPr>
+          <w:rFonts w:ascii="Verdana" w:hAnsi="Verdana"/>
+          <w:color w:val="333333"/>
+          <w:sz w:val="18"/>
+          <w:szCs w:val="18"/>
+          <w:shd w:val="clear" w:color="auto" w:fill="FFFFFF"/>
+        </w:rPr>
+        <w:t>A photo, video, or audio recording acquired or used in healthcare. The actual content may be inline or provided by direct reference.</w:t>
       </w:r>
       <w:r>
         <w:rPr>
@@ -140,59 +665,9 @@
           <w:szCs w:val="18"/>
           <w:shd w:val="clear" w:color="auto" w:fill="FFFFFF"/>
         </w:rPr>
-        <w:t>“</w:t>
-      </w:r>
-      <w:r>
-        <w:rPr>
-          <w:rFonts w:ascii="Verdana" w:hAnsi="Verdana"/>
-          <w:i/>
-          <w:iCs/>
-          <w:color w:val="333333"/>
-          <w:sz w:val="18"/>
-          <w:szCs w:val="18"/>
-          <w:shd w:val="clear" w:color="auto" w:fill="FFFFFF"/>
-        </w:rPr>
-        <w:t xml:space="preserve">The NutritionOrder resource describes a </w:t>
-      </w:r>
-      <w:r>
-        <w:rPr>
-          <w:rFonts w:ascii="Verdana" w:hAnsi="Verdana"/>
-          <w:i/>
-          <w:iCs/>
-          <w:color w:val="333333"/>
-          <w:sz w:val="18"/>
-          <w:szCs w:val="18"/>
-          <w:highlight w:val="yellow"/>
-          <w:shd w:val="clear" w:color="auto" w:fill="FFFFFF"/>
-        </w:rPr>
-        <w:t>request for oral diets</w:t>
-      </w:r>
-      <w:r>
-        <w:rPr>
-          <w:rFonts w:ascii="Verdana" w:hAnsi="Verdana"/>
-          <w:i/>
-          <w:iCs/>
-          <w:color w:val="333333"/>
-          <w:sz w:val="18"/>
-          <w:szCs w:val="18"/>
-          <w:shd w:val="clear" w:color="auto" w:fill="FFFFFF"/>
-        </w:rPr>
-        <w:t xml:space="preserve"> (including general diets such as General Healthy diet, or therapeutic diets such as Consistent Carbohydrate, 2 gram Sodium, or Fluid Restricted)</w:t>
-      </w:r>
-      <w:r>
-        <w:rPr>
-          <w:rFonts w:ascii="Verdana" w:hAnsi="Verdana"/>
-          <w:i/>
-          <w:iCs/>
-          <w:color w:val="333333"/>
-          <w:sz w:val="18"/>
-          <w:szCs w:val="18"/>
-          <w:shd w:val="clear" w:color="auto" w:fill="FFFFFF"/>
-        </w:rPr>
-        <w:t>”</w:t>
-      </w:r>
-    </w:p>
-    <w:p/>
+        <w:br/>
+      </w:r>
+    </w:p>
     <w:p>
       <w:pPr>
         <w:pStyle w:val="ListParagraph"/>
@@ -200,12 +675,16 @@
           <w:ilvl w:val="0"/>
           <w:numId w:val="1"/>
         </w:numPr>
-      </w:pPr>
-      <w:r>
-        <w:rPr>
-          <w:rStyle w:val="SubtleReference"/>
-        </w:rPr>
-        <w:t>Radiology report</w:t>
+        <w:rPr>
+          <w:smallCaps/>
+          <w:color w:val="5A5A5A" w:themeColor="text1" w:themeTint="A5"/>
+        </w:rPr>
+      </w:pPr>
+      <w:r>
+        <w:rPr>
+          <w:rStyle w:val="SubtleReference"/>
+        </w:rPr>
+        <w:t>Respiratory Rate</w:t>
       </w:r>
       <w:r>
         <w:rPr>
@@ -223,12 +702,18 @@
         <w:rPr>
           <w:rStyle w:val="SubtleReference"/>
         </w:rPr>
-        <w:t>It is the report. It is not the DICOM images</w:t>
-      </w:r>
-      <w:r>
-        <w:br/>
-      </w:r>
-      <w:r>
+        <w:t>It is the vital sign</w:t>
+      </w:r>
+      <w:r>
+        <w:rPr>
+          <w:rStyle w:val="SubtleReference"/>
+        </w:rPr>
+        <w:br/>
+      </w:r>
+      <w:r>
+        <w:rPr>
+          <w:rStyle w:val="SubtleReference"/>
+        </w:rPr>
         <w:br/>
       </w:r>
       <w:r>
@@ -239,7 +724,7 @@
         <w:t>Resource:</w:t>
       </w:r>
       <w:r>
-        <w:t xml:space="preserve"> DiagnosticReport</w:t>
+        <w:t xml:space="preserve"> Observation</w:t>
       </w:r>
       <w:r>
         <w:br/>
@@ -253,720 +738,19 @@
       </w:r>
       <w:r>
         <w:t xml:space="preserve"> </w:t>
-      </w:r>
-      <w:hyperlink r:id="rId9" w:history="1">
-        <w:r>
-          <w:rPr>
-            <w:rStyle w:val="Hyperlink"/>
-          </w:rPr>
-          <w:t>https://www.hl7.org/fhir/diagnosticreport.html</w:t>
-        </w:r>
-      </w:hyperlink>
-      <w:r>
-        <w:br/>
-      </w:r>
-      <w:r>
-        <w:rPr>
-          <w:b/>
-          <w:bCs/>
-        </w:rPr>
-        <w:t>Choice Reason:</w:t>
-      </w:r>
-      <w:r>
-        <w:t xml:space="preserve"> </w:t>
-      </w:r>
-      <w:r>
-        <w:br/>
-      </w:r>
-      <w:r>
-        <w:rPr>
-          <w:u w:val="single"/>
-        </w:rPr>
-        <w:t>Scope and usage states:</w:t>
-      </w:r>
-      <w:r>
-        <w:t xml:space="preserve"> </w:t>
-      </w:r>
-      <w:r>
-        <w:t>“</w:t>
-      </w:r>
-      <w:r>
-        <w:rPr>
-          <w:rFonts w:ascii="Verdana" w:hAnsi="Verdana"/>
-          <w:i/>
-          <w:iCs/>
-          <w:color w:val="333333"/>
-          <w:sz w:val="18"/>
-          <w:szCs w:val="18"/>
-          <w:shd w:val="clear" w:color="auto" w:fill="FFFFFF"/>
-        </w:rPr>
-        <w:t xml:space="preserve">The findings and interpretation </w:t>
-      </w:r>
-      <w:r>
-        <w:rPr>
-          <w:rFonts w:ascii="Verdana" w:hAnsi="Verdana"/>
-          <w:i/>
-          <w:iCs/>
-          <w:color w:val="333333"/>
-          <w:sz w:val="18"/>
-          <w:szCs w:val="18"/>
-          <w:highlight w:val="yellow"/>
-          <w:shd w:val="clear" w:color="auto" w:fill="FFFFFF"/>
-        </w:rPr>
-        <w:t>of diagnostic tests</w:t>
-      </w:r>
-      <w:r>
-        <w:rPr>
-          <w:rFonts w:ascii="Verdana" w:hAnsi="Verdana"/>
-          <w:i/>
-          <w:iCs/>
-          <w:color w:val="333333"/>
-          <w:sz w:val="18"/>
-          <w:szCs w:val="18"/>
-          <w:shd w:val="clear" w:color="auto" w:fill="FFFFFF"/>
-        </w:rPr>
-        <w:t xml:space="preserve"> performed on patients, groups of patients, products, substances, devices, and locations, and/or specimens derived from these. The report includes clinical context such as requesting provider information, and some mix of atomic results, images, textual and coded interpretations, and formatted representation of diagnostic reports. The report also includes non-clinical context such as batch analysis and stability reporting of products and substances.</w:t>
-      </w:r>
-      <w:r>
-        <w:rPr>
-          <w:rFonts w:ascii="Verdana" w:hAnsi="Verdana"/>
-          <w:color w:val="333333"/>
-          <w:sz w:val="18"/>
-          <w:szCs w:val="18"/>
-          <w:shd w:val="clear" w:color="auto" w:fill="FFFFFF"/>
-        </w:rPr>
-        <w:t>”</w:t>
-      </w:r>
-      <w:r>
-        <w:rPr>
-          <w:rFonts w:ascii="Verdana" w:hAnsi="Verdana"/>
-          <w:color w:val="333333"/>
-          <w:sz w:val="18"/>
-          <w:szCs w:val="18"/>
-          <w:shd w:val="clear" w:color="auto" w:fill="FFFFFF"/>
-        </w:rPr>
-        <w:br/>
-      </w:r>
-      <w:r>
-        <w:rPr>
-          <w:rFonts w:ascii="Verdana" w:hAnsi="Verdana"/>
-          <w:color w:val="333333"/>
-          <w:sz w:val="18"/>
-          <w:szCs w:val="18"/>
-          <w:shd w:val="clear" w:color="auto" w:fill="FFFFFF"/>
-        </w:rPr>
-        <w:br/>
-        <w:t>There are multiple resources that are reports but diagnostic report is one that would be used by a radiologist and include their images, context and findings of the patient or group of patients.</w:t>
-      </w:r>
-      <w:r>
-        <w:rPr>
-          <w:rFonts w:ascii="Verdana" w:hAnsi="Verdana"/>
-          <w:color w:val="333333"/>
-          <w:sz w:val="18"/>
-          <w:szCs w:val="18"/>
-          <w:shd w:val="clear" w:color="auto" w:fill="FFFFFF"/>
-        </w:rPr>
-        <w:br/>
-      </w:r>
-    </w:p>
-    <w:p>
-      <w:pPr>
-        <w:pStyle w:val="ListParagraph"/>
-        <w:numPr>
-          <w:ilvl w:val="0"/>
-          <w:numId w:val="1"/>
-        </w:numPr>
-      </w:pPr>
-      <w:r>
-        <w:rPr>
-          <w:rStyle w:val="SubtleReference"/>
-        </w:rPr>
-        <w:t>Fetal and Maternal Monitor</w:t>
-      </w:r>
-      <w:r>
-        <w:rPr>
-          <w:rStyle w:val="SubtleReference"/>
-        </w:rPr>
-        <w:br/>
-      </w:r>
-      <w:r>
-        <w:rPr>
-          <w:rStyle w:val="SubtleReference"/>
-        </w:rPr>
-        <w:t xml:space="preserve">HINT: </w:t>
-      </w:r>
-      <w:r>
-        <w:rPr>
-          <w:rStyle w:val="SubtleReference"/>
-        </w:rPr>
-        <w:t>It is the medical equipment.</w:t>
-      </w:r>
-      <w:r>
-        <w:br/>
-      </w:r>
-      <w:r>
-        <w:br/>
-      </w:r>
-      <w:r>
-        <w:rPr>
-          <w:b/>
-          <w:bCs/>
-        </w:rPr>
-        <w:t>Resource:</w:t>
-      </w:r>
-      <w:r>
-        <w:t xml:space="preserve"> Device</w:t>
-      </w:r>
-      <w:r>
-        <w:br/>
-      </w:r>
-      <w:r>
-        <w:rPr>
-          <w:b/>
-          <w:bCs/>
-        </w:rPr>
-        <w:t>Document:</w:t>
-      </w:r>
-      <w:r>
-        <w:t xml:space="preserve"> </w:t>
-      </w:r>
-      <w:hyperlink r:id="rId10" w:history="1">
-        <w:r>
-          <w:rPr>
-            <w:rStyle w:val="Hyperlink"/>
-          </w:rPr>
-          <w:t>https://www.hl7.org/fhir/device.html</w:t>
-        </w:r>
-      </w:hyperlink>
-      <w:r>
-        <w:br/>
-      </w:r>
-      <w:r>
-        <w:rPr>
-          <w:b/>
-          <w:bCs/>
-        </w:rPr>
-        <w:t>Choice Reason:</w:t>
-      </w:r>
-      <w:r>
-        <w:t xml:space="preserve"> </w:t>
-      </w:r>
-      <w:r>
-        <w:br/>
-      </w:r>
-      <w:r>
-        <w:rPr>
-          <w:u w:val="single"/>
-        </w:rPr>
-        <w:t>Scope and usage states:</w:t>
-      </w:r>
-      <w:r>
-        <w:t xml:space="preserve"> </w:t>
-      </w:r>
-      <w:r>
-        <w:t>“</w:t>
-      </w:r>
-      <w:r>
-        <w:rPr>
-          <w:rFonts w:ascii="Verdana" w:hAnsi="Verdana"/>
-          <w:color w:val="333333"/>
-          <w:sz w:val="18"/>
-          <w:szCs w:val="18"/>
-          <w:shd w:val="clear" w:color="auto" w:fill="FFFFFF"/>
-        </w:rPr>
-        <w:t xml:space="preserve">This is a base resource that tracks individual </w:t>
-      </w:r>
-      <w:r>
-        <w:rPr>
-          <w:rFonts w:ascii="Verdana" w:hAnsi="Verdana"/>
-          <w:b/>
-          <w:bCs/>
-          <w:color w:val="333333"/>
-          <w:sz w:val="18"/>
-          <w:szCs w:val="18"/>
-          <w:highlight w:val="yellow"/>
-          <w:shd w:val="clear" w:color="auto" w:fill="FFFFFF"/>
-        </w:rPr>
-        <w:t>instances</w:t>
-      </w:r>
-      <w:r>
-        <w:rPr>
-          <w:rFonts w:ascii="Verdana" w:hAnsi="Verdana"/>
-          <w:color w:val="333333"/>
-          <w:sz w:val="18"/>
-          <w:szCs w:val="18"/>
-          <w:highlight w:val="yellow"/>
-          <w:shd w:val="clear" w:color="auto" w:fill="FFFFFF"/>
-        </w:rPr>
-        <w:t xml:space="preserve"> of a device</w:t>
-      </w:r>
-      <w:r>
-        <w:rPr>
-          <w:rFonts w:ascii="Verdana" w:hAnsi="Verdana"/>
-          <w:color w:val="333333"/>
-          <w:sz w:val="18"/>
-          <w:szCs w:val="18"/>
-          <w:shd w:val="clear" w:color="auto" w:fill="FFFFFF"/>
-        </w:rPr>
-        <w:t xml:space="preserve"> and their location.”</w:t>
-      </w:r>
-      <w:r>
-        <w:rPr>
-          <w:rFonts w:ascii="Verdana" w:hAnsi="Verdana"/>
-          <w:color w:val="333333"/>
-          <w:sz w:val="18"/>
-          <w:szCs w:val="18"/>
-          <w:shd w:val="clear" w:color="auto" w:fill="FFFFFF"/>
-        </w:rPr>
-        <w:br/>
-      </w:r>
-      <w:r>
-        <w:rPr>
-          <w:rFonts w:ascii="Verdana" w:hAnsi="Verdana"/>
-          <w:color w:val="333333"/>
-          <w:sz w:val="18"/>
-          <w:szCs w:val="18"/>
-          <w:shd w:val="clear" w:color="auto" w:fill="FFFFFF"/>
-        </w:rPr>
-        <w:br/>
-      </w:r>
-      <w:r>
-        <w:rPr>
-          <w:rFonts w:ascii="Verdana" w:hAnsi="Verdana"/>
-          <w:color w:val="333333"/>
-          <w:sz w:val="18"/>
-          <w:szCs w:val="18"/>
-          <w:shd w:val="clear" w:color="auto" w:fill="FFFFFF"/>
-        </w:rPr>
-        <w:lastRenderedPageBreak/>
-        <w:t>The phrase "It is the medical equipment" aligns well with the `Device` resource, which represents a physical piece of medical equipment. On the other hand, the `DeviceRequest` resource does not represent a physical device, but rather a request for a device to be used.</w:t>
-      </w:r>
-      <w:r>
-        <w:rPr>
-          <w:rFonts w:ascii="Verdana" w:hAnsi="Verdana"/>
-          <w:color w:val="333333"/>
-          <w:sz w:val="18"/>
-          <w:szCs w:val="18"/>
-          <w:shd w:val="clear" w:color="auto" w:fill="FFFFFF"/>
-        </w:rPr>
-        <w:br/>
-      </w:r>
-    </w:p>
-    <w:p>
-      <w:pPr>
-        <w:pStyle w:val="ListParagraph"/>
-        <w:numPr>
-          <w:ilvl w:val="0"/>
-          <w:numId w:val="1"/>
-        </w:numPr>
-      </w:pPr>
-      <w:r>
-        <w:rPr>
-          <w:rStyle w:val="SubtleReference"/>
-        </w:rPr>
-        <w:t>An optometrist</w:t>
-      </w:r>
-      <w:r>
-        <w:rPr>
-          <w:rStyle w:val="SubtleReference"/>
-        </w:rPr>
-        <w:br/>
-      </w:r>
-      <w:r>
-        <w:rPr>
-          <w:rStyle w:val="SubtleReference"/>
-        </w:rPr>
-        <w:t xml:space="preserve">HINT: </w:t>
-      </w:r>
-      <w:r>
-        <w:rPr>
-          <w:rStyle w:val="SubtleReference"/>
-        </w:rPr>
-        <w:t>It is the physicians</w:t>
-      </w:r>
-      <w:r>
-        <w:br/>
-      </w:r>
-      <w:r>
-        <w:br/>
-      </w:r>
-      <w:r>
-        <w:rPr>
-          <w:b/>
-          <w:bCs/>
-        </w:rPr>
-        <w:t>Resource:</w:t>
-      </w:r>
-      <w:r>
-        <w:t xml:space="preserve"> Practitioner</w:t>
-      </w:r>
-      <w:r>
-        <w:br/>
-      </w:r>
-      <w:r>
-        <w:rPr>
-          <w:b/>
-          <w:bCs/>
-        </w:rPr>
-        <w:t>Document:</w:t>
-      </w:r>
-      <w:r>
-        <w:t xml:space="preserve"> </w:t>
-      </w:r>
-      <w:hyperlink r:id="rId11" w:history="1">
-        <w:r>
-          <w:rPr>
-            <w:rStyle w:val="Hyperlink"/>
-          </w:rPr>
-          <w:t>https://hl7.org/fhir/practitioner.html</w:t>
-        </w:r>
-      </w:hyperlink>
-      <w:r>
-        <w:br/>
-      </w:r>
-      <w:r>
-        <w:rPr>
-          <w:b/>
-          <w:bCs/>
-        </w:rPr>
-        <w:t>Choice Reason:</w:t>
-      </w:r>
-      <w:r>
-        <w:t xml:space="preserve"> </w:t>
-      </w:r>
-      <w:r>
-        <w:br/>
-      </w:r>
-      <w:r>
-        <w:rPr>
-          <w:u w:val="single"/>
-        </w:rPr>
-        <w:t>Scope and usage states:</w:t>
-      </w:r>
-      <w:r>
-        <w:t xml:space="preserve"> </w:t>
-      </w:r>
-      <w:r>
-        <w:t>“</w:t>
-      </w:r>
-      <w:r>
-        <w:rPr>
-          <w:rFonts w:ascii="Verdana" w:hAnsi="Verdana"/>
-          <w:color w:val="333333"/>
-          <w:sz w:val="18"/>
-          <w:szCs w:val="18"/>
-        </w:rPr>
-        <w:t xml:space="preserve">Practitioner covers </w:t>
-      </w:r>
-      <w:r>
-        <w:rPr>
-          <w:rFonts w:ascii="Verdana" w:hAnsi="Verdana"/>
-          <w:color w:val="333333"/>
-          <w:sz w:val="18"/>
-          <w:szCs w:val="18"/>
-          <w:highlight w:val="yellow"/>
-        </w:rPr>
-        <w:t>all individuals who are engaged in the healthcare</w:t>
-      </w:r>
-      <w:r>
-        <w:rPr>
-          <w:rFonts w:ascii="Verdana" w:hAnsi="Verdana"/>
-          <w:color w:val="333333"/>
-          <w:sz w:val="18"/>
-          <w:szCs w:val="18"/>
-        </w:rPr>
-        <w:t xml:space="preserve"> process and healthcare-related services as part of their formal responsibilities and this Resource is used for attribution of activities and responsibilities to these individuals. Practitioners include (but are not limited to):</w:t>
-      </w:r>
-    </w:p>
-    <w:p>
-      <w:pPr>
-        <w:pStyle w:val="NoSpacing"/>
-        <w:numPr>
-          <w:ilvl w:val="0"/>
-          <w:numId w:val="5"/>
-        </w:numPr>
-        <w:ind w:left="1530"/>
-      </w:pPr>
-      <w:r>
-        <w:t>physicians, dentists, pharmacists</w:t>
-      </w:r>
-    </w:p>
-    <w:p>
-      <w:pPr>
-        <w:pStyle w:val="NoSpacing"/>
-        <w:numPr>
-          <w:ilvl w:val="0"/>
-          <w:numId w:val="5"/>
-        </w:numPr>
-        <w:ind w:left="1530"/>
-      </w:pPr>
-      <w:r>
-        <w:t>physician assistants, nurses, scribes</w:t>
-      </w:r>
-    </w:p>
-    <w:p>
-      <w:pPr>
-        <w:pStyle w:val="NoSpacing"/>
-        <w:numPr>
-          <w:ilvl w:val="0"/>
-          <w:numId w:val="5"/>
-        </w:numPr>
-        <w:ind w:left="1530"/>
-      </w:pPr>
-      <w:r>
-        <w:t>midwives, dietitians, therapists, </w:t>
-      </w:r>
-      <w:r>
-        <w:rPr>
-          <w:highlight w:val="yellow"/>
-        </w:rPr>
-        <w:t>optometrists</w:t>
-      </w:r>
-      <w:r>
-        <w:t>, paramedics</w:t>
-      </w:r>
-    </w:p>
-    <w:p>
-      <w:pPr>
-        <w:pStyle w:val="NoSpacing"/>
-        <w:numPr>
-          <w:ilvl w:val="0"/>
-          <w:numId w:val="5"/>
-        </w:numPr>
-        <w:ind w:left="1530"/>
-      </w:pPr>
-      <w:r>
-        <w:t>medical technicians, laboratory scientists, prosthetic technicians, radiographers</w:t>
-      </w:r>
-    </w:p>
-    <w:p>
-      <w:pPr>
-        <w:pStyle w:val="NoSpacing"/>
-        <w:numPr>
-          <w:ilvl w:val="0"/>
-          <w:numId w:val="5"/>
-        </w:numPr>
-        <w:ind w:left="1530"/>
-      </w:pPr>
-      <w:r>
-        <w:t>social workers, professional homecare providers, official volunteers</w:t>
-      </w:r>
-    </w:p>
-    <w:p>
-      <w:pPr>
-        <w:pStyle w:val="NoSpacing"/>
-        <w:numPr>
-          <w:ilvl w:val="0"/>
-          <w:numId w:val="5"/>
-        </w:numPr>
-        <w:ind w:left="1530"/>
-      </w:pPr>
-      <w:r>
-        <w:t>receptionists handling patient registration</w:t>
-      </w:r>
-    </w:p>
-    <w:p>
-      <w:pPr>
-        <w:pStyle w:val="NoSpacing"/>
-        <w:numPr>
-          <w:ilvl w:val="0"/>
-          <w:numId w:val="5"/>
-        </w:numPr>
-        <w:ind w:left="1530"/>
-      </w:pPr>
-      <w:r>
-        <w:t>IT personnel merging or unmerging patient records</w:t>
-      </w:r>
-    </w:p>
-    <w:p>
-      <w:pPr>
-        <w:pStyle w:val="NoSpacing"/>
-        <w:numPr>
-          <w:ilvl w:val="0"/>
-          <w:numId w:val="5"/>
-        </w:numPr>
-        <w:ind w:left="1530"/>
-      </w:pPr>
-      <w:r>
-        <w:t>service animal (e.g., ward assigned dog capable of detecting cancer in patients)</w:t>
-      </w:r>
-    </w:p>
-    <w:p>
-      <w:pPr>
-        <w:pStyle w:val="NoSpacing"/>
-        <w:numPr>
-          <w:ilvl w:val="0"/>
-          <w:numId w:val="5"/>
-        </w:numPr>
-        <w:ind w:left="1530"/>
-      </w:pPr>
-      <w:r>
-        <w:t>a bus driver for a community organization</w:t>
-      </w:r>
-    </w:p>
-    <w:p>
-      <w:pPr>
-        <w:pStyle w:val="NoSpacing"/>
-        <w:numPr>
-          <w:ilvl w:val="0"/>
-          <w:numId w:val="5"/>
-        </w:numPr>
-        <w:ind w:left="1530"/>
-      </w:pPr>
-      <w:r>
-        <w:t>a lawyer acting for a hospital or a patient</w:t>
-      </w:r>
-    </w:p>
-    <w:p>
-      <w:pPr>
-        <w:pStyle w:val="NoSpacing"/>
-        <w:numPr>
-          <w:ilvl w:val="0"/>
-          <w:numId w:val="5"/>
-        </w:numPr>
-        <w:ind w:left="1530"/>
-      </w:pPr>
-      <w:r>
-        <w:t>a person working for a supplier of a healthcare organization</w:t>
-      </w:r>
-      <w:r>
-        <w:rPr>
-          <w:shd w:val="clear" w:color="auto" w:fill="FFFFFF"/>
-        </w:rPr>
-        <w:t>”</w:t>
-      </w:r>
-    </w:p>
-    <w:p/>
-    <w:p>
-      <w:pPr>
-        <w:pStyle w:val="NormalWeb"/>
-        <w:numPr>
-          <w:ilvl w:val="0"/>
-          <w:numId w:val="18"/>
-        </w:numPr>
-        <w:shd w:val="clear" w:color="auto" w:fill="FFFFFF"/>
-        <w:spacing w:before="0" w:beforeAutospacing="0" w:after="150" w:afterAutospacing="0" w:line="336" w:lineRule="atLeast"/>
-        <w:rPr>
-          <w:rFonts w:ascii="Verdana" w:hAnsi="Verdana"/>
-          <w:color w:val="333333"/>
-          <w:sz w:val="18"/>
-          <w:szCs w:val="18"/>
-        </w:rPr>
-      </w:pPr>
-      <w:r>
-        <w:rPr>
-          <w:rStyle w:val="SubtleReference"/>
-        </w:rPr>
-        <w:t>Dictated Sound Clip</w:t>
-      </w:r>
-      <w:r>
-        <w:rPr>
-          <w:rStyle w:val="SubtleReference"/>
-        </w:rPr>
-        <w:br/>
-      </w:r>
-      <w:r>
-        <w:rPr>
-          <w:rStyle w:val="SubtleReference"/>
-        </w:rPr>
-        <w:t xml:space="preserve">HINT: </w:t>
-      </w:r>
-      <w:r>
-        <w:rPr>
-          <w:rStyle w:val="SubtleReference"/>
-        </w:rPr>
-        <w:t>It is the audio recordings</w:t>
-      </w:r>
-      <w:r>
-        <w:rPr>
-          <w:rStyle w:val="SubtleReference"/>
-        </w:rPr>
-        <w:br/>
-      </w:r>
-      <w:r>
-        <w:rPr>
-          <w:rStyle w:val="SubtleReference"/>
-        </w:rPr>
-        <w:br/>
-      </w:r>
-      <w:r>
-        <w:rPr>
-          <w:rStyle w:val="SubtleReference"/>
-        </w:rPr>
-        <w:br/>
-      </w:r>
-      <w:r>
-        <w:rPr>
-          <w:b/>
-          <w:bCs/>
-        </w:rPr>
-        <w:t>Resource:</w:t>
-      </w:r>
-      <w:r>
-        <w:t xml:space="preserve"> DocumentReference</w:t>
-      </w:r>
-      <w:r>
-        <w:t xml:space="preserve"> </w:t>
-      </w:r>
-      <w:r>
-        <w:t>and/or Binary</w:t>
-      </w:r>
-      <w:r>
-        <w:br/>
-      </w:r>
-      <w:r>
-        <w:rPr>
-          <w:b/>
-          <w:bCs/>
-        </w:rPr>
-        <w:t>Document</w:t>
-      </w:r>
-      <w:r>
-        <w:rPr>
-          <w:b/>
-          <w:bCs/>
-        </w:rPr>
-        <w:t>(s)</w:t>
-      </w:r>
-      <w:r>
-        <w:rPr>
-          <w:b/>
-          <w:bCs/>
-        </w:rPr>
-        <w:t>:</w:t>
-      </w:r>
-      <w:r>
-        <w:t xml:space="preserve"> </w:t>
-      </w:r>
-      <w:r>
-        <w:br/>
-      </w:r>
-      <w:hyperlink r:id="rId12" w:history="1">
-        <w:r>
-          <w:rPr>
-            <w:rStyle w:val="Hyperlink"/>
-          </w:rPr>
-          <w:t>https://hl7.org/fhir/documentreference.html</w:t>
-        </w:r>
-      </w:hyperlink>
-      <w:r>
-        <w:br/>
       </w:r>
       <w:hyperlink r:id="rId13" w:history="1">
         <w:r>
           <w:rPr>
             <w:rStyle w:val="Hyperlink"/>
           </w:rPr>
-          <w:t>https://hl7.org/fhir/binary.html</w:t>
+          <w:t>https://hl7.org/fhir/R4/observation.html</w:t>
         </w:r>
       </w:hyperlink>
       <w:r>
         <w:br/>
       </w:r>
       <w:r>
-        <w:br/>
-      </w:r>
-      <w:r>
         <w:rPr>
           <w:b/>
           <w:bCs/>
@@ -975,609 +759,6 @@
       </w:r>
       <w:r>
         <w:t xml:space="preserve"> </w:t>
-      </w:r>
-      <w:r>
-        <w:br/>
-      </w:r>
-      <w:r>
-        <w:rPr>
-          <w:u w:val="single"/>
-        </w:rPr>
-        <w:t>Scope and usage states:</w:t>
-      </w:r>
-      <w:r>
-        <w:t xml:space="preserve"> “</w:t>
-      </w:r>
-      <w:r>
-        <w:rPr>
-          <w:rFonts w:ascii="Verdana" w:hAnsi="Verdana"/>
-          <w:i/>
-          <w:iCs/>
-          <w:color w:val="333333"/>
-          <w:sz w:val="18"/>
-          <w:szCs w:val="18"/>
-          <w:shd w:val="clear" w:color="auto" w:fill="FFFFFF"/>
-        </w:rPr>
-        <w:t xml:space="preserve">A DocumentReference resource is used to index a document, clinical note, and other binary objects such as a photo, video, </w:t>
-      </w:r>
-      <w:r>
-        <w:rPr>
-          <w:rFonts w:ascii="Verdana" w:hAnsi="Verdana"/>
-          <w:b/>
-          <w:bCs/>
-          <w:i/>
-          <w:iCs/>
-          <w:color w:val="333333"/>
-          <w:sz w:val="18"/>
-          <w:szCs w:val="18"/>
-          <w:shd w:val="clear" w:color="auto" w:fill="FFFFFF"/>
-        </w:rPr>
-        <w:t>or audio recording</w:t>
-      </w:r>
-      <w:r>
-        <w:rPr>
-          <w:rFonts w:ascii="Verdana" w:hAnsi="Verdana"/>
-          <w:i/>
-          <w:iCs/>
-          <w:color w:val="333333"/>
-          <w:sz w:val="18"/>
-          <w:szCs w:val="18"/>
-          <w:shd w:val="clear" w:color="auto" w:fill="FFFFFF"/>
-        </w:rPr>
-        <w:t>, including those resulting from diagnostic or care provision procedures, to make them available to a healthcare system.</w:t>
-      </w:r>
-      <w:r>
-        <w:rPr>
-          <w:rFonts w:ascii="Verdana" w:hAnsi="Verdana"/>
-          <w:i/>
-          <w:iCs/>
-          <w:color w:val="333333"/>
-          <w:sz w:val="18"/>
-          <w:szCs w:val="18"/>
-          <w:shd w:val="clear" w:color="auto" w:fill="FFFFFF"/>
-        </w:rPr>
-        <w:br/>
-      </w:r>
-      <w:r>
-        <w:rPr>
-          <w:rFonts w:ascii="Verdana" w:hAnsi="Verdana"/>
-          <w:i/>
-          <w:iCs/>
-          <w:color w:val="333333"/>
-          <w:sz w:val="18"/>
-          <w:szCs w:val="18"/>
-          <w:shd w:val="clear" w:color="auto" w:fill="FFFFFF"/>
-        </w:rPr>
-        <w:br/>
-      </w:r>
-      <w:r>
-        <w:rPr>
-          <w:rFonts w:ascii="Verdana" w:hAnsi="Verdana"/>
-          <w:color w:val="333333"/>
-          <w:sz w:val="18"/>
-          <w:szCs w:val="18"/>
-        </w:rPr>
-        <w:lastRenderedPageBreak/>
-        <w:t>DocumentReference contains metadata, inline content or direct references to documents such as:</w:t>
-      </w:r>
-    </w:p>
-    <w:p>
-      <w:pPr>
-        <w:pStyle w:val="NoSpacing"/>
-        <w:numPr>
-          <w:ilvl w:val="0"/>
-          <w:numId w:val="17"/>
-        </w:numPr>
-        <w:tabs>
-          <w:tab w:val="clear" w:pos="720"/>
-        </w:tabs>
-        <w:ind w:left="1530"/>
-      </w:pPr>
-      <w:hyperlink r:id="rId14" w:history="1">
-        <w:r>
-          <w:rPr>
-            <w:rStyle w:val="Hyperlink"/>
-            <w:rFonts w:ascii="Verdana" w:hAnsi="Verdana" w:cs="Helvetica"/>
-            <w:color w:val="428BCA"/>
-            <w:sz w:val="18"/>
-            <w:szCs w:val="18"/>
-          </w:rPr>
-          <w:t>CDA </w:t>
-        </w:r>
-        <w:r>
-          <w:rPr>
-            <w:noProof/>
-            <w:color w:val="428BCA"/>
-          </w:rPr>
-          <w:drawing>
-            <wp:inline distT="0" distB="0" distL="0" distR="0" wp14:anchorId="1BA7AA86" wp14:editId="2A182F7F">
-              <wp:extent cx="95250" cy="95250"/>
-              <wp:effectExtent l="0" t="0" r="0" b="0"/>
-              <wp:docPr id="662890445" name="Picture 2" descr="icon">
-                <a:hlinkClick xmlns:a="http://schemas.openxmlformats.org/drawingml/2006/main" r:id="rId14"/>
-              </wp:docPr>
-              <wp:cNvGraphicFramePr>
-                <a:graphicFrameLocks xmlns:a="http://schemas.openxmlformats.org/drawingml/2006/main" noChangeAspect="1"/>
-              </wp:cNvGraphicFramePr>
-              <a:graphic xmlns:a="http://schemas.openxmlformats.org/drawingml/2006/main">
-                <a:graphicData uri="http://schemas.openxmlformats.org/drawingml/2006/picture">
-                  <pic:pic xmlns:pic="http://schemas.openxmlformats.org/drawingml/2006/picture">
-                    <pic:nvPicPr>
-                      <pic:cNvPr id="0" name="Picture 1" descr="icon">
-                        <a:hlinkClick r:id="rId14"/>
-                      </pic:cNvPr>
-                      <pic:cNvPicPr>
-                        <a:picLocks noChangeAspect="1" noChangeArrowheads="1"/>
-                      </pic:cNvPicPr>
-                    </pic:nvPicPr>
-                    <pic:blipFill>
-                      <a:blip r:embed="rId15">
-                        <a:extLst>
-                          <a:ext uri="{28A0092B-C50C-407E-A947-70E740481C1C}">
-                            <a14:useLocalDpi xmlns:a14="http://schemas.microsoft.com/office/drawing/2010/main" val="0"/>
-                          </a:ext>
-                        </a:extLst>
-                      </a:blip>
-                      <a:srcRect/>
-                      <a:stretch>
-                        <a:fillRect/>
-                      </a:stretch>
-                    </pic:blipFill>
-                    <pic:spPr bwMode="auto">
-                      <a:xfrm>
-                        <a:off x="0" y="0"/>
-                        <a:ext cx="95250" cy="95250"/>
-                      </a:xfrm>
-                      <a:prstGeom prst="rect">
-                        <a:avLst/>
-                      </a:prstGeom>
-                      <a:noFill/>
-                      <a:ln>
-                        <a:noFill/>
-                      </a:ln>
-                    </pic:spPr>
-                  </pic:pic>
-                </a:graphicData>
-              </a:graphic>
-            </wp:inline>
-          </w:drawing>
-        </w:r>
-      </w:hyperlink>
-      <w:r>
-        <w:t> documents in FHIR systems</w:t>
-      </w:r>
-    </w:p>
-    <w:p>
-      <w:pPr>
-        <w:pStyle w:val="NoSpacing"/>
-        <w:numPr>
-          <w:ilvl w:val="0"/>
-          <w:numId w:val="17"/>
-        </w:numPr>
-        <w:tabs>
-          <w:tab w:val="clear" w:pos="720"/>
-        </w:tabs>
-        <w:ind w:left="1530"/>
-      </w:pPr>
-      <w:hyperlink r:id="rId16" w:history="1">
-        <w:r>
-          <w:rPr>
-            <w:rStyle w:val="Hyperlink"/>
-            <w:rFonts w:ascii="Verdana" w:hAnsi="Verdana" w:cs="Helvetica"/>
-            <w:color w:val="428BCA"/>
-            <w:sz w:val="18"/>
-            <w:szCs w:val="18"/>
-          </w:rPr>
-          <w:t>FHIR documents</w:t>
-        </w:r>
-      </w:hyperlink>
-      <w:r>
-        <w:t> stored elsewhere (i.e. registry/repository following the XDS model)</w:t>
-      </w:r>
-    </w:p>
-    <w:p>
-      <w:pPr>
-        <w:pStyle w:val="NoSpacing"/>
-        <w:numPr>
-          <w:ilvl w:val="0"/>
-          <w:numId w:val="17"/>
-        </w:numPr>
-        <w:tabs>
-          <w:tab w:val="clear" w:pos="720"/>
-        </w:tabs>
-        <w:ind w:left="1530"/>
-      </w:pPr>
-      <w:hyperlink r:id="rId17" w:history="1">
-        <w:r>
-          <w:rPr>
-            <w:rStyle w:val="Hyperlink"/>
-            <w:rFonts w:ascii="Verdana" w:hAnsi="Verdana" w:cs="Helvetica"/>
-            <w:color w:val="428BCA"/>
-            <w:sz w:val="18"/>
-            <w:szCs w:val="18"/>
-          </w:rPr>
-          <w:t>PDF documents </w:t>
-        </w:r>
-        <w:r>
-          <w:rPr>
-            <w:noProof/>
-            <w:color w:val="428BCA"/>
-          </w:rPr>
-          <w:drawing>
-            <wp:inline distT="0" distB="0" distL="0" distR="0" wp14:anchorId="0A458E0E" wp14:editId="2532F19B">
-              <wp:extent cx="95250" cy="95250"/>
-              <wp:effectExtent l="0" t="0" r="0" b="0"/>
-              <wp:docPr id="1818397512" name="Picture 1" descr="icon">
-                <a:hlinkClick xmlns:a="http://schemas.openxmlformats.org/drawingml/2006/main" r:id="rId17"/>
-              </wp:docPr>
-              <wp:cNvGraphicFramePr>
-                <a:graphicFrameLocks xmlns:a="http://schemas.openxmlformats.org/drawingml/2006/main" noChangeAspect="1"/>
-              </wp:cNvGraphicFramePr>
-              <a:graphic xmlns:a="http://schemas.openxmlformats.org/drawingml/2006/main">
-                <a:graphicData uri="http://schemas.openxmlformats.org/drawingml/2006/picture">
-                  <pic:pic xmlns:pic="http://schemas.openxmlformats.org/drawingml/2006/picture">
-                    <pic:nvPicPr>
-                      <pic:cNvPr id="0" name="Picture 2" descr="icon">
-                        <a:hlinkClick r:id="rId17"/>
-                      </pic:cNvPr>
-                      <pic:cNvPicPr>
-                        <a:picLocks noChangeAspect="1" noChangeArrowheads="1"/>
-                      </pic:cNvPicPr>
-                    </pic:nvPicPr>
-                    <pic:blipFill>
-                      <a:blip r:embed="rId15">
-                        <a:extLst>
-                          <a:ext uri="{28A0092B-C50C-407E-A947-70E740481C1C}">
-                            <a14:useLocalDpi xmlns:a14="http://schemas.microsoft.com/office/drawing/2010/main" val="0"/>
-                          </a:ext>
-                        </a:extLst>
-                      </a:blip>
-                      <a:srcRect/>
-                      <a:stretch>
-                        <a:fillRect/>
-                      </a:stretch>
-                    </pic:blipFill>
-                    <pic:spPr bwMode="auto">
-                      <a:xfrm>
-                        <a:off x="0" y="0"/>
-                        <a:ext cx="95250" cy="95250"/>
-                      </a:xfrm>
-                      <a:prstGeom prst="rect">
-                        <a:avLst/>
-                      </a:prstGeom>
-                      <a:noFill/>
-                      <a:ln>
-                        <a:noFill/>
-                      </a:ln>
-                    </pic:spPr>
-                  </pic:pic>
-                </a:graphicData>
-              </a:graphic>
-            </wp:inline>
-          </w:drawing>
-        </w:r>
-      </w:hyperlink>
-      <w:r>
-        <w:t>, Scanned Paper, and digital records of faxes</w:t>
-      </w:r>
-    </w:p>
-    <w:p>
-      <w:pPr>
-        <w:pStyle w:val="NoSpacing"/>
-        <w:numPr>
-          <w:ilvl w:val="0"/>
-          <w:numId w:val="17"/>
-        </w:numPr>
-        <w:tabs>
-          <w:tab w:val="clear" w:pos="720"/>
-        </w:tabs>
-        <w:ind w:left="1530"/>
-      </w:pPr>
-      <w:r>
-        <w:t>Clinical Notes in various forms</w:t>
-      </w:r>
-    </w:p>
-    <w:p>
-      <w:pPr>
-        <w:pStyle w:val="NoSpacing"/>
-        <w:numPr>
-          <w:ilvl w:val="0"/>
-          <w:numId w:val="17"/>
-        </w:numPr>
-        <w:tabs>
-          <w:tab w:val="clear" w:pos="720"/>
-        </w:tabs>
-        <w:ind w:left="1530"/>
-      </w:pPr>
-      <w:r>
-        <w:t>Image files (e.g., JPEG, GIF, TIFF)</w:t>
-      </w:r>
-    </w:p>
-    <w:p>
-      <w:pPr>
-        <w:pStyle w:val="NoSpacing"/>
-        <w:numPr>
-          <w:ilvl w:val="0"/>
-          <w:numId w:val="17"/>
-        </w:numPr>
-        <w:tabs>
-          <w:tab w:val="clear" w:pos="720"/>
-        </w:tabs>
-        <w:ind w:left="1530"/>
-      </w:pPr>
-      <w:r>
-        <w:t>Video files (e.g., MP4, WMV)</w:t>
-      </w:r>
-    </w:p>
-    <w:p>
-      <w:pPr>
-        <w:pStyle w:val="NoSpacing"/>
-        <w:numPr>
-          <w:ilvl w:val="0"/>
-          <w:numId w:val="17"/>
-        </w:numPr>
-        <w:tabs>
-          <w:tab w:val="clear" w:pos="720"/>
-        </w:tabs>
-        <w:ind w:left="1530"/>
-        <w:rPr>
-          <w:highlight w:val="yellow"/>
-        </w:rPr>
-      </w:pPr>
-      <w:r>
-        <w:rPr>
-          <w:highlight w:val="yellow"/>
-        </w:rPr>
-        <w:t>Audio files (e.g., WAV, MP3)</w:t>
-      </w:r>
-    </w:p>
-    <w:p>
-      <w:pPr>
-        <w:pStyle w:val="NoSpacing"/>
-        <w:numPr>
-          <w:ilvl w:val="0"/>
-          <w:numId w:val="17"/>
-        </w:numPr>
-        <w:tabs>
-          <w:tab w:val="clear" w:pos="720"/>
-        </w:tabs>
-        <w:ind w:left="1530"/>
-      </w:pPr>
-      <w:r>
-        <w:t>Non-Standard formats (e.g., CSV, RTF, WORD)</w:t>
-      </w:r>
-    </w:p>
-    <w:p>
-      <w:pPr>
-        <w:pStyle w:val="NoSpacing"/>
-        <w:numPr>
-          <w:ilvl w:val="0"/>
-          <w:numId w:val="17"/>
-        </w:numPr>
-        <w:tabs>
-          <w:tab w:val="clear" w:pos="720"/>
-        </w:tabs>
-        <w:ind w:left="1530"/>
-        <w:rPr>
-          <w:rFonts w:ascii="Verdana" w:hAnsi="Verdana" w:cs="Helvetica"/>
-          <w:color w:val="333333"/>
-          <w:sz w:val="18"/>
-          <w:szCs w:val="18"/>
-        </w:rPr>
-      </w:pPr>
-      <w:r>
-        <w:t>Other kinds of documents, such as records of prescriptions or immunizations</w:t>
-      </w:r>
-      <w:r>
-        <w:rPr>
-          <w:shd w:val="clear" w:color="auto" w:fill="FFFFFF"/>
-        </w:rPr>
-        <w:t>”</w:t>
-      </w:r>
-      <w:r>
-        <w:rPr>
-          <w:shd w:val="clear" w:color="auto" w:fill="FFFFFF"/>
-        </w:rPr>
-        <w:br/>
-      </w:r>
-    </w:p>
-    <w:p>
-      <w:pPr>
-        <w:pStyle w:val="NoSpacing"/>
-        <w:rPr>
-          <w:shd w:val="clear" w:color="auto" w:fill="FFFFFF"/>
-        </w:rPr>
-      </w:pPr>
-    </w:p>
-    <w:p>
-      <w:pPr>
-        <w:pStyle w:val="NoSpacing"/>
-        <w:ind w:left="720"/>
-        <w:rPr>
-          <w:rStyle w:val="SubtleReference"/>
-          <w:rFonts w:ascii="Verdana" w:hAnsi="Verdana" w:cs="Helvetica"/>
-          <w:smallCaps w:val="0"/>
-          <w:color w:val="333333"/>
-          <w:sz w:val="18"/>
-          <w:szCs w:val="18"/>
-        </w:rPr>
-      </w:pPr>
-      <w:r>
-        <w:rPr>
-          <w:shd w:val="clear" w:color="auto" w:fill="FFFFFF"/>
-        </w:rPr>
-        <w:t>There was a Media Resource but after R4 is no longer available</w:t>
-      </w:r>
-      <w:r>
-        <w:rPr>
-          <w:shd w:val="clear" w:color="auto" w:fill="FFFFFF"/>
-        </w:rPr>
-        <w:t xml:space="preserve"> in R5 which is the current version</w:t>
-      </w:r>
-      <w:r>
-        <w:rPr>
-          <w:shd w:val="clear" w:color="auto" w:fill="FFFFFF"/>
-        </w:rPr>
-        <w:t xml:space="preserve">. See: </w:t>
-      </w:r>
-      <w:hyperlink r:id="rId18" w:history="1">
-        <w:r>
-          <w:rPr>
-            <w:rStyle w:val="Hyperlink"/>
-            <w:shd w:val="clear" w:color="auto" w:fill="FFFFFF"/>
-          </w:rPr>
-          <w:t>https://www.hl7.org/fhir/R4/media.html</w:t>
-        </w:r>
-      </w:hyperlink>
-      <w:r>
-        <w:rPr>
-          <w:shd w:val="clear" w:color="auto" w:fill="FFFFFF"/>
-        </w:rPr>
-        <w:br/>
-      </w:r>
-      <w:r>
-        <w:rPr>
-          <w:shd w:val="clear" w:color="auto" w:fill="FFFFFF"/>
-        </w:rPr>
-        <w:br/>
-      </w:r>
-    </w:p>
-    <w:p>
-      <w:pPr>
-        <w:pStyle w:val="ListParagraph"/>
-        <w:numPr>
-          <w:ilvl w:val="0"/>
-          <w:numId w:val="1"/>
-        </w:numPr>
-        <w:rPr>
-          <w:smallCaps/>
-          <w:color w:val="5A5A5A" w:themeColor="text1" w:themeTint="A5"/>
-        </w:rPr>
-      </w:pPr>
-      <w:r>
-        <w:rPr>
-          <w:rStyle w:val="SubtleReference"/>
-        </w:rPr>
-        <w:t>Respiratory Rate</w:t>
-      </w:r>
-      <w:r>
-        <w:rPr>
-          <w:rStyle w:val="SubtleReference"/>
-        </w:rPr>
-        <w:br/>
-      </w:r>
-      <w:r>
-        <w:rPr>
-          <w:rStyle w:val="SubtleReference"/>
-        </w:rPr>
-        <w:t xml:space="preserve">HINT: </w:t>
-      </w:r>
-      <w:r>
-        <w:rPr>
-          <w:rStyle w:val="SubtleReference"/>
-        </w:rPr>
-        <w:t>It is the vital sign</w:t>
-      </w:r>
-      <w:r>
-        <w:rPr>
-          <w:rStyle w:val="SubtleReference"/>
-        </w:rPr>
-        <w:br/>
-      </w:r>
-      <w:r>
-        <w:rPr>
-          <w:rStyle w:val="SubtleReference"/>
-        </w:rPr>
-        <w:br/>
-      </w:r>
-      <w:r>
-        <w:rPr>
-          <w:b/>
-          <w:bCs/>
-        </w:rPr>
-        <w:t>Resource:</w:t>
-      </w:r>
-      <w:r>
-        <w:t xml:space="preserve"> Observation</w:t>
-      </w:r>
-      <w:r>
-        <w:br/>
-      </w:r>
-      <w:r>
-        <w:rPr>
-          <w:b/>
-          <w:bCs/>
-        </w:rPr>
-        <w:t>Document:</w:t>
-      </w:r>
-      <w:r>
-        <w:t xml:space="preserve"> </w:t>
-      </w:r>
-      <w:hyperlink r:id="rId19" w:history="1">
-        <w:r>
-          <w:rPr>
-            <w:rStyle w:val="Hyperlink"/>
-          </w:rPr>
-          <w:t>https://hl7.org/fhir/observation.html</w:t>
-        </w:r>
-      </w:hyperlink>
-      <w:r>
-        <w:br/>
-      </w:r>
-      <w:r>
-        <w:rPr>
-          <w:b/>
-          <w:bCs/>
-        </w:rPr>
-        <w:t>Choice Reason:</w:t>
-      </w:r>
-      <w:r>
-        <w:t xml:space="preserve"> </w:t>
-      </w:r>
-      <w:r>
-        <w:br/>
-      </w:r>
-      <w:r>
-        <w:rPr>
-          <w:u w:val="single"/>
-        </w:rPr>
-        <w:t>Scope and usage states:</w:t>
-      </w:r>
-      <w:r>
-        <w:t xml:space="preserve"> </w:t>
-      </w:r>
-      <w:r>
-        <w:t>“</w:t>
-      </w:r>
-      <w:r>
-        <w:rPr>
-          <w:rFonts w:ascii="Verdana" w:hAnsi="Verdana"/>
-          <w:color w:val="333333"/>
-          <w:sz w:val="18"/>
-          <w:szCs w:val="18"/>
-        </w:rPr>
-        <w:t>Observations are a central element in healthcare, used to support diagnosis, monitor progress, determine baselines and patterns and even capture demographic characteristics, as well as capture results of tests performed on products and substances. Most observations are simple name/value pair assertions with some metadata, but some observations group other observations together logically, or even are multi-component observations. Note that the </w:t>
-      </w:r>
-      <w:hyperlink r:id="rId20" w:history="1">
-        <w:r>
-          <w:rPr>
-            <w:rStyle w:val="Hyperlink"/>
-            <w:rFonts w:ascii="Verdana" w:hAnsi="Verdana"/>
-            <w:color w:val="428BCA"/>
-            <w:sz w:val="18"/>
-            <w:szCs w:val="18"/>
-          </w:rPr>
-          <w:t>DiagnosticReport</w:t>
-        </w:r>
-      </w:hyperlink>
-      <w:r>
-        <w:rPr>
-          <w:rFonts w:ascii="Verdana" w:hAnsi="Verdana"/>
-          <w:color w:val="333333"/>
-          <w:sz w:val="18"/>
-          <w:szCs w:val="18"/>
-        </w:rPr>
-        <w:t> resource provides a clinical or workflow context for a set of observations and the Observation resource is referenced by DiagnosticReport to represent laboratory, imaging, and other clinical and diagnostic data to form a complete report.</w:t>
       </w:r>
     </w:p>
     <w:p>
@@ -1621,7 +802,7 @@
       <w:r>
         <w:t xml:space="preserve"> such as </w:t>
       </w:r>
-      <w:hyperlink r:id="rId21" w:history="1">
+      <w:hyperlink r:id="rId14" w:history="1">
         <w:r>
           <w:rPr>
             <w:rStyle w:val="Hyperlink"/>
@@ -1636,7 +817,7 @@
       <w:r>
         <w:t>, </w:t>
       </w:r>
-      <w:hyperlink r:id="rId22" w:history="1">
+      <w:hyperlink r:id="rId15" w:history="1">
         <w:r>
           <w:rPr>
             <w:rStyle w:val="Hyperlink"/>
@@ -1651,7 +832,7 @@
       <w:r>
         <w:t>, and </w:t>
       </w:r>
-      <w:hyperlink r:id="rId23" w:history="1">
+      <w:hyperlink r:id="rId16" w:history="1">
         <w:r>
           <w:rPr>
             <w:rStyle w:val="Hyperlink"/>
@@ -1663,286 +844,16 @@
           <w:t>temperature</w:t>
         </w:r>
       </w:hyperlink>
-    </w:p>
-    <w:p>
-      <w:pPr>
-        <w:pStyle w:val="NoSpacing"/>
-        <w:numPr>
-          <w:ilvl w:val="0"/>
-          <w:numId w:val="4"/>
-        </w:numPr>
-        <w:ind w:left="1530"/>
-      </w:pPr>
-      <w:r>
-        <w:t>Laboratory Data like </w:t>
-      </w:r>
-      <w:hyperlink r:id="rId24" w:history="1">
-        <w:r>
-          <w:rPr>
-            <w:rStyle w:val="Hyperlink"/>
-            <w:rFonts w:ascii="Verdana" w:hAnsi="Verdana" w:cs="Helvetica"/>
-            <w:color w:val="428BCA"/>
-            <w:sz w:val="18"/>
-            <w:szCs w:val="18"/>
-          </w:rPr>
-          <w:t>blood glucose</w:t>
-        </w:r>
-      </w:hyperlink>
-      <w:r>
-        <w:t>, or an </w:t>
-      </w:r>
-      <w:hyperlink r:id="rId25" w:history="1">
-        <w:r>
-          <w:rPr>
-            <w:rStyle w:val="Hyperlink"/>
-            <w:rFonts w:ascii="Verdana" w:hAnsi="Verdana" w:cs="Helvetica"/>
-            <w:color w:val="428BCA"/>
-            <w:sz w:val="18"/>
-            <w:szCs w:val="18"/>
-          </w:rPr>
-          <w:t>estimated GFR</w:t>
-        </w:r>
-      </w:hyperlink>
-    </w:p>
-    <w:p>
-      <w:pPr>
-        <w:pStyle w:val="NoSpacing"/>
-        <w:numPr>
-          <w:ilvl w:val="0"/>
-          <w:numId w:val="4"/>
-        </w:numPr>
-        <w:ind w:left="1530"/>
-      </w:pPr>
-      <w:r>
-        <w:t>Imaging results like </w:t>
-      </w:r>
-      <w:hyperlink r:id="rId26" w:history="1">
-        <w:r>
-          <w:rPr>
-            <w:rStyle w:val="Hyperlink"/>
-            <w:rFonts w:ascii="Verdana" w:hAnsi="Verdana" w:cs="Helvetica"/>
-            <w:color w:val="428BCA"/>
-            <w:sz w:val="18"/>
-            <w:szCs w:val="18"/>
-          </w:rPr>
-          <w:t>bone density</w:t>
-        </w:r>
-      </w:hyperlink>
-      <w:r>
-        <w:t> or fetal measurements</w:t>
-      </w:r>
-    </w:p>
-    <w:p>
-      <w:pPr>
-        <w:pStyle w:val="NoSpacing"/>
-        <w:numPr>
-          <w:ilvl w:val="0"/>
-          <w:numId w:val="4"/>
-        </w:numPr>
-        <w:ind w:left="1530"/>
-      </w:pPr>
-      <w:r>
-        <w:t>Clinical Findings</w:t>
-      </w:r>
-      <w:r>
-        <w:rPr>
-          <w:sz w:val="14"/>
-          <w:szCs w:val="14"/>
-          <w:vertAlign w:val="superscript"/>
-        </w:rPr>
-        <w:t>*</w:t>
-      </w:r>
-      <w:r>
-        <w:t> such as </w:t>
-      </w:r>
-      <w:hyperlink r:id="rId27" w:history="1">
-        <w:r>
-          <w:rPr>
-            <w:rStyle w:val="Hyperlink"/>
-            <w:rFonts w:ascii="Verdana" w:hAnsi="Verdana" w:cs="Helvetica"/>
-            <w:color w:val="428BCA"/>
-            <w:sz w:val="18"/>
-            <w:szCs w:val="18"/>
-          </w:rPr>
-          <w:t>abdominal tenderness</w:t>
-        </w:r>
-      </w:hyperlink>
-    </w:p>
-    <w:p>
-      <w:pPr>
-        <w:pStyle w:val="NoSpacing"/>
-        <w:numPr>
-          <w:ilvl w:val="0"/>
-          <w:numId w:val="4"/>
-        </w:numPr>
-        <w:ind w:left="1530"/>
-      </w:pPr>
-      <w:r>
-        <w:t>Device measurements such as </w:t>
-      </w:r>
-      <w:hyperlink r:id="rId28" w:history="1">
-        <w:r>
-          <w:rPr>
-            <w:rStyle w:val="Hyperlink"/>
-            <w:rFonts w:ascii="Verdana" w:hAnsi="Verdana" w:cs="Helvetica"/>
-            <w:color w:val="428BCA"/>
-            <w:sz w:val="18"/>
-            <w:szCs w:val="18"/>
-          </w:rPr>
-          <w:t>EKG data</w:t>
-        </w:r>
-      </w:hyperlink>
-      <w:r>
-        <w:t> or </w:t>
-      </w:r>
-      <w:hyperlink r:id="rId29" w:history="1">
-        <w:r>
-          <w:rPr>
-            <w:rStyle w:val="Hyperlink"/>
-            <w:rFonts w:ascii="Verdana" w:hAnsi="Verdana" w:cs="Helvetica"/>
-            <w:color w:val="428BCA"/>
-            <w:sz w:val="18"/>
-            <w:szCs w:val="18"/>
-          </w:rPr>
-          <w:t>Pulse Oximetry data</w:t>
-        </w:r>
-      </w:hyperlink>
-    </w:p>
-    <w:p>
-      <w:pPr>
-        <w:pStyle w:val="NoSpacing"/>
-        <w:numPr>
-          <w:ilvl w:val="0"/>
-          <w:numId w:val="4"/>
-        </w:numPr>
-        <w:ind w:left="1530"/>
-      </w:pPr>
-      <w:r>
-        <w:t>Device Settings such as mechanical ventilator parameters.</w:t>
-      </w:r>
-    </w:p>
-    <w:p>
-      <w:pPr>
-        <w:pStyle w:val="NoSpacing"/>
-        <w:numPr>
-          <w:ilvl w:val="0"/>
-          <w:numId w:val="4"/>
-        </w:numPr>
-        <w:ind w:left="1530"/>
-      </w:pPr>
-      <w:r>
-        <w:t>Clinical assessment tools such as </w:t>
-      </w:r>
-      <w:hyperlink r:id="rId30" w:history="1">
-        <w:r>
-          <w:rPr>
-            <w:rStyle w:val="Hyperlink"/>
-            <w:rFonts w:ascii="Verdana" w:hAnsi="Verdana" w:cs="Helvetica"/>
-            <w:color w:val="428BCA"/>
-            <w:sz w:val="18"/>
-            <w:szCs w:val="18"/>
-          </w:rPr>
-          <w:t>APGAR</w:t>
-        </w:r>
-      </w:hyperlink>
-      <w:r>
-        <w:t> or a </w:t>
-      </w:r>
-      <w:hyperlink r:id="rId31" w:history="1">
-        <w:r>
-          <w:rPr>
-            <w:rStyle w:val="Hyperlink"/>
-            <w:rFonts w:ascii="Verdana" w:hAnsi="Verdana" w:cs="Helvetica"/>
-            <w:color w:val="428BCA"/>
-            <w:sz w:val="18"/>
-            <w:szCs w:val="18"/>
-          </w:rPr>
-          <w:t>Glasgow Coma Score</w:t>
-        </w:r>
-      </w:hyperlink>
-    </w:p>
-    <w:p>
-      <w:pPr>
-        <w:pStyle w:val="NoSpacing"/>
-        <w:numPr>
-          <w:ilvl w:val="0"/>
-          <w:numId w:val="4"/>
-        </w:numPr>
-        <w:ind w:left="1530"/>
-      </w:pPr>
-      <w:r>
-        <w:t>Personal characteristics: such as </w:t>
-      </w:r>
-      <w:hyperlink r:id="rId32" w:history="1">
-        <w:r>
-          <w:rPr>
-            <w:rStyle w:val="Hyperlink"/>
-            <w:rFonts w:ascii="Verdana" w:hAnsi="Verdana" w:cs="Helvetica"/>
-            <w:color w:val="428BCA"/>
-            <w:sz w:val="18"/>
-            <w:szCs w:val="18"/>
-          </w:rPr>
-          <w:t>eye-color</w:t>
-        </w:r>
-      </w:hyperlink>
-    </w:p>
-    <w:p>
-      <w:pPr>
-        <w:pStyle w:val="NoSpacing"/>
-        <w:numPr>
-          <w:ilvl w:val="0"/>
-          <w:numId w:val="4"/>
-        </w:numPr>
-        <w:ind w:left="1530"/>
-      </w:pPr>
-      <w:r>
-        <w:t>Social history like tobacco use, family support, or cognitive status</w:t>
-      </w:r>
-    </w:p>
-    <w:p>
-      <w:pPr>
-        <w:pStyle w:val="NoSpacing"/>
-        <w:numPr>
-          <w:ilvl w:val="0"/>
-          <w:numId w:val="4"/>
-        </w:numPr>
-        <w:ind w:left="1530"/>
-      </w:pPr>
-      <w:r>
-        <w:t>Core characteristics like pregnancy status, or a death assertion</w:t>
-      </w:r>
-    </w:p>
-    <w:p>
-      <w:pPr>
-        <w:pStyle w:val="NoSpacing"/>
-        <w:numPr>
-          <w:ilvl w:val="0"/>
-          <w:numId w:val="4"/>
-        </w:numPr>
-        <w:ind w:left="1530"/>
-        <w:rPr>
-          <w:rStyle w:val="SubtleReference"/>
+      <w:r>
+        <w:rPr>
+          <w:rStyle w:val="Hyperlink"/>
           <w:rFonts w:ascii="Verdana" w:hAnsi="Verdana" w:cs="Helvetica"/>
-          <w:smallCaps w:val="0"/>
-          <w:color w:val="333333"/>
+          <w:color w:val="428BCA"/>
           <w:sz w:val="18"/>
           <w:szCs w:val="18"/>
         </w:rPr>
-      </w:pPr>
-      <w:r>
-        <w:t>Product quality tests such as pH, Assay, Microbial limits, etc. on product and substance</w:t>
-      </w:r>
-      <w:r>
-        <w:rPr>
-          <w:shd w:val="clear" w:color="auto" w:fill="FFFFFF"/>
-        </w:rPr>
-        <w:t>”</w:t>
-      </w:r>
-    </w:p>
-    <w:p>
-      <w:pPr>
-        <w:ind w:left="1260"/>
-      </w:pPr>
+        <w:br/>
+      </w:r>
     </w:p>
     <w:p>
       <w:pPr>
@@ -1957,7 +868,6 @@
           <w:b/>
           <w:bCs/>
         </w:rPr>
-        <w:lastRenderedPageBreak/>
         <w:t xml:space="preserve">Observations </w:t>
       </w:r>
       <w:r>
@@ -2055,12 +965,12 @@
       <w:r>
         <w:t xml:space="preserve"> </w:t>
       </w:r>
-      <w:hyperlink r:id="rId33" w:history="1">
+      <w:hyperlink r:id="rId17" w:history="1">
         <w:r>
           <w:rPr>
             <w:rStyle w:val="Hyperlink"/>
           </w:rPr>
-          <w:t>https://hl7.org/fhir/specimen.html</w:t>
+          <w:t>https://hl7.org/fhir/R4/specimen.html</w:t>
         </w:r>
       </w:hyperlink>
       <w:r>
@@ -2227,12 +1137,12 @@
       <w:r>
         <w:t xml:space="preserve"> </w:t>
       </w:r>
-      <w:hyperlink r:id="rId34" w:history="1">
+      <w:hyperlink r:id="rId18" w:history="1">
         <w:r>
           <w:rPr>
             <w:rStyle w:val="Hyperlink"/>
           </w:rPr>
-          <w:t>https://hl7.org/fhir/healthcareservice.html</w:t>
+          <w:t>https://hl7.org/fhir/R4/healthcareservice.html</w:t>
         </w:r>
       </w:hyperlink>
       <w:r>
@@ -2255,6 +1165,7 @@
         <w:rPr>
           <w:u w:val="single"/>
         </w:rPr>
+        <w:lastRenderedPageBreak/>
         <w:t>Scope and usage states:</w:t>
       </w:r>
       <w:r>
@@ -2637,7 +1548,6 @@
         <w:ind w:left="1440"/>
       </w:pPr>
       <w:r>
-        <w:lastRenderedPageBreak/>
         <w:t>Little River Home Maintenance</w:t>
       </w:r>
     </w:p>
@@ -2818,12 +1728,12 @@
       <w:r>
         <w:t xml:space="preserve"> </w:t>
       </w:r>
-      <w:hyperlink r:id="rId35" w:history="1">
+      <w:hyperlink r:id="rId19" w:history="1">
         <w:r>
           <w:rPr>
             <w:rStyle w:val="Hyperlink"/>
           </w:rPr>
-          <w:t>https://hl7.org/fhir/communication.html</w:t>
+          <w:t>https://hl7.org/fhir/R4/communication.html</w:t>
         </w:r>
       </w:hyperlink>
       <w:r>
@@ -2851,27 +1761,20 @@
       <w:r>
         <w:t xml:space="preserve"> </w:t>
       </w:r>
-      <w:r>
+    </w:p>
+    <w:p>
+      <w:pPr>
+        <w:pStyle w:val="NormalWeb"/>
+        <w:shd w:val="clear" w:color="auto" w:fill="FFFFFF"/>
+        <w:spacing w:before="0" w:beforeAutospacing="0" w:after="150" w:afterAutospacing="0" w:line="336" w:lineRule="atLeast"/>
+        <w:ind w:left="720"/>
         <w:rPr>
           <w:rFonts w:ascii="Verdana" w:hAnsi="Verdana"/>
           <w:color w:val="333333"/>
           <w:sz w:val="18"/>
           <w:szCs w:val="18"/>
         </w:rPr>
-        <w:t>The purpose of a Communication resource is to surface that data was shared to track adherence to guidelines or protocols or to provide business documentation of actions taken. Communication can also be used as part of an information exchange to provide context about the information sharing occurring. Please see </w:t>
-      </w:r>
-      <w:hyperlink r:id="rId36" w:anchor="wrapping" w:history="1">
-        <w:r>
-          <w:rPr>
-            <w:rStyle w:val="Hyperlink"/>
-            <w:rFonts w:ascii="Verdana" w:hAnsi="Verdana"/>
-            <w:color w:val="428BCA"/>
-            <w:sz w:val="18"/>
-            <w:szCs w:val="18"/>
-          </w:rPr>
-          <w:t>below</w:t>
-        </w:r>
-      </w:hyperlink>
+      </w:pPr>
       <w:r>
         <w:rPr>
           <w:rFonts w:ascii="Verdana" w:hAnsi="Verdana"/>
@@ -2879,105 +1782,7 @@
           <w:sz w:val="18"/>
           <w:szCs w:val="18"/>
         </w:rPr>
-        <w:t> for guidance on when this is appropriate.</w:t>
-      </w:r>
-    </w:p>
-    <w:p>
-      <w:pPr>
-        <w:pStyle w:val="NormalWeb"/>
-        <w:shd w:val="clear" w:color="auto" w:fill="FFFFFF"/>
-        <w:spacing w:before="0" w:beforeAutospacing="0" w:after="150" w:afterAutospacing="0" w:line="336" w:lineRule="atLeast"/>
-        <w:ind w:left="720"/>
-        <w:rPr>
-          <w:rFonts w:ascii="Verdana" w:hAnsi="Verdana"/>
-          <w:color w:val="333333"/>
-          <w:sz w:val="18"/>
-          <w:szCs w:val="18"/>
-        </w:rPr>
-      </w:pPr>
-      <w:r>
-        <w:rPr>
-          <w:rFonts w:ascii="Verdana" w:hAnsi="Verdana"/>
-          <w:color w:val="333333"/>
-          <w:sz w:val="18"/>
-          <w:szCs w:val="18"/>
-        </w:rPr>
-        <w:t>Communication is one of the </w:t>
-      </w:r>
-      <w:hyperlink r:id="rId37" w:anchor="event" w:history="1">
-        <w:r>
-          <w:rPr>
-            <w:rStyle w:val="Hyperlink"/>
-            <w:rFonts w:ascii="Verdana" w:hAnsi="Verdana"/>
-            <w:color w:val="428BCA"/>
-            <w:sz w:val="18"/>
-            <w:szCs w:val="18"/>
-          </w:rPr>
-          <w:t>event</w:t>
-        </w:r>
-      </w:hyperlink>
-      <w:r>
-        <w:rPr>
-          <w:rFonts w:ascii="Verdana" w:hAnsi="Verdana"/>
-          <w:color w:val="333333"/>
-          <w:sz w:val="18"/>
-          <w:szCs w:val="18"/>
-        </w:rPr>
-        <w:t> resources in the FHIR </w:t>
-      </w:r>
-      <w:hyperlink r:id="rId38" w:history="1">
-        <w:r>
-          <w:rPr>
-            <w:rStyle w:val="Hyperlink"/>
-            <w:rFonts w:ascii="Verdana" w:hAnsi="Verdana"/>
-            <w:color w:val="428BCA"/>
-            <w:sz w:val="18"/>
-            <w:szCs w:val="18"/>
-          </w:rPr>
-          <w:t>workflow</w:t>
-        </w:r>
-      </w:hyperlink>
-      <w:r>
-        <w:rPr>
-          <w:rFonts w:ascii="Verdana" w:hAnsi="Verdana"/>
-          <w:color w:val="333333"/>
-          <w:sz w:val="18"/>
-          <w:szCs w:val="18"/>
-        </w:rPr>
-        <w:t> specification.</w:t>
-      </w:r>
-    </w:p>
-    <w:p>
-      <w:pPr>
-        <w:pStyle w:val="NormalWeb"/>
-        <w:shd w:val="clear" w:color="auto" w:fill="FFFFFF"/>
-        <w:spacing w:before="0" w:beforeAutospacing="0" w:after="150" w:afterAutospacing="0" w:line="336" w:lineRule="atLeast"/>
-        <w:ind w:left="720"/>
-        <w:rPr>
-          <w:rFonts w:ascii="Verdana" w:hAnsi="Verdana"/>
-          <w:color w:val="333333"/>
-          <w:sz w:val="18"/>
-          <w:szCs w:val="18"/>
-        </w:rPr>
-      </w:pPr>
-      <w:r>
-        <w:rPr>
-          <w:rFonts w:ascii="Verdana" w:hAnsi="Verdana"/>
-          <w:color w:val="333333"/>
-          <w:sz w:val="18"/>
-          <w:szCs w:val="18"/>
-          <w:highlight w:val="yellow"/>
-        </w:rPr>
-        <w:t>This resource is a record of a communication even if it is planned or has failed</w:t>
-      </w:r>
-      <w:r>
-        <w:rPr>
-          <w:rFonts w:ascii="Verdana" w:hAnsi="Verdana"/>
-          <w:color w:val="333333"/>
-          <w:sz w:val="18"/>
-          <w:szCs w:val="18"/>
-        </w:rPr>
-        <w:t>. A communication is a record of the conveyance of information from one entity, a sender, to another entity, a receiver. The sender and receivers may be patients, practitioners, related persons, organizations, or devices. Communication use cases include:</w:t>
+        <w:t>Communication use cases include:</w:t>
       </w:r>
     </w:p>
     <w:p>
@@ -3035,6 +1840,7 @@
         <w:rPr>
           <w:highlight w:val="yellow"/>
         </w:rPr>
+        <w:lastRenderedPageBreak/>
         <w:t>Patient educational material sent by a provider to a patient</w:t>
       </w:r>
     </w:p>
@@ -3140,189 +1946,6 @@
         <w:shd w:val="clear" w:color="auto" w:fill="FFFFFF"/>
         <w:spacing w:before="0" w:beforeAutospacing="0" w:after="150" w:afterAutospacing="0" w:line="336" w:lineRule="atLeast"/>
         <w:rPr>
-          <w:rFonts w:ascii="Verdana" w:hAnsi="Verdana"/>
-          <w:color w:val="333333"/>
-          <w:sz w:val="18"/>
-          <w:szCs w:val="18"/>
-        </w:rPr>
-      </w:pPr>
-      <w:r>
-        <w:rPr>
-          <w:rStyle w:val="SubtleReference"/>
-        </w:rPr>
-        <w:t>Hernia repair.</w:t>
-      </w:r>
-      <w:r>
-        <w:rPr>
-          <w:rStyle w:val="SubtleReference"/>
-        </w:rPr>
-        <w:br/>
-      </w:r>
-      <w:r>
-        <w:rPr>
-          <w:rStyle w:val="SubtleReference"/>
-        </w:rPr>
-        <w:t xml:space="preserve">HINT: </w:t>
-      </w:r>
-      <w:r>
-        <w:rPr>
-          <w:rStyle w:val="SubtleReference"/>
-        </w:rPr>
-        <w:t xml:space="preserve">In a traditional repair, the </w:t>
-      </w:r>
-      <w:r>
-        <w:rPr>
-          <w:rStyle w:val="SubtleReference"/>
-          <w:highlight w:val="yellow"/>
-        </w:rPr>
-        <w:t>surgeon</w:t>
-      </w:r>
-      <w:r>
-        <w:rPr>
-          <w:rStyle w:val="SubtleReference"/>
-        </w:rPr>
-        <w:t xml:space="preserve"> makes an incision several inches long near the hernia</w:t>
-      </w:r>
-      <w:r>
-        <w:rPr>
-          <w:rStyle w:val="SubtleReference"/>
-        </w:rPr>
-        <w:br/>
-      </w:r>
-      <w:r>
-        <w:rPr>
-          <w:rStyle w:val="SubtleReference"/>
-        </w:rPr>
-        <w:br/>
-      </w:r>
-      <w:r>
-        <w:rPr>
-          <w:b/>
-          <w:bCs/>
-        </w:rPr>
-        <w:t>Resource:</w:t>
-      </w:r>
-      <w:r>
-        <w:t xml:space="preserve"> Procedure</w:t>
-      </w:r>
-      <w:r>
-        <w:br/>
-      </w:r>
-      <w:r>
-        <w:rPr>
-          <w:b/>
-          <w:bCs/>
-        </w:rPr>
-        <w:lastRenderedPageBreak/>
-        <w:t>Document:</w:t>
-      </w:r>
-      <w:r>
-        <w:t xml:space="preserve"> </w:t>
-      </w:r>
-      <w:hyperlink r:id="rId39" w:history="1">
-        <w:r>
-          <w:rPr>
-            <w:rStyle w:val="Hyperlink"/>
-          </w:rPr>
-          <w:t>https://hl7.org/fhir/procedure.html</w:t>
-        </w:r>
-      </w:hyperlink>
-      <w:r>
-        <w:br/>
-      </w:r>
-      <w:r>
-        <w:rPr>
-          <w:b/>
-          <w:bCs/>
-        </w:rPr>
-        <w:t>Choice Reason:</w:t>
-      </w:r>
-      <w:r>
-        <w:t xml:space="preserve"> </w:t>
-      </w:r>
-      <w:r>
-        <w:br/>
-      </w:r>
-      <w:r>
-        <w:rPr>
-          <w:u w:val="single"/>
-        </w:rPr>
-        <w:t>Scope and usage states:</w:t>
-      </w:r>
-      <w:r>
-        <w:t xml:space="preserve"> </w:t>
-      </w:r>
-      <w:r>
-        <w:rPr>
-          <w:rFonts w:ascii="Verdana" w:hAnsi="Verdana"/>
-          <w:i/>
-          <w:iCs/>
-          <w:color w:val="333333"/>
-          <w:sz w:val="18"/>
-          <w:szCs w:val="18"/>
-          <w:shd w:val="clear" w:color="auto" w:fill="FFFFFF"/>
-        </w:rPr>
-        <w:t>“</w:t>
-      </w:r>
-      <w:r>
-        <w:rPr>
-          <w:rFonts w:ascii="Verdana" w:hAnsi="Verdana"/>
-          <w:color w:val="333333"/>
-          <w:sz w:val="18"/>
-          <w:szCs w:val="18"/>
-        </w:rPr>
-        <w:t>Procedure is one of the </w:t>
-      </w:r>
-      <w:hyperlink r:id="rId40" w:anchor="event" w:history="1">
-        <w:r>
-          <w:rPr>
-            <w:rStyle w:val="Hyperlink"/>
-            <w:rFonts w:ascii="Verdana" w:hAnsi="Verdana"/>
-            <w:color w:val="428BCA"/>
-            <w:sz w:val="18"/>
-            <w:szCs w:val="18"/>
-          </w:rPr>
-          <w:t>event</w:t>
-        </w:r>
-      </w:hyperlink>
-      <w:r>
-        <w:rPr>
-          <w:rFonts w:ascii="Verdana" w:hAnsi="Verdana"/>
-          <w:color w:val="333333"/>
-          <w:sz w:val="18"/>
-          <w:szCs w:val="18"/>
-        </w:rPr>
-        <w:t> resources in the FHIR </w:t>
-      </w:r>
-      <w:hyperlink r:id="rId41" w:history="1">
-        <w:r>
-          <w:rPr>
-            <w:rStyle w:val="Hyperlink"/>
-            <w:rFonts w:ascii="Verdana" w:hAnsi="Verdana"/>
-            <w:color w:val="428BCA"/>
-            <w:sz w:val="18"/>
-            <w:szCs w:val="18"/>
-          </w:rPr>
-          <w:t>workflow</w:t>
-        </w:r>
-      </w:hyperlink>
-      <w:r>
-        <w:rPr>
-          <w:rFonts w:ascii="Verdana" w:hAnsi="Verdana"/>
-          <w:color w:val="333333"/>
-          <w:sz w:val="18"/>
-          <w:szCs w:val="18"/>
-        </w:rPr>
-        <w:t> specification.</w:t>
-      </w:r>
-    </w:p>
-    <w:p>
-      <w:pPr>
-        <w:pStyle w:val="NormalWeb"/>
-        <w:shd w:val="clear" w:color="auto" w:fill="FFFFFF"/>
-        <w:spacing w:before="0" w:beforeAutospacing="0" w:after="150" w:afterAutospacing="0" w:line="336" w:lineRule="atLeast"/>
-        <w:ind w:left="720"/>
-        <w:rPr>
           <w:rStyle w:val="SubtleReference"/>
           <w:rFonts w:ascii="Verdana" w:hAnsi="Verdana"/>
           <w:smallCaps w:val="0"/>
@@ -3333,12 +1956,106 @@
       </w:pPr>
       <w:r>
         <w:rPr>
+          <w:rStyle w:val="SubtleReference"/>
+        </w:rPr>
+        <w:t>Hernia repair.</w:t>
+      </w:r>
+      <w:r>
+        <w:rPr>
+          <w:rStyle w:val="SubtleReference"/>
+        </w:rPr>
+        <w:br/>
+      </w:r>
+      <w:r>
+        <w:rPr>
+          <w:rStyle w:val="SubtleReference"/>
+        </w:rPr>
+        <w:t xml:space="preserve">HINT: </w:t>
+      </w:r>
+      <w:r>
+        <w:rPr>
+          <w:rStyle w:val="SubtleReference"/>
+        </w:rPr>
+        <w:t xml:space="preserve">In a traditional repair, the </w:t>
+      </w:r>
+      <w:r>
+        <w:rPr>
+          <w:rStyle w:val="SubtleReference"/>
+          <w:highlight w:val="yellow"/>
+        </w:rPr>
+        <w:t>surgeon</w:t>
+      </w:r>
+      <w:r>
+        <w:rPr>
+          <w:rStyle w:val="SubtleReference"/>
+        </w:rPr>
+        <w:t xml:space="preserve"> makes an incision several inches long near the hernia</w:t>
+      </w:r>
+      <w:r>
+        <w:rPr>
+          <w:rStyle w:val="SubtleReference"/>
+        </w:rPr>
+        <w:br/>
+      </w:r>
+      <w:r>
+        <w:rPr>
+          <w:rStyle w:val="SubtleReference"/>
+        </w:rPr>
+        <w:br/>
+      </w:r>
+      <w:r>
+        <w:rPr>
+          <w:b/>
+          <w:bCs/>
+        </w:rPr>
+        <w:t>Resource:</w:t>
+      </w:r>
+      <w:r>
+        <w:t xml:space="preserve"> Procedure</w:t>
+      </w:r>
+      <w:r>
+        <w:br/>
+      </w:r>
+      <w:r>
+        <w:rPr>
+          <w:b/>
+          <w:bCs/>
+        </w:rPr>
+        <w:t>Document:</w:t>
+      </w:r>
+      <w:r>
+        <w:t xml:space="preserve"> </w:t>
+      </w:r>
+      <w:hyperlink r:id="rId20" w:history="1">
+        <w:r>
+          <w:rPr>
+            <w:rStyle w:val="Hyperlink"/>
+          </w:rPr>
+          <w:t>https://hl7.org/fhir/R4/procedure.html</w:t>
+        </w:r>
+      </w:hyperlink>
+      <w:r>
+        <w:br/>
+      </w:r>
+      <w:r>
+        <w:rPr>
+          <w:b/>
+          <w:bCs/>
+        </w:rPr>
+        <w:t>Choice Reason:</w:t>
+      </w:r>
+      <w:r>
+        <w:t xml:space="preserve"> </w:t>
+      </w:r>
+      <w:r>
+        <w:rPr>
           <w:rFonts w:ascii="Verdana" w:hAnsi="Verdana"/>
           <w:color w:val="333333"/>
           <w:sz w:val="18"/>
           <w:szCs w:val="18"/>
-        </w:rPr>
-        <w:t xml:space="preserve">This resource is used to record the details of current and historical procedures performed on, with, or for a patient, practitioner, device, organization, or location. Examples include </w:t>
+          <w:shd w:val="clear" w:color="auto" w:fill="FFFFFF"/>
+        </w:rPr>
+        <w:t xml:space="preserve">Examples include </w:t>
       </w:r>
       <w:r>
         <w:rPr>
@@ -3347,6 +2064,7 @@
           <w:sz w:val="18"/>
           <w:szCs w:val="18"/>
           <w:highlight w:val="yellow"/>
+          <w:shd w:val="clear" w:color="auto" w:fill="FFFFFF"/>
         </w:rPr>
         <w:t>surgical procedures</w:t>
       </w:r>
@@ -3356,21 +2074,14 @@
           <w:color w:val="333333"/>
           <w:sz w:val="18"/>
           <w:szCs w:val="18"/>
-        </w:rPr>
-        <w:t>, diagnostic procedures, endoscopic procedures, biopsies, counseling, physiotherapy, personal support services, adult day care services, non-emergency transportation, home modification, exercise, verification of enrollment qualifications for a social program etc. Procedures may be performed by a healthcare professional, a service provider, a friend or relative or in some cases by the patient themselves.</w:t>
-      </w:r>
-      <w:r>
-        <w:rPr>
-          <w:i/>
-          <w:iCs/>
           <w:shd w:val="clear" w:color="auto" w:fill="FFFFFF"/>
         </w:rPr>
-        <w:t>”</w:t>
+        <w:t>, diagnostic procedures, endoscopic procedures, biopsies, counseling, physiotherapy, personal support services, adult day care services, non-emergency transportation, home modification, exercise, etc. Procedures may be performed by a healthcare professional, a service provider, a friend or relative or in some cases by the patient themselves.</w:t>
       </w:r>
     </w:p>
     <w:sectPr>
-      <w:headerReference w:type="default" r:id="rId42"/>
-      <w:footerReference w:type="default" r:id="rId43"/>
+      <w:headerReference w:type="default" r:id="rId21"/>
+      <w:footerReference w:type="default" r:id="rId22"/>
       <w:pgSz w:w="12240" w:h="15840"/>
       <w:pgMar w:top="1440" w:right="1440" w:bottom="1440" w:left="1440" w:header="720" w:footer="720" w:gutter="0"/>
       <w:cols w:space="720"/>
@@ -4157,7 +2868,7 @@
   <w:abstractNum w:abstractNumId="5" w15:restartNumberingAfterBreak="0">
     <w:nsid w:val="4D8A7536"/>
     <w:multiLevelType w:val="hybridMultilevel"/>
-    <w:tmpl w:val="DEBEAB72"/>
+    <w:tmpl w:val="BEA2D582"/>
     <w:lvl w:ilvl="0" w:tplc="0409000F">
       <w:start w:val="1"/>
       <w:numFmt w:val="decimal"/>
@@ -6299,6 +5010,30 @@
       <w:spacing w:after="0" w:line="240" w:lineRule="auto"/>
     </w:pPr>
   </w:style>
+  <w:style w:type="character" w:styleId="IntenseEmphasis">
+    <w:name w:val="Intense Emphasis"/>
+    <w:basedOn w:val="DefaultParagraphFont"/>
+    <w:uiPriority w:val="21"/>
+    <w:qFormat/>
+    <w:rsid w:val="00876FF0"/>
+    <w:rPr>
+      <w:i/>
+      <w:iCs/>
+      <w:color w:val="4472C4" w:themeColor="accent1"/>
+    </w:rPr>
+  </w:style>
+  <w:style w:type="character" w:styleId="FollowedHyperlink">
+    <w:name w:val="FollowedHyperlink"/>
+    <w:basedOn w:val="DefaultParagraphFont"/>
+    <w:uiPriority w:val="99"/>
+    <w:semiHidden/>
+    <w:unhideWhenUsed/>
+    <w:rsid w:val="003D2C27"/>
+    <w:rPr>
+      <w:color w:val="954F72" w:themeColor="followedHyperlink"/>
+      <w:u w:val="single"/>
+    </w:rPr>
+  </w:style>
 </w:styles>
 </file>
 

</xml_diff>